<commit_message>
Surat selesai tapi beberapa masih problem, S kandung, S usaha, S tidak keberatan
</commit_message>
<xml_diff>
--- a/templates/C.01.02_Surat_Keterangan_Kuasa.docx
+++ b/templates/C.01.02_Surat_Keterangan_Kuasa.docx
@@ -1,17 +1,16 @@
 
 <file path=word/document.xml><?xml version="1.0" encoding="utf-8"?>
-<w:document xmlns:mc="http://schemas.openxmlformats.org/markup-compatibility/2006" xmlns:o="urn:schemas-microsoft-com:office:office" xmlns:r="http://schemas.openxmlformats.org/officeDocument/2006/relationships" xmlns:m="http://schemas.openxmlformats.org/officeDocument/2006/math" xmlns:v="urn:schemas-microsoft-com:vml" xmlns:wp="http://schemas.openxmlformats.org/drawingml/2006/wordprocessingDrawing" xmlns:w10="urn:schemas-microsoft-com:office:word" xmlns:w="http://schemas.openxmlformats.org/wordprocessingml/2006/main" xmlns:wne="http://schemas.microsoft.com/office/word/2006/wordml" xmlns:sl="http://schemas.openxmlformats.org/schemaLibrary/2006/main" xmlns:a="http://schemas.openxmlformats.org/drawingml/2006/main" xmlns:pic="http://schemas.openxmlformats.org/drawingml/2006/picture" xmlns:c="http://schemas.openxmlformats.org/drawingml/2006/chart" xmlns:lc="http://schemas.openxmlformats.org/drawingml/2006/lockedCanvas" xmlns:dgm="http://schemas.openxmlformats.org/drawingml/2006/diagram" xmlns:wps="http://schemas.microsoft.com/office/word/2010/wordprocessingShape" xmlns:wpg="http://schemas.microsoft.com/office/word/2010/wordprocessingGroup" xmlns:w14="http://schemas.microsoft.com/office/word/2010/wordml" xmlns:w15="http://schemas.microsoft.com/office/word/2012/wordml" xmlns:w16="http://schemas.microsoft.com/office/word/2018/wordml" xmlns:w16cex="http://schemas.microsoft.com/office/word/2018/wordml/cex" xmlns:w16cid="http://schemas.microsoft.com/office/word/2016/wordml/cid" xmlns="http://schemas.microsoft.com/office/tasks/2019/documenttasks" xmlns:cr="http://schemas.microsoft.com/office/comments/2020/reactions">
+<w:document xmlns:wpc="http://schemas.microsoft.com/office/word/2010/wordprocessingCanvas" xmlns:cx="http://schemas.microsoft.com/office/drawing/2014/chartex" xmlns:cx1="http://schemas.microsoft.com/office/drawing/2015/9/8/chartex" xmlns:cx2="http://schemas.microsoft.com/office/drawing/2015/10/21/chartex" xmlns:cx3="http://schemas.microsoft.com/office/drawing/2016/5/9/chartex" xmlns:cx4="http://schemas.microsoft.com/office/drawing/2016/5/10/chartex" xmlns:cx5="http://schemas.microsoft.com/office/drawing/2016/5/11/chartex" xmlns:cx6="http://schemas.microsoft.com/office/drawing/2016/5/12/chartex" xmlns:cx7="http://schemas.microsoft.com/office/drawing/2016/5/13/chartex" xmlns:cx8="http://schemas.microsoft.com/office/drawing/2016/5/14/chartex" xmlns:mc="http://schemas.openxmlformats.org/markup-compatibility/2006" xmlns:aink="http://schemas.microsoft.com/office/drawing/2016/ink" xmlns:am3d="http://schemas.microsoft.com/office/drawing/2017/model3d" xmlns:o="urn:schemas-microsoft-com:office:office" xmlns:oel="http://schemas.microsoft.com/office/2019/extlst" xmlns:r="http://schemas.openxmlformats.org/officeDocument/2006/relationships" xmlns:m="http://schemas.openxmlformats.org/officeDocument/2006/math" xmlns:v="urn:schemas-microsoft-com:vml" xmlns:wp14="http://schemas.microsoft.com/office/word/2010/wordprocessingDrawing" xmlns:wp="http://schemas.openxmlformats.org/drawingml/2006/wordprocessingDrawing" xmlns:w10="urn:schemas-microsoft-com:office:word" xmlns:w="http://schemas.openxmlformats.org/wordprocessingml/2006/main" xmlns:w14="http://schemas.microsoft.com/office/word/2010/wordml" xmlns:w15="http://schemas.microsoft.com/office/word/2012/wordml" xmlns:w16cex="http://schemas.microsoft.com/office/word/2018/wordml/cex" xmlns:w16cid="http://schemas.microsoft.com/office/word/2016/wordml/cid" xmlns:w16="http://schemas.microsoft.com/office/word/2018/wordml" xmlns:w16du="http://schemas.microsoft.com/office/word/2023/wordml/word16du" xmlns:w16sdtdh="http://schemas.microsoft.com/office/word/2020/wordml/sdtdatahash" xmlns:w16sdtfl="http://schemas.microsoft.com/office/word/2024/wordml/sdtformatlock" xmlns:w16se="http://schemas.microsoft.com/office/word/2015/wordml/symex" xmlns:wpg="http://schemas.microsoft.com/office/word/2010/wordprocessingGroup" xmlns:wpi="http://schemas.microsoft.com/office/word/2010/wordprocessingInk" xmlns:wne="http://schemas.microsoft.com/office/word/2006/wordml" xmlns:wps="http://schemas.microsoft.com/office/word/2010/wordprocessingShape" mc:Ignorable="w14 w15 w16se w16cid w16 w16cex w16sdtdh w16sdtfl w16du wp14">
   <w:body>
     <w:p>
       <w:pPr>
         <w:tabs>
-          <w:tab w:val="left" w:leader="none" w:pos="6800"/>
+          <w:tab w:val="left" w:pos="6800"/>
         </w:tabs>
-        <w:spacing w:line="240" w:lineRule="auto"/>
         <w:jc w:val="center"/>
         <w:rPr>
-          <w:rFonts w:ascii="Arial" w:cs="Arial" w:eastAsia="Arial" w:hAnsi="Arial"/>
-          <w:b w:val="1"/>
+          <w:rFonts w:ascii="Arial" w:eastAsia="Arial" w:hAnsi="Arial" w:cs="Arial"/>
+          <w:b/>
           <w:sz w:val="28"/>
           <w:szCs w:val="28"/>
           <w:u w:val="single"/>
@@ -19,412 +18,399 @@
       </w:pPr>
       <w:r>
         <w:rPr>
-          <w:rFonts w:ascii="Arial" w:cs="Arial" w:eastAsia="Arial" w:hAnsi="Arial"/>
-          <w:b w:val="1"/>
+          <w:rFonts w:ascii="Arial" w:eastAsia="Arial" w:hAnsi="Arial" w:cs="Arial"/>
+          <w:b/>
           <w:sz w:val="28"/>
           <w:szCs w:val="28"/>
           <w:u w:val="single"/>
-          <w:rtl w:val="0"/>
         </w:rPr>
-        <w:t xml:space="preserve">SURAT KETERANGAN KUASA</w:t>
+        <w:t>SURAT KETERANGAN KUASA</w:t>
       </w:r>
     </w:p>
     <w:p>
       <w:pPr>
         <w:tabs>
-          <w:tab w:val="left" w:leader="none" w:pos="6800"/>
+          <w:tab w:val="left" w:pos="6800"/>
         </w:tabs>
-        <w:spacing w:line="240" w:lineRule="auto"/>
         <w:jc w:val="center"/>
         <w:rPr>
-          <w:rFonts w:ascii="Arial" w:cs="Arial" w:eastAsia="Arial" w:hAnsi="Arial"/>
-          <w:b w:val="1"/>
+          <w:rFonts w:ascii="Arial" w:eastAsia="Arial" w:hAnsi="Arial" w:cs="Arial"/>
+          <w:b/>
         </w:rPr>
       </w:pPr>
       <w:r>
         <w:rPr>
-          <w:rFonts w:ascii="Arial" w:cs="Arial" w:eastAsia="Arial" w:hAnsi="Arial"/>
-          <w:b w:val="1"/>
-          <w:rtl w:val="0"/>
+          <w:rFonts w:ascii="Arial" w:eastAsia="Arial" w:hAnsi="Arial" w:cs="Arial"/>
+          <w:b/>
         </w:rPr>
-        <w:t xml:space="preserve">Nomor: 475/{Nomor_Surat}/35.07.07.2014/{Tahun_Surat}</w:t>
+        <w:t>Nomor: 475/{Nomor_Surat}/35.07.07.2014/{Tahun_Surat}</w:t>
       </w:r>
     </w:p>
     <w:p>
       <w:pPr>
         <w:tabs>
-          <w:tab w:val="left" w:leader="none" w:pos="6800"/>
+          <w:tab w:val="left" w:pos="6800"/>
         </w:tabs>
-        <w:spacing w:line="240" w:lineRule="auto"/>
         <w:rPr>
-          <w:rFonts w:ascii="Arial" w:cs="Arial" w:eastAsia="Arial" w:hAnsi="Arial"/>
+          <w:rFonts w:ascii="Arial" w:eastAsia="Arial" w:hAnsi="Arial" w:cs="Arial"/>
+        </w:rPr>
+      </w:pPr>
+    </w:p>
+    <w:p>
+      <w:pPr>
+        <w:tabs>
+          <w:tab w:val="left" w:pos="6800"/>
+        </w:tabs>
+        <w:rPr>
+          <w:rFonts w:ascii="Arial" w:eastAsia="Arial" w:hAnsi="Arial" w:cs="Arial"/>
         </w:rPr>
       </w:pPr>
       <w:r>
         <w:rPr>
-          <w:rtl w:val="0"/>
+          <w:rFonts w:ascii="Arial" w:eastAsia="Arial" w:hAnsi="Arial" w:cs="Arial"/>
         </w:rPr>
-      </w:r>
-    </w:p>
-    <w:p>
-      <w:pPr>
-        <w:tabs>
-          <w:tab w:val="left" w:leader="none" w:pos="6800"/>
-        </w:tabs>
-        <w:spacing w:line="240" w:lineRule="auto"/>
-        <w:rPr>
-          <w:rFonts w:ascii="Arial" w:cs="Arial" w:eastAsia="Arial" w:hAnsi="Arial"/>
-        </w:rPr>
-      </w:pPr>
-      <w:r>
-        <w:rPr>
-          <w:rFonts w:ascii="Arial" w:cs="Arial" w:eastAsia="Arial" w:hAnsi="Arial"/>
-          <w:rtl w:val="0"/>
-        </w:rPr>
-        <w:t xml:space="preserve">Yang bertanda tangan di bawah ini:</w:t>
+        <w:t>Yang bertanda tangan di bawah ini:</w:t>
       </w:r>
     </w:p>
     <w:p>
       <w:pPr>
         <w:jc w:val="both"/>
         <w:rPr>
-          <w:rFonts w:ascii="Arial" w:cs="Arial" w:eastAsia="Arial" w:hAnsi="Arial"/>
+          <w:rFonts w:ascii="Arial" w:eastAsia="Arial" w:hAnsi="Arial" w:cs="Arial"/>
         </w:rPr>
       </w:pPr>
-      <w:r>
-        <w:rPr>
-          <w:rtl w:val="0"/>
-        </w:rPr>
-      </w:r>
     </w:p>
     <w:sdt>
       <w:sdtPr>
+        <w:tag w:val="goog_rdk_0"/>
+        <w:id w:val="-92471011"/>
         <w:lock w:val="contentLocked"/>
-        <w:id w:val="-92471011"/>
-        <w:tag w:val="goog_rdk_0"/>
       </w:sdtPr>
       <w:sdtContent>
         <w:tbl>
           <w:tblPr>
-            <w:tblStyle w:val="Table1"/>
-            <w:tblW w:w="9000.0" w:type="dxa"/>
-            <w:jc w:val="left"/>
+            <w:tblStyle w:val="a"/>
+            <w:tblW w:w="9000" w:type="dxa"/>
             <w:tblBorders>
-              <w:top w:color="ffffff" w:space="0" w:sz="8" w:val="single"/>
-              <w:left w:color="ffffff" w:space="0" w:sz="8" w:val="single"/>
-              <w:bottom w:color="ffffff" w:space="0" w:sz="8" w:val="single"/>
-              <w:right w:color="ffffff" w:space="0" w:sz="8" w:val="single"/>
-              <w:insideH w:color="ffffff" w:space="0" w:sz="8" w:val="single"/>
-              <w:insideV w:color="ffffff" w:space="0" w:sz="8" w:val="single"/>
+              <w:top w:val="single" w:sz="8" w:space="0" w:color="FFFFFF"/>
+              <w:left w:val="single" w:sz="8" w:space="0" w:color="FFFFFF"/>
+              <w:bottom w:val="single" w:sz="8" w:space="0" w:color="FFFFFF"/>
+              <w:right w:val="single" w:sz="8" w:space="0" w:color="FFFFFF"/>
+              <w:insideH w:val="single" w:sz="8" w:space="0" w:color="FFFFFF"/>
+              <w:insideV w:val="single" w:sz="8" w:space="0" w:color="FFFFFF"/>
             </w:tblBorders>
             <w:tblLayout w:type="fixed"/>
-            <w:tblLook w:val="0600"/>
+            <w:tblLook w:val="0600" w:firstRow="0" w:lastRow="0" w:firstColumn="0" w:lastColumn="0" w:noHBand="1" w:noVBand="1"/>
           </w:tblPr>
           <w:tblGrid>
             <w:gridCol w:w="2415"/>
             <w:gridCol w:w="6585"/>
-            <w:tblGridChange w:id="0">
-              <w:tblGrid>
-                <w:gridCol w:w="2415"/>
-                <w:gridCol w:w="6585"/>
-              </w:tblGrid>
-            </w:tblGridChange>
           </w:tblGrid>
           <w:tr>
-            <w:trPr>
-              <w:cantSplit w:val="0"/>
-              <w:tblHeader w:val="0"/>
-            </w:trPr>
             <w:tc>
               <w:tcPr>
-                <w:shd w:fill="auto" w:val="clear"/>
+                <w:tcW w:w="2415" w:type="dxa"/>
+                <w:shd w:val="clear" w:color="auto" w:fill="auto"/>
                 <w:tcMar>
-                  <w:top w:w="0.0" w:type="dxa"/>
-                  <w:left w:w="0.0" w:type="dxa"/>
-                  <w:bottom w:w="0.0" w:type="dxa"/>
-                  <w:right w:w="0.0" w:type="dxa"/>
+                  <w:top w:w="0" w:type="dxa"/>
+                  <w:left w:w="0" w:type="dxa"/>
+                  <w:bottom w:w="0" w:type="dxa"/>
+                  <w:right w:w="0" w:type="dxa"/>
                 </w:tcMar>
               </w:tcPr>
               <w:p>
                 <w:pPr>
                   <w:jc w:val="both"/>
                   <w:rPr>
-                    <w:rFonts w:ascii="Arial" w:cs="Arial" w:eastAsia="Arial" w:hAnsi="Arial"/>
+                    <w:rFonts w:ascii="Arial" w:eastAsia="Arial" w:hAnsi="Arial" w:cs="Arial"/>
                   </w:rPr>
                 </w:pPr>
                 <w:r>
                   <w:rPr>
-                    <w:rFonts w:ascii="Arial" w:cs="Arial" w:eastAsia="Arial" w:hAnsi="Arial"/>
-                    <w:rtl w:val="0"/>
-                  </w:rPr>
-                  <w:t xml:space="preserve">Nama</w:t>
+                    <w:rFonts w:ascii="Arial" w:eastAsia="Arial" w:hAnsi="Arial" w:cs="Arial"/>
+                  </w:rPr>
+                  <w:t>Nama</w:t>
+                </w:r>
+                <w:r>
+                  <w:rPr>
+                    <w:rFonts w:ascii="Arial" w:eastAsia="Arial" w:hAnsi="Arial" w:cs="Arial"/>
+                  </w:rPr>
                   <w:tab/>
+                </w:r>
+                <w:r>
+                  <w:rPr>
+                    <w:rFonts w:ascii="Arial" w:eastAsia="Arial" w:hAnsi="Arial" w:cs="Arial"/>
+                  </w:rPr>
                   <w:tab/>
+                </w:r>
+                <w:r>
+                  <w:rPr>
+                    <w:rFonts w:ascii="Arial" w:eastAsia="Arial" w:hAnsi="Arial" w:cs="Arial"/>
+                  </w:rPr>
                   <w:tab/>
                 </w:r>
               </w:p>
             </w:tc>
             <w:tc>
               <w:tcPr>
-                <w:shd w:fill="auto" w:val="clear"/>
+                <w:tcW w:w="6585" w:type="dxa"/>
+                <w:shd w:val="clear" w:color="auto" w:fill="auto"/>
                 <w:tcMar>
-                  <w:top w:w="0.0" w:type="dxa"/>
-                  <w:left w:w="0.0" w:type="dxa"/>
-                  <w:bottom w:w="0.0" w:type="dxa"/>
-                  <w:right w:w="0.0" w:type="dxa"/>
+                  <w:top w:w="0" w:type="dxa"/>
+                  <w:left w:w="0" w:type="dxa"/>
+                  <w:bottom w:w="0" w:type="dxa"/>
+                  <w:right w:w="0" w:type="dxa"/>
                 </w:tcMar>
               </w:tcPr>
               <w:p>
                 <w:pPr>
                   <w:tabs>
-                    <w:tab w:val="left" w:leader="none" w:pos="720"/>
+                    <w:tab w:val="left" w:pos="720"/>
                   </w:tabs>
                   <w:jc w:val="both"/>
                   <w:rPr>
-                    <w:rFonts w:ascii="Arial" w:cs="Arial" w:eastAsia="Arial" w:hAnsi="Arial"/>
+                    <w:rFonts w:ascii="Arial" w:eastAsia="Arial" w:hAnsi="Arial" w:cs="Arial"/>
                   </w:rPr>
                 </w:pPr>
                 <w:r>
                   <w:rPr>
-                    <w:rFonts w:ascii="Arial" w:cs="Arial" w:eastAsia="Arial" w:hAnsi="Arial"/>
-                    <w:rtl w:val="0"/>
-                  </w:rPr>
-                  <w:t xml:space="preserve">: {Nama_Pemberi}</w:t>
+                    <w:rFonts w:ascii="Arial" w:eastAsia="Arial" w:hAnsi="Arial" w:cs="Arial"/>
+                  </w:rPr>
+                  <w:t>: {Nama_Pemberi}</w:t>
                 </w:r>
               </w:p>
             </w:tc>
           </w:tr>
           <w:tr>
-            <w:trPr>
-              <w:cantSplit w:val="0"/>
-              <w:tblHeader w:val="0"/>
-            </w:trPr>
             <w:tc>
               <w:tcPr>
-                <w:shd w:fill="auto" w:val="clear"/>
+                <w:tcW w:w="2415" w:type="dxa"/>
+                <w:shd w:val="clear" w:color="auto" w:fill="auto"/>
                 <w:tcMar>
-                  <w:top w:w="0.0" w:type="dxa"/>
-                  <w:left w:w="0.0" w:type="dxa"/>
-                  <w:bottom w:w="0.0" w:type="dxa"/>
-                  <w:right w:w="0.0" w:type="dxa"/>
+                  <w:top w:w="0" w:type="dxa"/>
+                  <w:left w:w="0" w:type="dxa"/>
+                  <w:bottom w:w="0" w:type="dxa"/>
+                  <w:right w:w="0" w:type="dxa"/>
                 </w:tcMar>
               </w:tcPr>
               <w:p>
                 <w:pPr>
                   <w:jc w:val="both"/>
                   <w:rPr>
-                    <w:rFonts w:ascii="Arial" w:cs="Arial" w:eastAsia="Arial" w:hAnsi="Arial"/>
+                    <w:rFonts w:ascii="Arial" w:eastAsia="Arial" w:hAnsi="Arial" w:cs="Arial"/>
                   </w:rPr>
                 </w:pPr>
                 <w:r>
                   <w:rPr>
-                    <w:rFonts w:ascii="Arial" w:cs="Arial" w:eastAsia="Arial" w:hAnsi="Arial"/>
-                    <w:rtl w:val="0"/>
-                  </w:rPr>
-                  <w:t xml:space="preserve">Tempat/Tgl lahir</w:t>
+                    <w:rFonts w:ascii="Arial" w:eastAsia="Arial" w:hAnsi="Arial" w:cs="Arial"/>
+                  </w:rPr>
+                  <w:t>Tempat/Tgl lahir</w:t>
+                </w:r>
+                <w:r>
+                  <w:rPr>
+                    <w:rFonts w:ascii="Arial" w:eastAsia="Arial" w:hAnsi="Arial" w:cs="Arial"/>
+                  </w:rPr>
                   <w:tab/>
                 </w:r>
               </w:p>
             </w:tc>
             <w:tc>
               <w:tcPr>
-                <w:shd w:fill="auto" w:val="clear"/>
+                <w:tcW w:w="6585" w:type="dxa"/>
+                <w:shd w:val="clear" w:color="auto" w:fill="auto"/>
                 <w:tcMar>
-                  <w:top w:w="0.0" w:type="dxa"/>
-                  <w:left w:w="0.0" w:type="dxa"/>
-                  <w:bottom w:w="0.0" w:type="dxa"/>
-                  <w:right w:w="0.0" w:type="dxa"/>
+                  <w:top w:w="0" w:type="dxa"/>
+                  <w:left w:w="0" w:type="dxa"/>
+                  <w:bottom w:w="0" w:type="dxa"/>
+                  <w:right w:w="0" w:type="dxa"/>
                 </w:tcMar>
               </w:tcPr>
               <w:p>
                 <w:pPr>
                   <w:jc w:val="both"/>
                   <w:rPr>
-                    <w:rFonts w:ascii="Arial" w:cs="Arial" w:eastAsia="Arial" w:hAnsi="Arial"/>
+                    <w:rFonts w:ascii="Arial" w:eastAsia="Arial" w:hAnsi="Arial" w:cs="Arial"/>
                   </w:rPr>
                 </w:pPr>
                 <w:r>
                   <w:rPr>
-                    <w:rFonts w:ascii="Arial" w:cs="Arial" w:eastAsia="Arial" w:hAnsi="Arial"/>
-                    <w:rtl w:val="0"/>
-                  </w:rPr>
-                  <w:t xml:space="preserve">: {Kota_Pemberi}, {Tanggal_Lahir_Pemberi}</w:t>
+                    <w:rFonts w:ascii="Arial" w:eastAsia="Arial" w:hAnsi="Arial" w:cs="Arial"/>
+                  </w:rPr>
+                  <w:t>: {Kota_Pemberi}, {Tanggal_Lahir_Pemberi}</w:t>
                 </w:r>
               </w:p>
             </w:tc>
           </w:tr>
           <w:tr>
-            <w:trPr>
-              <w:cantSplit w:val="0"/>
-              <w:tblHeader w:val="0"/>
-            </w:trPr>
             <w:tc>
               <w:tcPr>
-                <w:shd w:fill="auto" w:val="clear"/>
+                <w:tcW w:w="2415" w:type="dxa"/>
+                <w:shd w:val="clear" w:color="auto" w:fill="auto"/>
                 <w:tcMar>
-                  <w:top w:w="0.0" w:type="dxa"/>
-                  <w:left w:w="0.0" w:type="dxa"/>
-                  <w:bottom w:w="0.0" w:type="dxa"/>
-                  <w:right w:w="0.0" w:type="dxa"/>
+                  <w:top w:w="0" w:type="dxa"/>
+                  <w:left w:w="0" w:type="dxa"/>
+                  <w:bottom w:w="0" w:type="dxa"/>
+                  <w:right w:w="0" w:type="dxa"/>
                 </w:tcMar>
               </w:tcPr>
               <w:p>
                 <w:pPr>
                   <w:jc w:val="both"/>
                   <w:rPr>
-                    <w:rFonts w:ascii="Arial" w:cs="Arial" w:eastAsia="Arial" w:hAnsi="Arial"/>
+                    <w:rFonts w:ascii="Arial" w:eastAsia="Arial" w:hAnsi="Arial" w:cs="Arial"/>
                   </w:rPr>
                 </w:pPr>
                 <w:r>
                   <w:rPr>
-                    <w:rFonts w:ascii="Arial" w:cs="Arial" w:eastAsia="Arial" w:hAnsi="Arial"/>
-                    <w:rtl w:val="0"/>
-                  </w:rPr>
-                  <w:t xml:space="preserve">Pekerjaan</w:t>
+                    <w:rFonts w:ascii="Arial" w:eastAsia="Arial" w:hAnsi="Arial" w:cs="Arial"/>
+                  </w:rPr>
+                  <w:t>Pekerjaan</w:t>
                 </w:r>
               </w:p>
             </w:tc>
             <w:tc>
               <w:tcPr>
-                <w:shd w:fill="auto" w:val="clear"/>
+                <w:tcW w:w="6585" w:type="dxa"/>
+                <w:shd w:val="clear" w:color="auto" w:fill="auto"/>
                 <w:tcMar>
-                  <w:top w:w="0.0" w:type="dxa"/>
-                  <w:left w:w="0.0" w:type="dxa"/>
-                  <w:bottom w:w="0.0" w:type="dxa"/>
-                  <w:right w:w="0.0" w:type="dxa"/>
+                  <w:top w:w="0" w:type="dxa"/>
+                  <w:left w:w="0" w:type="dxa"/>
+                  <w:bottom w:w="0" w:type="dxa"/>
+                  <w:right w:w="0" w:type="dxa"/>
                 </w:tcMar>
               </w:tcPr>
               <w:p>
                 <w:pPr>
                   <w:jc w:val="both"/>
                   <w:rPr>
-                    <w:rFonts w:ascii="Arial" w:cs="Arial" w:eastAsia="Arial" w:hAnsi="Arial"/>
+                    <w:rFonts w:ascii="Arial" w:eastAsia="Arial" w:hAnsi="Arial" w:cs="Arial"/>
                   </w:rPr>
                 </w:pPr>
                 <w:r>
                   <w:rPr>
-                    <w:rFonts w:ascii="Arial" w:cs="Arial" w:eastAsia="Arial" w:hAnsi="Arial"/>
-                    <w:rtl w:val="0"/>
-                  </w:rPr>
-                  <w:t xml:space="preserve">: {Pekerjaan_Pemberi}</w:t>
+                    <w:rFonts w:ascii="Arial" w:eastAsia="Arial" w:hAnsi="Arial" w:cs="Arial"/>
+                  </w:rPr>
+                  <w:t>: {Pekerjaan_Pemberi}</w:t>
                 </w:r>
               </w:p>
             </w:tc>
           </w:tr>
           <w:tr>
-            <w:trPr>
-              <w:cantSplit w:val="0"/>
-              <w:tblHeader w:val="0"/>
-            </w:trPr>
             <w:tc>
               <w:tcPr>
-                <w:shd w:fill="auto" w:val="clear"/>
+                <w:tcW w:w="2415" w:type="dxa"/>
+                <w:shd w:val="clear" w:color="auto" w:fill="auto"/>
                 <w:tcMar>
-                  <w:top w:w="0.0" w:type="dxa"/>
-                  <w:left w:w="0.0" w:type="dxa"/>
-                  <w:bottom w:w="0.0" w:type="dxa"/>
-                  <w:right w:w="0.0" w:type="dxa"/>
+                  <w:top w:w="0" w:type="dxa"/>
+                  <w:left w:w="0" w:type="dxa"/>
+                  <w:bottom w:w="0" w:type="dxa"/>
+                  <w:right w:w="0" w:type="dxa"/>
                 </w:tcMar>
               </w:tcPr>
               <w:p>
                 <w:pPr>
                   <w:jc w:val="both"/>
                   <w:rPr>
-                    <w:rFonts w:ascii="Arial" w:cs="Arial" w:eastAsia="Arial" w:hAnsi="Arial"/>
+                    <w:rFonts w:ascii="Arial" w:eastAsia="Arial" w:hAnsi="Arial" w:cs="Arial"/>
                   </w:rPr>
                 </w:pPr>
                 <w:r>
                   <w:rPr>
-                    <w:rFonts w:ascii="Arial" w:cs="Arial" w:eastAsia="Arial" w:hAnsi="Arial"/>
-                    <w:rtl w:val="0"/>
-                  </w:rPr>
-                  <w:t xml:space="preserve">NIK</w:t>
+                    <w:rFonts w:ascii="Arial" w:eastAsia="Arial" w:hAnsi="Arial" w:cs="Arial"/>
+                  </w:rPr>
+                  <w:t>NIK</w:t>
                 </w:r>
               </w:p>
             </w:tc>
             <w:tc>
               <w:tcPr>
-                <w:shd w:fill="auto" w:val="clear"/>
+                <w:tcW w:w="6585" w:type="dxa"/>
+                <w:shd w:val="clear" w:color="auto" w:fill="auto"/>
                 <w:tcMar>
-                  <w:top w:w="0.0" w:type="dxa"/>
-                  <w:left w:w="0.0" w:type="dxa"/>
-                  <w:bottom w:w="0.0" w:type="dxa"/>
-                  <w:right w:w="0.0" w:type="dxa"/>
+                  <w:top w:w="0" w:type="dxa"/>
+                  <w:left w:w="0" w:type="dxa"/>
+                  <w:bottom w:w="0" w:type="dxa"/>
+                  <w:right w:w="0" w:type="dxa"/>
                 </w:tcMar>
               </w:tcPr>
               <w:p>
                 <w:pPr>
                   <w:jc w:val="both"/>
                   <w:rPr>
-                    <w:rFonts w:ascii="Arial" w:cs="Arial" w:eastAsia="Arial" w:hAnsi="Arial"/>
+                    <w:rFonts w:ascii="Arial" w:eastAsia="Arial" w:hAnsi="Arial" w:cs="Arial"/>
                   </w:rPr>
                 </w:pPr>
                 <w:r>
                   <w:rPr>
-                    <w:rFonts w:ascii="Arial" w:cs="Arial" w:eastAsia="Arial" w:hAnsi="Arial"/>
-                    <w:rtl w:val="0"/>
-                  </w:rPr>
-                  <w:t xml:space="preserve">: {NIK_Pemberi}</w:t>
+                    <w:rFonts w:ascii="Arial" w:eastAsia="Arial" w:hAnsi="Arial" w:cs="Arial"/>
+                  </w:rPr>
+                  <w:t>: {NIK_Pemberi}</w:t>
                 </w:r>
               </w:p>
             </w:tc>
           </w:tr>
           <w:tr>
-            <w:trPr>
-              <w:cantSplit w:val="0"/>
-              <w:tblHeader w:val="0"/>
-            </w:trPr>
             <w:tc>
               <w:tcPr>
-                <w:shd w:fill="auto" w:val="clear"/>
+                <w:tcW w:w="2415" w:type="dxa"/>
+                <w:shd w:val="clear" w:color="auto" w:fill="auto"/>
                 <w:tcMar>
-                  <w:top w:w="0.0" w:type="dxa"/>
-                  <w:left w:w="0.0" w:type="dxa"/>
-                  <w:bottom w:w="0.0" w:type="dxa"/>
-                  <w:right w:w="0.0" w:type="dxa"/>
+                  <w:top w:w="0" w:type="dxa"/>
+                  <w:left w:w="0" w:type="dxa"/>
+                  <w:bottom w:w="0" w:type="dxa"/>
+                  <w:right w:w="0" w:type="dxa"/>
                 </w:tcMar>
               </w:tcPr>
               <w:p>
                 <w:pPr>
                   <w:jc w:val="both"/>
                   <w:rPr>
-                    <w:rFonts w:ascii="Arial" w:cs="Arial" w:eastAsia="Arial" w:hAnsi="Arial"/>
+                    <w:rFonts w:ascii="Arial" w:eastAsia="Arial" w:hAnsi="Arial" w:cs="Arial"/>
                   </w:rPr>
                 </w:pPr>
                 <w:r>
                   <w:rPr>
-                    <w:rFonts w:ascii="Arial" w:cs="Arial" w:eastAsia="Arial" w:hAnsi="Arial"/>
-                    <w:rtl w:val="0"/>
-                  </w:rPr>
-                  <w:t xml:space="preserve">Alamat</w:t>
+                    <w:rFonts w:ascii="Arial" w:eastAsia="Arial" w:hAnsi="Arial" w:cs="Arial"/>
+                  </w:rPr>
+                  <w:t>Alamat</w:t>
+                </w:r>
+                <w:r>
+                  <w:rPr>
+                    <w:rFonts w:ascii="Arial" w:eastAsia="Arial" w:hAnsi="Arial" w:cs="Arial"/>
+                  </w:rPr>
                   <w:tab/>
+                </w:r>
+                <w:r>
+                  <w:rPr>
+                    <w:rFonts w:ascii="Arial" w:eastAsia="Arial" w:hAnsi="Arial" w:cs="Arial"/>
+                  </w:rPr>
                   <w:tab/>
                 </w:r>
               </w:p>
             </w:tc>
             <w:tc>
               <w:tcPr>
-                <w:shd w:fill="auto" w:val="clear"/>
+                <w:tcW w:w="6585" w:type="dxa"/>
+                <w:shd w:val="clear" w:color="auto" w:fill="auto"/>
                 <w:tcMar>
-                  <w:top w:w="0.0" w:type="dxa"/>
-                  <w:left w:w="0.0" w:type="dxa"/>
-                  <w:bottom w:w="0.0" w:type="dxa"/>
-                  <w:right w:w="0.0" w:type="dxa"/>
+                  <w:top w:w="0" w:type="dxa"/>
+                  <w:left w:w="0" w:type="dxa"/>
+                  <w:bottom w:w="0" w:type="dxa"/>
+                  <w:right w:w="0" w:type="dxa"/>
                 </w:tcMar>
               </w:tcPr>
               <w:p>
                 <w:pPr>
                   <w:jc w:val="both"/>
                   <w:rPr>
-                    <w:rFonts w:ascii="Arial" w:cs="Arial" w:eastAsia="Arial" w:hAnsi="Arial"/>
+                    <w:rFonts w:ascii="Arial" w:eastAsia="Arial" w:hAnsi="Arial" w:cs="Arial"/>
                   </w:rPr>
                 </w:pPr>
                 <w:r>
                   <w:rPr>
-                    <w:rFonts w:ascii="Arial" w:cs="Arial" w:eastAsia="Arial" w:hAnsi="Arial"/>
-                    <w:rtl w:val="0"/>
-                  </w:rPr>
-                  <w:t xml:space="preserve">: {Alamat_Pemberi}</w:t>
+                    <w:rFonts w:ascii="Arial" w:eastAsia="Arial" w:hAnsi="Arial" w:cs="Arial"/>
+                  </w:rPr>
+                  <w:t>: {Alamat_Pemberi}</w:t>
                 </w:r>
               </w:p>
             </w:tc>
@@ -435,391 +421,375 @@
     <w:p>
       <w:pPr>
         <w:tabs>
-          <w:tab w:val="left" w:leader="none" w:pos="540"/>
+          <w:tab w:val="left" w:pos="540"/>
         </w:tabs>
-        <w:spacing w:line="240" w:lineRule="auto"/>
         <w:rPr>
-          <w:rFonts w:ascii="Arial" w:cs="Arial" w:eastAsia="Arial" w:hAnsi="Arial"/>
+          <w:rFonts w:ascii="Arial" w:eastAsia="Arial" w:hAnsi="Arial" w:cs="Arial"/>
+        </w:rPr>
+      </w:pPr>
+    </w:p>
+    <w:p>
+      <w:pPr>
+        <w:tabs>
+          <w:tab w:val="left" w:pos="6800"/>
+        </w:tabs>
+        <w:rPr>
+          <w:rFonts w:ascii="Arial" w:eastAsia="Arial" w:hAnsi="Arial" w:cs="Arial"/>
         </w:rPr>
       </w:pPr>
       <w:r>
         <w:rPr>
-          <w:rtl w:val="0"/>
-        </w:rPr>
-      </w:r>
-    </w:p>
-    <w:p>
-      <w:pPr>
-        <w:tabs>
-          <w:tab w:val="left" w:leader="none" w:pos="6800"/>
-        </w:tabs>
-        <w:spacing w:line="240" w:lineRule="auto"/>
-        <w:rPr>
-          <w:rFonts w:ascii="Arial" w:cs="Arial" w:eastAsia="Arial" w:hAnsi="Arial"/>
-        </w:rPr>
-      </w:pPr>
-      <w:r>
-        <w:rPr>
-          <w:rFonts w:ascii="Arial" w:cs="Arial" w:eastAsia="Arial" w:hAnsi="Arial"/>
-          <w:rtl w:val="0"/>
+          <w:rFonts w:ascii="Arial" w:eastAsia="Arial" w:hAnsi="Arial" w:cs="Arial"/>
         </w:rPr>
         <w:t xml:space="preserve">Selanjutnya disebut sebagai </w:t>
       </w:r>
       <w:r>
         <w:rPr>
-          <w:rFonts w:ascii="Arial" w:cs="Arial" w:eastAsia="Arial" w:hAnsi="Arial"/>
-          <w:b w:val="1"/>
-          <w:rtl w:val="0"/>
+          <w:rFonts w:ascii="Arial" w:eastAsia="Arial" w:hAnsi="Arial" w:cs="Arial"/>
+          <w:b/>
         </w:rPr>
-        <w:t xml:space="preserve">Pemberi Kuasa.</w:t>
-      </w:r>
-      <w:r>
-        <w:rPr>
-          <w:rtl w:val="0"/>
-        </w:rPr>
+        <w:t>Pemberi Kuasa.</w:t>
       </w:r>
     </w:p>
     <w:p>
       <w:pPr>
         <w:jc w:val="both"/>
         <w:rPr>
-          <w:rFonts w:ascii="Arial" w:cs="Arial" w:eastAsia="Arial" w:hAnsi="Arial"/>
+          <w:rFonts w:ascii="Arial" w:eastAsia="Arial" w:hAnsi="Arial" w:cs="Arial"/>
         </w:rPr>
       </w:pPr>
-      <w:r>
-        <w:rPr>
-          <w:rtl w:val="0"/>
-        </w:rPr>
-      </w:r>
     </w:p>
     <w:sdt>
       <w:sdtPr>
+        <w:tag w:val="goog_rdk_1"/>
+        <w:id w:val="223089041"/>
         <w:lock w:val="contentLocked"/>
-        <w:id w:val="223089041"/>
-        <w:tag w:val="goog_rdk_1"/>
       </w:sdtPr>
       <w:sdtContent>
         <w:tbl>
           <w:tblPr>
-            <w:tblStyle w:val="Table2"/>
-            <w:tblW w:w="9000.0" w:type="dxa"/>
-            <w:jc w:val="left"/>
+            <w:tblStyle w:val="a0"/>
+            <w:tblW w:w="9000" w:type="dxa"/>
             <w:tblBorders>
-              <w:top w:color="ffffff" w:space="0" w:sz="8" w:val="single"/>
-              <w:left w:color="ffffff" w:space="0" w:sz="8" w:val="single"/>
-              <w:bottom w:color="ffffff" w:space="0" w:sz="8" w:val="single"/>
-              <w:right w:color="ffffff" w:space="0" w:sz="8" w:val="single"/>
-              <w:insideH w:color="ffffff" w:space="0" w:sz="8" w:val="single"/>
-              <w:insideV w:color="ffffff" w:space="0" w:sz="8" w:val="single"/>
+              <w:top w:val="single" w:sz="8" w:space="0" w:color="FFFFFF"/>
+              <w:left w:val="single" w:sz="8" w:space="0" w:color="FFFFFF"/>
+              <w:bottom w:val="single" w:sz="8" w:space="0" w:color="FFFFFF"/>
+              <w:right w:val="single" w:sz="8" w:space="0" w:color="FFFFFF"/>
+              <w:insideH w:val="single" w:sz="8" w:space="0" w:color="FFFFFF"/>
+              <w:insideV w:val="single" w:sz="8" w:space="0" w:color="FFFFFF"/>
             </w:tblBorders>
             <w:tblLayout w:type="fixed"/>
-            <w:tblLook w:val="0600"/>
+            <w:tblLook w:val="0600" w:firstRow="0" w:lastRow="0" w:firstColumn="0" w:lastColumn="0" w:noHBand="1" w:noVBand="1"/>
           </w:tblPr>
           <w:tblGrid>
             <w:gridCol w:w="2415"/>
             <w:gridCol w:w="6585"/>
-            <w:tblGridChange w:id="0">
-              <w:tblGrid>
-                <w:gridCol w:w="2415"/>
-                <w:gridCol w:w="6585"/>
-              </w:tblGrid>
-            </w:tblGridChange>
           </w:tblGrid>
           <w:tr>
-            <w:trPr>
-              <w:cantSplit w:val="0"/>
-              <w:tblHeader w:val="0"/>
-            </w:trPr>
             <w:tc>
               <w:tcPr>
-                <w:shd w:fill="auto" w:val="clear"/>
+                <w:tcW w:w="2415" w:type="dxa"/>
+                <w:shd w:val="clear" w:color="auto" w:fill="auto"/>
                 <w:tcMar>
-                  <w:top w:w="0.0" w:type="dxa"/>
-                  <w:left w:w="0.0" w:type="dxa"/>
-                  <w:bottom w:w="0.0" w:type="dxa"/>
-                  <w:right w:w="0.0" w:type="dxa"/>
+                  <w:top w:w="0" w:type="dxa"/>
+                  <w:left w:w="0" w:type="dxa"/>
+                  <w:bottom w:w="0" w:type="dxa"/>
+                  <w:right w:w="0" w:type="dxa"/>
                 </w:tcMar>
               </w:tcPr>
               <w:p>
                 <w:pPr>
                   <w:jc w:val="both"/>
                   <w:rPr>
-                    <w:rFonts w:ascii="Arial" w:cs="Arial" w:eastAsia="Arial" w:hAnsi="Arial"/>
+                    <w:rFonts w:ascii="Arial" w:eastAsia="Arial" w:hAnsi="Arial" w:cs="Arial"/>
                   </w:rPr>
                 </w:pPr>
                 <w:r>
                   <w:rPr>
-                    <w:rFonts w:ascii="Arial" w:cs="Arial" w:eastAsia="Arial" w:hAnsi="Arial"/>
-                    <w:rtl w:val="0"/>
-                  </w:rPr>
-                  <w:t xml:space="preserve">Nama</w:t>
+                    <w:rFonts w:ascii="Arial" w:eastAsia="Arial" w:hAnsi="Arial" w:cs="Arial"/>
+                  </w:rPr>
+                  <w:t>Nama</w:t>
+                </w:r>
+                <w:r>
+                  <w:rPr>
+                    <w:rFonts w:ascii="Arial" w:eastAsia="Arial" w:hAnsi="Arial" w:cs="Arial"/>
+                  </w:rPr>
                   <w:tab/>
+                </w:r>
+                <w:r>
+                  <w:rPr>
+                    <w:rFonts w:ascii="Arial" w:eastAsia="Arial" w:hAnsi="Arial" w:cs="Arial"/>
+                  </w:rPr>
                   <w:tab/>
+                </w:r>
+                <w:r>
+                  <w:rPr>
+                    <w:rFonts w:ascii="Arial" w:eastAsia="Arial" w:hAnsi="Arial" w:cs="Arial"/>
+                  </w:rPr>
                   <w:tab/>
                 </w:r>
               </w:p>
             </w:tc>
             <w:tc>
               <w:tcPr>
-                <w:shd w:fill="auto" w:val="clear"/>
+                <w:tcW w:w="6585" w:type="dxa"/>
+                <w:shd w:val="clear" w:color="auto" w:fill="auto"/>
                 <w:tcMar>
-                  <w:top w:w="0.0" w:type="dxa"/>
-                  <w:left w:w="0.0" w:type="dxa"/>
-                  <w:bottom w:w="0.0" w:type="dxa"/>
-                  <w:right w:w="0.0" w:type="dxa"/>
+                  <w:top w:w="0" w:type="dxa"/>
+                  <w:left w:w="0" w:type="dxa"/>
+                  <w:bottom w:w="0" w:type="dxa"/>
+                  <w:right w:w="0" w:type="dxa"/>
                 </w:tcMar>
               </w:tcPr>
               <w:p>
                 <w:pPr>
                   <w:tabs>
-                    <w:tab w:val="left" w:leader="none" w:pos="720"/>
+                    <w:tab w:val="left" w:pos="720"/>
                   </w:tabs>
                   <w:jc w:val="both"/>
                   <w:rPr>
-                    <w:rFonts w:ascii="Arial" w:cs="Arial" w:eastAsia="Arial" w:hAnsi="Arial"/>
+                    <w:rFonts w:ascii="Arial" w:eastAsia="Arial" w:hAnsi="Arial" w:cs="Arial"/>
                   </w:rPr>
                 </w:pPr>
                 <w:r>
                   <w:rPr>
-                    <w:rFonts w:ascii="Arial" w:cs="Arial" w:eastAsia="Arial" w:hAnsi="Arial"/>
-                    <w:rtl w:val="0"/>
-                  </w:rPr>
-                  <w:t xml:space="preserve">: {Nama_Penerima}</w:t>
+                    <w:rFonts w:ascii="Arial" w:eastAsia="Arial" w:hAnsi="Arial" w:cs="Arial"/>
+                  </w:rPr>
+                  <w:t>: {Nama_Penerima}</w:t>
                 </w:r>
               </w:p>
             </w:tc>
           </w:tr>
           <w:tr>
-            <w:trPr>
-              <w:cantSplit w:val="0"/>
-              <w:tblHeader w:val="0"/>
-            </w:trPr>
             <w:tc>
               <w:tcPr>
-                <w:shd w:fill="auto" w:val="clear"/>
+                <w:tcW w:w="2415" w:type="dxa"/>
+                <w:shd w:val="clear" w:color="auto" w:fill="auto"/>
                 <w:tcMar>
-                  <w:top w:w="0.0" w:type="dxa"/>
-                  <w:left w:w="0.0" w:type="dxa"/>
-                  <w:bottom w:w="0.0" w:type="dxa"/>
-                  <w:right w:w="0.0" w:type="dxa"/>
+                  <w:top w:w="0" w:type="dxa"/>
+                  <w:left w:w="0" w:type="dxa"/>
+                  <w:bottom w:w="0" w:type="dxa"/>
+                  <w:right w:w="0" w:type="dxa"/>
                 </w:tcMar>
               </w:tcPr>
               <w:p>
                 <w:pPr>
                   <w:jc w:val="both"/>
                   <w:rPr>
-                    <w:rFonts w:ascii="Arial" w:cs="Arial" w:eastAsia="Arial" w:hAnsi="Arial"/>
+                    <w:rFonts w:ascii="Arial" w:eastAsia="Arial" w:hAnsi="Arial" w:cs="Arial"/>
                   </w:rPr>
                 </w:pPr>
                 <w:r>
                   <w:rPr>
-                    <w:rFonts w:ascii="Arial" w:cs="Arial" w:eastAsia="Arial" w:hAnsi="Arial"/>
-                    <w:rtl w:val="0"/>
-                  </w:rPr>
-                  <w:t xml:space="preserve">Tempat/Tgl lahir</w:t>
+                    <w:rFonts w:ascii="Arial" w:eastAsia="Arial" w:hAnsi="Arial" w:cs="Arial"/>
+                  </w:rPr>
+                  <w:t>Tempat/Tgl lahir</w:t>
+                </w:r>
+                <w:r>
+                  <w:rPr>
+                    <w:rFonts w:ascii="Arial" w:eastAsia="Arial" w:hAnsi="Arial" w:cs="Arial"/>
+                  </w:rPr>
                   <w:tab/>
                 </w:r>
               </w:p>
             </w:tc>
             <w:tc>
               <w:tcPr>
-                <w:shd w:fill="auto" w:val="clear"/>
+                <w:tcW w:w="6585" w:type="dxa"/>
+                <w:shd w:val="clear" w:color="auto" w:fill="auto"/>
                 <w:tcMar>
-                  <w:top w:w="0.0" w:type="dxa"/>
-                  <w:left w:w="0.0" w:type="dxa"/>
-                  <w:bottom w:w="0.0" w:type="dxa"/>
-                  <w:right w:w="0.0" w:type="dxa"/>
+                  <w:top w:w="0" w:type="dxa"/>
+                  <w:left w:w="0" w:type="dxa"/>
+                  <w:bottom w:w="0" w:type="dxa"/>
+                  <w:right w:w="0" w:type="dxa"/>
                 </w:tcMar>
               </w:tcPr>
               <w:p>
                 <w:pPr>
                   <w:jc w:val="both"/>
                   <w:rPr>
-                    <w:rFonts w:ascii="Arial" w:cs="Arial" w:eastAsia="Arial" w:hAnsi="Arial"/>
+                    <w:rFonts w:ascii="Arial" w:eastAsia="Arial" w:hAnsi="Arial" w:cs="Arial"/>
                   </w:rPr>
                 </w:pPr>
                 <w:r>
                   <w:rPr>
-                    <w:rFonts w:ascii="Arial" w:cs="Arial" w:eastAsia="Arial" w:hAnsi="Arial"/>
-                    <w:rtl w:val="0"/>
-                  </w:rPr>
-                  <w:t xml:space="preserve">: {Kota_Penerima}, {Tanggal_Lahir_Penerima}</w:t>
+                    <w:rFonts w:ascii="Arial" w:eastAsia="Arial" w:hAnsi="Arial" w:cs="Arial"/>
+                  </w:rPr>
+                  <w:t>: {Kota_Penerima}, {Tanggal_Lahir_Penerima}</w:t>
                 </w:r>
               </w:p>
             </w:tc>
           </w:tr>
           <w:tr>
-            <w:trPr>
-              <w:cantSplit w:val="0"/>
-              <w:tblHeader w:val="0"/>
-            </w:trPr>
             <w:tc>
               <w:tcPr>
-                <w:shd w:fill="auto" w:val="clear"/>
+                <w:tcW w:w="2415" w:type="dxa"/>
+                <w:shd w:val="clear" w:color="auto" w:fill="auto"/>
                 <w:tcMar>
-                  <w:top w:w="0.0" w:type="dxa"/>
-                  <w:left w:w="0.0" w:type="dxa"/>
-                  <w:bottom w:w="0.0" w:type="dxa"/>
-                  <w:right w:w="0.0" w:type="dxa"/>
+                  <w:top w:w="0" w:type="dxa"/>
+                  <w:left w:w="0" w:type="dxa"/>
+                  <w:bottom w:w="0" w:type="dxa"/>
+                  <w:right w:w="0" w:type="dxa"/>
                 </w:tcMar>
               </w:tcPr>
               <w:p>
                 <w:pPr>
                   <w:jc w:val="both"/>
                   <w:rPr>
-                    <w:rFonts w:ascii="Arial" w:cs="Arial" w:eastAsia="Arial" w:hAnsi="Arial"/>
+                    <w:rFonts w:ascii="Arial" w:eastAsia="Arial" w:hAnsi="Arial" w:cs="Arial"/>
                   </w:rPr>
                 </w:pPr>
                 <w:r>
                   <w:rPr>
-                    <w:rFonts w:ascii="Arial" w:cs="Arial" w:eastAsia="Arial" w:hAnsi="Arial"/>
-                    <w:rtl w:val="0"/>
-                  </w:rPr>
-                  <w:t xml:space="preserve">Pekerjaan</w:t>
+                    <w:rFonts w:ascii="Arial" w:eastAsia="Arial" w:hAnsi="Arial" w:cs="Arial"/>
+                  </w:rPr>
+                  <w:t>Pekerjaan</w:t>
                 </w:r>
               </w:p>
             </w:tc>
             <w:tc>
               <w:tcPr>
-                <w:shd w:fill="auto" w:val="clear"/>
+                <w:tcW w:w="6585" w:type="dxa"/>
+                <w:shd w:val="clear" w:color="auto" w:fill="auto"/>
                 <w:tcMar>
-                  <w:top w:w="0.0" w:type="dxa"/>
-                  <w:left w:w="0.0" w:type="dxa"/>
-                  <w:bottom w:w="0.0" w:type="dxa"/>
-                  <w:right w:w="0.0" w:type="dxa"/>
+                  <w:top w:w="0" w:type="dxa"/>
+                  <w:left w:w="0" w:type="dxa"/>
+                  <w:bottom w:w="0" w:type="dxa"/>
+                  <w:right w:w="0" w:type="dxa"/>
                 </w:tcMar>
               </w:tcPr>
               <w:p>
                 <w:pPr>
                   <w:jc w:val="both"/>
                   <w:rPr>
-                    <w:rFonts w:ascii="Arial" w:cs="Arial" w:eastAsia="Arial" w:hAnsi="Arial"/>
+                    <w:rFonts w:ascii="Arial" w:eastAsia="Arial" w:hAnsi="Arial" w:cs="Arial"/>
                   </w:rPr>
                 </w:pPr>
                 <w:r>
                   <w:rPr>
-                    <w:rFonts w:ascii="Arial" w:cs="Arial" w:eastAsia="Arial" w:hAnsi="Arial"/>
-                    <w:rtl w:val="0"/>
-                  </w:rPr>
-                  <w:t xml:space="preserve">: {Pekerjaan_Penerima}</w:t>
+                    <w:rFonts w:ascii="Arial" w:eastAsia="Arial" w:hAnsi="Arial" w:cs="Arial"/>
+                  </w:rPr>
+                  <w:t>: {Pekerjaan_Penerima}</w:t>
                 </w:r>
               </w:p>
             </w:tc>
           </w:tr>
           <w:tr>
-            <w:trPr>
-              <w:cantSplit w:val="0"/>
-              <w:tblHeader w:val="0"/>
-            </w:trPr>
             <w:tc>
               <w:tcPr>
-                <w:shd w:fill="auto" w:val="clear"/>
+                <w:tcW w:w="2415" w:type="dxa"/>
+                <w:shd w:val="clear" w:color="auto" w:fill="auto"/>
                 <w:tcMar>
-                  <w:top w:w="0.0" w:type="dxa"/>
-                  <w:left w:w="0.0" w:type="dxa"/>
-                  <w:bottom w:w="0.0" w:type="dxa"/>
-                  <w:right w:w="0.0" w:type="dxa"/>
+                  <w:top w:w="0" w:type="dxa"/>
+                  <w:left w:w="0" w:type="dxa"/>
+                  <w:bottom w:w="0" w:type="dxa"/>
+                  <w:right w:w="0" w:type="dxa"/>
                 </w:tcMar>
               </w:tcPr>
               <w:p>
                 <w:pPr>
                   <w:jc w:val="both"/>
                   <w:rPr>
-                    <w:rFonts w:ascii="Arial" w:cs="Arial" w:eastAsia="Arial" w:hAnsi="Arial"/>
+                    <w:rFonts w:ascii="Arial" w:eastAsia="Arial" w:hAnsi="Arial" w:cs="Arial"/>
                   </w:rPr>
                 </w:pPr>
                 <w:r>
                   <w:rPr>
-                    <w:rFonts w:ascii="Arial" w:cs="Arial" w:eastAsia="Arial" w:hAnsi="Arial"/>
-                    <w:rtl w:val="0"/>
-                  </w:rPr>
-                  <w:t xml:space="preserve">NIK</w:t>
+                    <w:rFonts w:ascii="Arial" w:eastAsia="Arial" w:hAnsi="Arial" w:cs="Arial"/>
+                  </w:rPr>
+                  <w:t>NIK</w:t>
                 </w:r>
               </w:p>
             </w:tc>
             <w:tc>
               <w:tcPr>
-                <w:shd w:fill="auto" w:val="clear"/>
+                <w:tcW w:w="6585" w:type="dxa"/>
+                <w:shd w:val="clear" w:color="auto" w:fill="auto"/>
                 <w:tcMar>
-                  <w:top w:w="0.0" w:type="dxa"/>
-                  <w:left w:w="0.0" w:type="dxa"/>
-                  <w:bottom w:w="0.0" w:type="dxa"/>
-                  <w:right w:w="0.0" w:type="dxa"/>
+                  <w:top w:w="0" w:type="dxa"/>
+                  <w:left w:w="0" w:type="dxa"/>
+                  <w:bottom w:w="0" w:type="dxa"/>
+                  <w:right w:w="0" w:type="dxa"/>
                 </w:tcMar>
               </w:tcPr>
               <w:p>
                 <w:pPr>
                   <w:jc w:val="both"/>
                   <w:rPr>
-                    <w:rFonts w:ascii="Arial" w:cs="Arial" w:eastAsia="Arial" w:hAnsi="Arial"/>
+                    <w:rFonts w:ascii="Arial" w:eastAsia="Arial" w:hAnsi="Arial" w:cs="Arial"/>
                   </w:rPr>
                 </w:pPr>
                 <w:r>
                   <w:rPr>
-                    <w:rFonts w:ascii="Arial" w:cs="Arial" w:eastAsia="Arial" w:hAnsi="Arial"/>
-                    <w:rtl w:val="0"/>
-                  </w:rPr>
-                  <w:t xml:space="preserve">: {NIK_Penerima}</w:t>
+                    <w:rFonts w:ascii="Arial" w:eastAsia="Arial" w:hAnsi="Arial" w:cs="Arial"/>
+                  </w:rPr>
+                  <w:t>: {NIK_Penerima}</w:t>
                 </w:r>
               </w:p>
             </w:tc>
           </w:tr>
           <w:tr>
-            <w:trPr>
-              <w:cantSplit w:val="0"/>
-              <w:tblHeader w:val="0"/>
-            </w:trPr>
             <w:tc>
               <w:tcPr>
-                <w:shd w:fill="auto" w:val="clear"/>
+                <w:tcW w:w="2415" w:type="dxa"/>
+                <w:shd w:val="clear" w:color="auto" w:fill="auto"/>
                 <w:tcMar>
-                  <w:top w:w="0.0" w:type="dxa"/>
-                  <w:left w:w="0.0" w:type="dxa"/>
-                  <w:bottom w:w="0.0" w:type="dxa"/>
-                  <w:right w:w="0.0" w:type="dxa"/>
+                  <w:top w:w="0" w:type="dxa"/>
+                  <w:left w:w="0" w:type="dxa"/>
+                  <w:bottom w:w="0" w:type="dxa"/>
+                  <w:right w:w="0" w:type="dxa"/>
                 </w:tcMar>
               </w:tcPr>
               <w:p>
                 <w:pPr>
                   <w:jc w:val="both"/>
                   <w:rPr>
-                    <w:rFonts w:ascii="Arial" w:cs="Arial" w:eastAsia="Arial" w:hAnsi="Arial"/>
+                    <w:rFonts w:ascii="Arial" w:eastAsia="Arial" w:hAnsi="Arial" w:cs="Arial"/>
                   </w:rPr>
                 </w:pPr>
                 <w:r>
                   <w:rPr>
-                    <w:rFonts w:ascii="Arial" w:cs="Arial" w:eastAsia="Arial" w:hAnsi="Arial"/>
-                    <w:rtl w:val="0"/>
-                  </w:rPr>
-                  <w:t xml:space="preserve">Alamat</w:t>
+                    <w:rFonts w:ascii="Arial" w:eastAsia="Arial" w:hAnsi="Arial" w:cs="Arial"/>
+                  </w:rPr>
+                  <w:t>Alamat</w:t>
+                </w:r>
+                <w:r>
+                  <w:rPr>
+                    <w:rFonts w:ascii="Arial" w:eastAsia="Arial" w:hAnsi="Arial" w:cs="Arial"/>
+                  </w:rPr>
                   <w:tab/>
+                </w:r>
+                <w:r>
+                  <w:rPr>
+                    <w:rFonts w:ascii="Arial" w:eastAsia="Arial" w:hAnsi="Arial" w:cs="Arial"/>
+                  </w:rPr>
                   <w:tab/>
                 </w:r>
               </w:p>
             </w:tc>
             <w:tc>
               <w:tcPr>
-                <w:shd w:fill="auto" w:val="clear"/>
+                <w:tcW w:w="6585" w:type="dxa"/>
+                <w:shd w:val="clear" w:color="auto" w:fill="auto"/>
                 <w:tcMar>
-                  <w:top w:w="0.0" w:type="dxa"/>
-                  <w:left w:w="0.0" w:type="dxa"/>
-                  <w:bottom w:w="0.0" w:type="dxa"/>
-                  <w:right w:w="0.0" w:type="dxa"/>
+                  <w:top w:w="0" w:type="dxa"/>
+                  <w:left w:w="0" w:type="dxa"/>
+                  <w:bottom w:w="0" w:type="dxa"/>
+                  <w:right w:w="0" w:type="dxa"/>
                 </w:tcMar>
               </w:tcPr>
               <w:p>
                 <w:pPr>
                   <w:jc w:val="both"/>
                   <w:rPr>
-                    <w:rFonts w:ascii="Arial" w:cs="Arial" w:eastAsia="Arial" w:hAnsi="Arial"/>
+                    <w:rFonts w:ascii="Arial" w:eastAsia="Arial" w:hAnsi="Arial" w:cs="Arial"/>
                   </w:rPr>
                 </w:pPr>
                 <w:r>
                   <w:rPr>
-                    <w:rFonts w:ascii="Arial" w:cs="Arial" w:eastAsia="Arial" w:hAnsi="Arial"/>
-                    <w:rtl w:val="0"/>
-                  </w:rPr>
-                  <w:t xml:space="preserve">: {Alamat_Penerima}</w:t>
+                    <w:rFonts w:ascii="Arial" w:eastAsia="Arial" w:hAnsi="Arial" w:cs="Arial"/>
+                  </w:rPr>
+                  <w:t>: {Alamat_Penerima}</w:t>
                 </w:r>
               </w:p>
             </w:tc>
@@ -830,551 +800,445 @@
     <w:p>
       <w:pPr>
         <w:tabs>
-          <w:tab w:val="left" w:leader="none" w:pos="540"/>
+          <w:tab w:val="left" w:pos="540"/>
         </w:tabs>
         <w:rPr>
-          <w:rFonts w:ascii="Arial" w:cs="Arial" w:eastAsia="Arial" w:hAnsi="Arial"/>
+          <w:rFonts w:ascii="Arial" w:eastAsia="Arial" w:hAnsi="Arial" w:cs="Arial"/>
+        </w:rPr>
+      </w:pPr>
+    </w:p>
+    <w:p>
+      <w:pPr>
+        <w:rPr>
+          <w:rFonts w:ascii="Arial" w:eastAsia="Arial" w:hAnsi="Arial" w:cs="Arial"/>
+          <w:b/>
         </w:rPr>
       </w:pPr>
       <w:r>
         <w:rPr>
-          <w:rtl w:val="0"/>
-        </w:rPr>
-      </w:r>
-    </w:p>
-    <w:p>
-      <w:pPr>
-        <w:spacing w:line="240" w:lineRule="auto"/>
-        <w:rPr>
-          <w:rFonts w:ascii="Arial" w:cs="Arial" w:eastAsia="Arial" w:hAnsi="Arial"/>
-          <w:b w:val="1"/>
-        </w:rPr>
-      </w:pPr>
-      <w:r>
-        <w:rPr>
-          <w:rFonts w:ascii="Arial" w:cs="Arial" w:eastAsia="Arial" w:hAnsi="Arial"/>
-          <w:rtl w:val="0"/>
+          <w:rFonts w:ascii="Arial" w:eastAsia="Arial" w:hAnsi="Arial" w:cs="Arial"/>
         </w:rPr>
         <w:t xml:space="preserve">Selanjutnya disebut sebagai </w:t>
       </w:r>
       <w:r>
         <w:rPr>
-          <w:rFonts w:ascii="Arial" w:cs="Arial" w:eastAsia="Arial" w:hAnsi="Arial"/>
-          <w:b w:val="1"/>
-          <w:rtl w:val="0"/>
+          <w:rFonts w:ascii="Arial" w:eastAsia="Arial" w:hAnsi="Arial" w:cs="Arial"/>
+          <w:b/>
         </w:rPr>
-        <w:t xml:space="preserve">Penerima Kuasa.</w:t>
+        <w:t>Penerima Kuasa.</w:t>
       </w:r>
     </w:p>
     <w:p>
       <w:pPr>
-        <w:spacing w:line="240" w:lineRule="auto"/>
         <w:rPr>
-          <w:rFonts w:ascii="Arial" w:cs="Arial" w:eastAsia="Arial" w:hAnsi="Arial"/>
-          <w:b w:val="1"/>
+          <w:rFonts w:ascii="Arial" w:eastAsia="Arial" w:hAnsi="Arial" w:cs="Arial"/>
+          <w:b/>
         </w:rPr>
       </w:pPr>
       <w:r>
         <w:rPr>
-          <w:rFonts w:ascii="Arial" w:cs="Arial" w:eastAsia="Arial" w:hAnsi="Arial"/>
-          <w:rtl w:val="0"/>
+          <w:rFonts w:ascii="Arial" w:eastAsia="Arial" w:hAnsi="Arial" w:cs="Arial"/>
         </w:rPr>
-        <w:t xml:space="preserve">Hubungan dengan pemberi kuasa :</w:t>
+        <w:t>Hubungan dengan pemberi kuasa :</w:t>
       </w:r>
       <w:r>
         <w:rPr>
-          <w:rFonts w:ascii="Arial" w:cs="Arial" w:eastAsia="Arial" w:hAnsi="Arial"/>
-          <w:b w:val="1"/>
-          <w:rtl w:val="0"/>
+          <w:rFonts w:ascii="Arial" w:eastAsia="Arial" w:hAnsi="Arial" w:cs="Arial"/>
+          <w:b/>
         </w:rPr>
         <w:t xml:space="preserve"> {Hubungan}</w:t>
       </w:r>
     </w:p>
     <w:p>
       <w:pPr>
-        <w:spacing w:line="240" w:lineRule="auto"/>
         <w:rPr>
-          <w:rFonts w:ascii="Arial" w:cs="Arial" w:eastAsia="Arial" w:hAnsi="Arial"/>
+          <w:rFonts w:ascii="Arial" w:eastAsia="Arial" w:hAnsi="Arial" w:cs="Arial"/>
+        </w:rPr>
+      </w:pPr>
+    </w:p>
+    <w:p>
+      <w:pPr>
+        <w:rPr>
+          <w:rFonts w:ascii="Arial" w:eastAsia="Arial" w:hAnsi="Arial" w:cs="Arial"/>
         </w:rPr>
       </w:pPr>
       <w:r>
         <w:rPr>
-          <w:rtl w:val="0"/>
+          <w:rFonts w:ascii="Arial" w:eastAsia="Arial" w:hAnsi="Arial" w:cs="Arial"/>
         </w:rPr>
+        <w:t>Bahwa Pemberi Kuasa memberikan kuasa kepada Penerima kuasa untuk pengurusan {Keperluan}.</w:t>
       </w:r>
     </w:p>
     <w:p>
       <w:pPr>
-        <w:spacing w:line="240" w:lineRule="auto"/>
         <w:rPr>
-          <w:rFonts w:ascii="Arial" w:cs="Arial" w:eastAsia="Arial" w:hAnsi="Arial"/>
+          <w:rFonts w:ascii="Arial" w:eastAsia="Arial" w:hAnsi="Arial" w:cs="Arial"/>
         </w:rPr>
       </w:pPr>
-      <w:r>
-        <w:rPr>
-          <w:rFonts w:ascii="Arial" w:cs="Arial" w:eastAsia="Arial" w:hAnsi="Arial"/>
-          <w:rtl w:val="0"/>
-        </w:rPr>
-        <w:t xml:space="preserve">Bahwa Pemberi Kuasa memberikan kuasa kepada Penerima kuasa untuk pengurusan {Keperluan}.</w:t>
-      </w:r>
-    </w:p>
-    <w:p>
-      <w:pPr>
-        <w:spacing w:line="240" w:lineRule="auto"/>
-        <w:rPr>
-          <w:rFonts w:ascii="Arial" w:cs="Arial" w:eastAsia="Arial" w:hAnsi="Arial"/>
-        </w:rPr>
-      </w:pPr>
-      <w:r>
-        <w:rPr>
-          <w:rtl w:val="0"/>
-        </w:rPr>
-      </w:r>
     </w:p>
     <w:p>
       <w:pPr>
         <w:jc w:val="both"/>
         <w:rPr>
-          <w:rFonts w:ascii="Arial" w:cs="Arial" w:eastAsia="Arial" w:hAnsi="Arial"/>
+          <w:rFonts w:ascii="Arial" w:eastAsia="Arial" w:hAnsi="Arial" w:cs="Arial"/>
         </w:rPr>
       </w:pPr>
       <w:r>
         <w:rPr>
-          <w:rFonts w:ascii="Arial" w:cs="Arial" w:eastAsia="Arial" w:hAnsi="Arial"/>
-          <w:rtl w:val="0"/>
+          <w:rFonts w:ascii="Arial" w:eastAsia="Arial" w:hAnsi="Arial" w:cs="Arial"/>
         </w:rPr>
-        <w:t xml:space="preserve">Demikian surat kuasa ini kami buat dengan sebenarnya dan semoga dapat dipergunakan sebagaimana mestinya.</w:t>
+        <w:t>Demikian surat kuasa ini kami buat dengan sebenarnya dan semoga dapat dipergunakan sebagaimana mestinya.</w:t>
       </w:r>
     </w:p>
     <w:p>
       <w:pPr>
         <w:tabs>
-          <w:tab w:val="left" w:leader="none" w:pos="2160"/>
+          <w:tab w:val="left" w:pos="2160"/>
         </w:tabs>
-        <w:spacing w:line="240" w:lineRule="auto"/>
         <w:rPr>
-          <w:rFonts w:ascii="Arial" w:cs="Arial" w:eastAsia="Arial" w:hAnsi="Arial"/>
+          <w:rFonts w:ascii="Arial" w:eastAsia="Arial" w:hAnsi="Arial" w:cs="Arial"/>
         </w:rPr>
       </w:pPr>
-      <w:r>
-        <w:rPr>
-          <w:rtl w:val="0"/>
-        </w:rPr>
-      </w:r>
     </w:p>
     <w:p>
       <w:pPr>
         <w:tabs>
-          <w:tab w:val="left" w:leader="none" w:pos="2160"/>
+          <w:tab w:val="left" w:pos="2160"/>
         </w:tabs>
-        <w:spacing w:line="240" w:lineRule="auto"/>
         <w:rPr>
-          <w:rFonts w:ascii="Arial" w:cs="Arial" w:eastAsia="Arial" w:hAnsi="Arial"/>
+          <w:rFonts w:ascii="Arial" w:eastAsia="Arial" w:hAnsi="Arial" w:cs="Arial"/>
         </w:rPr>
       </w:pPr>
-      <w:r>
-        <w:rPr>
-          <w:rtl w:val="0"/>
-        </w:rPr>
-      </w:r>
     </w:p>
     <w:tbl>
       <w:tblPr>
-        <w:tblStyle w:val="Table3"/>
-        <w:tblW w:w="9360.0" w:type="dxa"/>
+        <w:tblStyle w:val="a1"/>
+        <w:tblW w:w="9360" w:type="dxa"/>
         <w:jc w:val="center"/>
         <w:tblLayout w:type="fixed"/>
-        <w:tblLook w:val="0000"/>
+        <w:tblLook w:val="0000" w:firstRow="0" w:lastRow="0" w:firstColumn="0" w:lastColumn="0" w:noHBand="0" w:noVBand="0"/>
       </w:tblPr>
       <w:tblGrid>
         <w:gridCol w:w="4761"/>
         <w:gridCol w:w="4599"/>
-        <w:tblGridChange w:id="0">
-          <w:tblGrid>
-            <w:gridCol w:w="4761"/>
-            <w:gridCol w:w="4599"/>
-          </w:tblGrid>
-        </w:tblGridChange>
       </w:tblGrid>
       <w:tr>
         <w:trPr>
-          <w:cantSplit w:val="0"/>
-          <w:trHeight w:val="179" w:hRule="atLeast"/>
-          <w:tblHeader w:val="0"/>
+          <w:trHeight w:val="179"/>
+          <w:jc w:val="center"/>
         </w:trPr>
         <w:tc>
           <w:tcPr>
+            <w:tcW w:w="9360" w:type="dxa"/>
             <w:gridSpan w:val="2"/>
           </w:tcPr>
           <w:p>
             <w:pPr>
               <w:tabs>
-                <w:tab w:val="left" w:leader="none" w:pos="2160"/>
+                <w:tab w:val="left" w:pos="2160"/>
               </w:tabs>
-              <w:spacing w:line="240" w:lineRule="auto"/>
               <w:jc w:val="center"/>
               <w:rPr>
-                <w:rFonts w:ascii="Arial" w:cs="Arial" w:eastAsia="Arial" w:hAnsi="Arial"/>
+                <w:rFonts w:ascii="Arial" w:eastAsia="Arial" w:hAnsi="Arial" w:cs="Arial"/>
               </w:rPr>
             </w:pPr>
             <w:r>
               <w:rPr>
-                <w:rFonts w:ascii="Arial" w:cs="Arial" w:eastAsia="Arial" w:hAnsi="Arial"/>
-                <w:rtl w:val="0"/>
-              </w:rPr>
-              <w:t xml:space="preserve">Wringinanom, {Tanggal_Surat}</w:t>
+                <w:rFonts w:ascii="Arial" w:eastAsia="Arial" w:hAnsi="Arial" w:cs="Arial"/>
+              </w:rPr>
+              <w:t>Wringinanom, {Tanggal_Surat}</w:t>
             </w:r>
           </w:p>
         </w:tc>
       </w:tr>
       <w:tr>
         <w:trPr>
-          <w:cantSplit w:val="0"/>
-          <w:trHeight w:val="185" w:hRule="atLeast"/>
-          <w:tblHeader w:val="0"/>
+          <w:trHeight w:val="185"/>
+          <w:jc w:val="center"/>
         </w:trPr>
         <w:tc>
-          <w:tcPr/>
+          <w:tcPr>
+            <w:tcW w:w="4761" w:type="dxa"/>
+          </w:tcPr>
           <w:p>
             <w:pPr>
-              <w:spacing w:line="240" w:lineRule="auto"/>
               <w:jc w:val="center"/>
               <w:rPr>
-                <w:rFonts w:ascii="Arial" w:cs="Arial" w:eastAsia="Arial" w:hAnsi="Arial"/>
+                <w:rFonts w:ascii="Arial" w:eastAsia="Arial" w:hAnsi="Arial" w:cs="Arial"/>
               </w:rPr>
             </w:pPr>
             <w:r>
               <w:rPr>
-                <w:rFonts w:ascii="Arial" w:cs="Arial" w:eastAsia="Arial" w:hAnsi="Arial"/>
-                <w:rtl w:val="0"/>
-              </w:rPr>
-              <w:t xml:space="preserve">Penerima Kuasa</w:t>
+                <w:rFonts w:ascii="Arial" w:eastAsia="Arial" w:hAnsi="Arial" w:cs="Arial"/>
+              </w:rPr>
+              <w:t>Penerima Kuasa</w:t>
             </w:r>
           </w:p>
           <w:p>
             <w:pPr>
-              <w:spacing w:line="240" w:lineRule="auto"/>
               <w:jc w:val="center"/>
               <w:rPr>
-                <w:rFonts w:ascii="Arial" w:cs="Arial" w:eastAsia="Arial" w:hAnsi="Arial"/>
+                <w:rFonts w:ascii="Arial" w:eastAsia="Arial" w:hAnsi="Arial" w:cs="Arial"/>
               </w:rPr>
             </w:pPr>
-            <w:r>
-              <w:rPr>
-                <w:rtl w:val="0"/>
-              </w:rPr>
-            </w:r>
           </w:p>
           <w:p>
             <w:pPr>
-              <w:spacing w:line="240" w:lineRule="auto"/>
               <w:jc w:val="center"/>
               <w:rPr>
-                <w:rFonts w:ascii="Arial" w:cs="Arial" w:eastAsia="Arial" w:hAnsi="Arial"/>
+                <w:rFonts w:ascii="Arial" w:eastAsia="Arial" w:hAnsi="Arial" w:cs="Arial"/>
               </w:rPr>
             </w:pPr>
-            <w:r>
-              <w:rPr>
-                <w:rtl w:val="0"/>
-              </w:rPr>
-            </w:r>
           </w:p>
           <w:p>
             <w:pPr>
-              <w:spacing w:line="240" w:lineRule="auto"/>
               <w:jc w:val="center"/>
               <w:rPr>
-                <w:rFonts w:ascii="Arial" w:cs="Arial" w:eastAsia="Arial" w:hAnsi="Arial"/>
+                <w:rFonts w:ascii="Arial" w:eastAsia="Arial" w:hAnsi="Arial" w:cs="Arial"/>
               </w:rPr>
             </w:pPr>
-            <w:r>
-              <w:rPr>
-                <w:rtl w:val="0"/>
-              </w:rPr>
-            </w:r>
           </w:p>
           <w:p>
             <w:pPr>
-              <w:spacing w:line="240" w:lineRule="auto"/>
               <w:jc w:val="center"/>
               <w:rPr>
-                <w:rFonts w:ascii="Arial" w:cs="Arial" w:eastAsia="Arial" w:hAnsi="Arial"/>
+                <w:rFonts w:ascii="Arial" w:eastAsia="Arial" w:hAnsi="Arial" w:cs="Arial"/>
               </w:rPr>
             </w:pPr>
-            <w:r>
-              <w:rPr>
-                <w:rtl w:val="0"/>
-              </w:rPr>
-            </w:r>
           </w:p>
           <w:p>
             <w:pPr>
-              <w:spacing w:line="240" w:lineRule="auto"/>
               <w:jc w:val="center"/>
               <w:rPr>
-                <w:rFonts w:ascii="Arial" w:cs="Arial" w:eastAsia="Arial" w:hAnsi="Arial"/>
-                <w:b w:val="1"/>
+                <w:rFonts w:ascii="Arial" w:eastAsia="Arial" w:hAnsi="Arial" w:cs="Arial"/>
+                <w:b/>
               </w:rPr>
             </w:pPr>
             <w:r>
               <w:rPr>
-                <w:rFonts w:ascii="Arial" w:cs="Arial" w:eastAsia="Arial" w:hAnsi="Arial"/>
-                <w:b w:val="1"/>
-                <w:rtl w:val="0"/>
-              </w:rPr>
-              <w:t xml:space="preserve">(Nama_Penerima)</w:t>
+                <w:rFonts w:ascii="Arial" w:eastAsia="Arial" w:hAnsi="Arial" w:cs="Arial"/>
+                <w:b/>
+              </w:rPr>
+              <w:t>{</w:t>
+            </w:r>
+            <w:r>
+              <w:rPr>
+                <w:rFonts w:ascii="Arial" w:eastAsia="Arial" w:hAnsi="Arial" w:cs="Arial"/>
+                <w:b/>
+              </w:rPr>
+              <w:t>Nama_Penerima</w:t>
+            </w:r>
+            <w:r>
+              <w:rPr>
+                <w:rFonts w:ascii="Arial" w:eastAsia="Arial" w:hAnsi="Arial" w:cs="Arial"/>
+                <w:b/>
+              </w:rPr>
+              <w:t>}</w:t>
             </w:r>
           </w:p>
         </w:tc>
         <w:tc>
-          <w:tcPr/>
+          <w:tcPr>
+            <w:tcW w:w="4599" w:type="dxa"/>
+          </w:tcPr>
           <w:p>
             <w:pPr>
               <w:tabs>
-                <w:tab w:val="left" w:leader="none" w:pos="2160"/>
+                <w:tab w:val="left" w:pos="2160"/>
               </w:tabs>
-              <w:spacing w:line="240" w:lineRule="auto"/>
               <w:jc w:val="center"/>
               <w:rPr>
-                <w:rFonts w:ascii="Arial" w:cs="Arial" w:eastAsia="Arial" w:hAnsi="Arial"/>
+                <w:rFonts w:ascii="Arial" w:eastAsia="Arial" w:hAnsi="Arial" w:cs="Arial"/>
               </w:rPr>
             </w:pPr>
             <w:r>
               <w:rPr>
-                <w:rFonts w:ascii="Arial" w:cs="Arial" w:eastAsia="Arial" w:hAnsi="Arial"/>
-                <w:rtl w:val="0"/>
-              </w:rPr>
-              <w:t xml:space="preserve">Pemberi Kuasa</w:t>
+                <w:rFonts w:ascii="Arial" w:eastAsia="Arial" w:hAnsi="Arial" w:cs="Arial"/>
+              </w:rPr>
+              <w:t>Pemberi Kuasa</w:t>
             </w:r>
           </w:p>
           <w:p>
             <w:pPr>
               <w:tabs>
-                <w:tab w:val="left" w:leader="none" w:pos="2160"/>
+                <w:tab w:val="left" w:pos="2160"/>
               </w:tabs>
-              <w:spacing w:line="240" w:lineRule="auto"/>
               <w:jc w:val="center"/>
               <w:rPr>
-                <w:rFonts w:ascii="Arial" w:cs="Arial" w:eastAsia="Arial" w:hAnsi="Arial"/>
+                <w:rFonts w:ascii="Arial" w:eastAsia="Arial" w:hAnsi="Arial" w:cs="Arial"/>
               </w:rPr>
             </w:pPr>
-            <w:r>
-              <w:rPr>
-                <w:rtl w:val="0"/>
-              </w:rPr>
-            </w:r>
           </w:p>
           <w:p>
             <w:pPr>
               <w:tabs>
-                <w:tab w:val="left" w:leader="none" w:pos="2160"/>
+                <w:tab w:val="left" w:pos="2160"/>
               </w:tabs>
-              <w:spacing w:line="240" w:lineRule="auto"/>
               <w:jc w:val="center"/>
               <w:rPr>
-                <w:rFonts w:ascii="Arial" w:cs="Arial" w:eastAsia="Arial" w:hAnsi="Arial"/>
+                <w:rFonts w:ascii="Arial" w:eastAsia="Arial" w:hAnsi="Arial" w:cs="Arial"/>
               </w:rPr>
             </w:pPr>
-            <w:r>
-              <w:rPr>
-                <w:rtl w:val="0"/>
-              </w:rPr>
-            </w:r>
           </w:p>
           <w:p>
             <w:pPr>
               <w:tabs>
-                <w:tab w:val="left" w:leader="none" w:pos="2160"/>
+                <w:tab w:val="left" w:pos="2160"/>
               </w:tabs>
-              <w:spacing w:line="240" w:lineRule="auto"/>
-              <w:rPr>
-                <w:rFonts w:ascii="Arial" w:cs="Arial" w:eastAsia="Arial" w:hAnsi="Arial"/>
+              <w:rPr>
+                <w:rFonts w:ascii="Arial" w:eastAsia="Arial" w:hAnsi="Arial" w:cs="Arial"/>
               </w:rPr>
             </w:pPr>
-            <w:r>
-              <w:rPr>
-                <w:rtl w:val="0"/>
-              </w:rPr>
-            </w:r>
           </w:p>
           <w:p>
             <w:pPr>
               <w:tabs>
-                <w:tab w:val="left" w:leader="none" w:pos="2160"/>
+                <w:tab w:val="left" w:pos="2160"/>
               </w:tabs>
-              <w:spacing w:line="240" w:lineRule="auto"/>
               <w:jc w:val="center"/>
               <w:rPr>
-                <w:rFonts w:ascii="Arial" w:cs="Arial" w:eastAsia="Arial" w:hAnsi="Arial"/>
+                <w:rFonts w:ascii="Arial" w:eastAsia="Arial" w:hAnsi="Arial" w:cs="Arial"/>
               </w:rPr>
             </w:pPr>
-            <w:r>
-              <w:rPr>
-                <w:rtl w:val="0"/>
-              </w:rPr>
-            </w:r>
           </w:p>
           <w:p>
             <w:pPr>
               <w:tabs>
-                <w:tab w:val="left" w:leader="none" w:pos="2160"/>
+                <w:tab w:val="left" w:pos="2160"/>
               </w:tabs>
-              <w:spacing w:line="240" w:lineRule="auto"/>
               <w:jc w:val="center"/>
               <w:rPr>
-                <w:rFonts w:ascii="Arial" w:cs="Arial" w:eastAsia="Arial" w:hAnsi="Arial"/>
-                <w:b w:val="1"/>
+                <w:rFonts w:ascii="Arial" w:eastAsia="Arial" w:hAnsi="Arial" w:cs="Arial"/>
+                <w:b/>
               </w:rPr>
             </w:pPr>
             <w:r>
               <w:rPr>
-                <w:rFonts w:ascii="Arial" w:cs="Arial" w:eastAsia="Arial" w:hAnsi="Arial"/>
-                <w:b w:val="1"/>
-                <w:rtl w:val="0"/>
-              </w:rPr>
-              <w:t xml:space="preserve">(Nama_Pemberi)</w:t>
+                <w:rFonts w:ascii="Arial" w:eastAsia="Arial" w:hAnsi="Arial" w:cs="Arial"/>
+                <w:b/>
+              </w:rPr>
+              <w:t>{</w:t>
+            </w:r>
+            <w:r>
+              <w:rPr>
+                <w:rFonts w:ascii="Arial" w:eastAsia="Arial" w:hAnsi="Arial" w:cs="Arial"/>
+                <w:b/>
+              </w:rPr>
+              <w:t>Nama_Pemberi</w:t>
+            </w:r>
+            <w:r>
+              <w:rPr>
+                <w:rFonts w:ascii="Arial" w:eastAsia="Arial" w:hAnsi="Arial" w:cs="Arial"/>
+                <w:b/>
+              </w:rPr>
+              <w:t>}</w:t>
             </w:r>
           </w:p>
         </w:tc>
       </w:tr>
       <w:tr>
         <w:trPr>
-          <w:cantSplit w:val="0"/>
-          <w:trHeight w:val="1326" w:hRule="atLeast"/>
-          <w:tblHeader w:val="0"/>
+          <w:trHeight w:val="1326"/>
+          <w:jc w:val="center"/>
         </w:trPr>
         <w:tc>
           <w:tcPr>
+            <w:tcW w:w="9360" w:type="dxa"/>
             <w:gridSpan w:val="2"/>
           </w:tcPr>
           <w:p>
             <w:pPr>
               <w:tabs>
-                <w:tab w:val="left" w:leader="none" w:pos="2160"/>
+                <w:tab w:val="left" w:pos="2160"/>
               </w:tabs>
-              <w:spacing w:line="240" w:lineRule="auto"/>
               <w:jc w:val="center"/>
               <w:rPr>
-                <w:rFonts w:ascii="Arial" w:cs="Arial" w:eastAsia="Arial" w:hAnsi="Arial"/>
+                <w:rFonts w:ascii="Arial" w:eastAsia="Arial" w:hAnsi="Arial" w:cs="Arial"/>
               </w:rPr>
             </w:pPr>
             <w:r>
               <w:rPr>
-                <w:rFonts w:ascii="Arial" w:cs="Arial" w:eastAsia="Arial" w:hAnsi="Arial"/>
-                <w:rtl w:val="0"/>
-              </w:rPr>
-              <w:t xml:space="preserve">Mengetahui,</w:t>
+                <w:rFonts w:ascii="Arial" w:eastAsia="Arial" w:hAnsi="Arial" w:cs="Arial"/>
+              </w:rPr>
+              <w:t>Mengetahui,</w:t>
             </w:r>
           </w:p>
           <w:p>
             <w:pPr>
               <w:tabs>
-                <w:tab w:val="left" w:leader="none" w:pos="2160"/>
+                <w:tab w:val="left" w:pos="2160"/>
               </w:tabs>
-              <w:spacing w:line="240" w:lineRule="auto"/>
               <w:jc w:val="center"/>
               <w:rPr>
-                <w:rFonts w:ascii="Arial" w:cs="Arial" w:eastAsia="Arial" w:hAnsi="Arial"/>
+                <w:rFonts w:ascii="Arial" w:eastAsia="Arial" w:hAnsi="Arial" w:cs="Arial"/>
               </w:rPr>
             </w:pPr>
             <w:r>
               <w:rPr>
-                <w:rFonts w:ascii="Arial" w:cs="Arial" w:eastAsia="Arial" w:hAnsi="Arial"/>
-                <w:rtl w:val="0"/>
-              </w:rPr>
-              <w:t xml:space="preserve">Kepala Desa Wringinanom</w:t>
+                <w:rFonts w:ascii="Arial" w:eastAsia="Arial" w:hAnsi="Arial" w:cs="Arial"/>
+              </w:rPr>
+              <w:t>Kepala Desa Wringinanom</w:t>
             </w:r>
           </w:p>
           <w:p>
             <w:pPr>
               <w:tabs>
-                <w:tab w:val="left" w:leader="none" w:pos="2160"/>
+                <w:tab w:val="left" w:pos="2160"/>
               </w:tabs>
-              <w:spacing w:line="240" w:lineRule="auto"/>
               <w:jc w:val="center"/>
               <w:rPr>
-                <w:rFonts w:ascii="Arial" w:cs="Arial" w:eastAsia="Arial" w:hAnsi="Arial"/>
+                <w:rFonts w:ascii="Arial" w:eastAsia="Arial" w:hAnsi="Arial" w:cs="Arial"/>
               </w:rPr>
             </w:pPr>
-            <w:r>
-              <w:rPr>
-                <w:rtl w:val="0"/>
-              </w:rPr>
-            </w:r>
           </w:p>
           <w:p>
             <w:pPr>
               <w:tabs>
-                <w:tab w:val="left" w:leader="none" w:pos="2160"/>
+                <w:tab w:val="left" w:pos="2160"/>
               </w:tabs>
-              <w:spacing w:line="240" w:lineRule="auto"/>
               <w:jc w:val="center"/>
               <w:rPr>
-                <w:rFonts w:ascii="Arial" w:cs="Arial" w:eastAsia="Arial" w:hAnsi="Arial"/>
+                <w:rFonts w:ascii="Arial" w:eastAsia="Arial" w:hAnsi="Arial" w:cs="Arial"/>
               </w:rPr>
             </w:pPr>
-            <w:r>
-              <w:rPr>
-                <w:rtl w:val="0"/>
-              </w:rPr>
-            </w:r>
           </w:p>
           <w:p>
             <w:pPr>
               <w:tabs>
-                <w:tab w:val="left" w:leader="none" w:pos="2160"/>
+                <w:tab w:val="left" w:pos="2160"/>
               </w:tabs>
-              <w:spacing w:line="240" w:lineRule="auto"/>
-              <w:rPr>
-                <w:rFonts w:ascii="Arial" w:cs="Arial" w:eastAsia="Arial" w:hAnsi="Arial"/>
+              <w:rPr>
+                <w:rFonts w:ascii="Arial" w:eastAsia="Arial" w:hAnsi="Arial" w:cs="Arial"/>
               </w:rPr>
             </w:pPr>
-            <w:r>
-              <w:rPr>
-                <w:rtl w:val="0"/>
-              </w:rPr>
-            </w:r>
           </w:p>
           <w:p>
             <w:pPr>
               <w:tabs>
-                <w:tab w:val="left" w:leader="none" w:pos="2160"/>
+                <w:tab w:val="left" w:pos="2160"/>
               </w:tabs>
-              <w:spacing w:line="240" w:lineRule="auto"/>
               <w:jc w:val="center"/>
               <w:rPr>
-                <w:rFonts w:ascii="Arial" w:cs="Arial" w:eastAsia="Arial" w:hAnsi="Arial"/>
+                <w:rFonts w:ascii="Arial" w:eastAsia="Arial" w:hAnsi="Arial" w:cs="Arial"/>
               </w:rPr>
             </w:pPr>
-            <w:r>
-              <w:rPr>
-                <w:rtl w:val="0"/>
-              </w:rPr>
-            </w:r>
           </w:p>
           <w:p>
             <w:pPr>
               <w:tabs>
-                <w:tab w:val="left" w:leader="none" w:pos="2160"/>
+                <w:tab w:val="left" w:pos="2160"/>
               </w:tabs>
-              <w:spacing w:line="240" w:lineRule="auto"/>
               <w:jc w:val="center"/>
               <w:rPr>
-                <w:rFonts w:ascii="Arial" w:cs="Arial" w:eastAsia="Arial" w:hAnsi="Arial"/>
+                <w:rFonts w:ascii="Arial" w:eastAsia="Arial" w:hAnsi="Arial" w:cs="Arial"/>
               </w:rPr>
             </w:pPr>
             <w:r>
               <w:rPr>
-                <w:rFonts w:ascii="Arial" w:cs="Arial" w:eastAsia="Arial" w:hAnsi="Arial"/>
-                <w:b w:val="1"/>
-                <w:rtl w:val="0"/>
-              </w:rPr>
-              <w:t xml:space="preserve">AHMAD MUSLIMIN</w:t>
-            </w:r>
-            <w:r>
-              <w:rPr>
-                <w:rtl w:val="0"/>
-              </w:rPr>
+                <w:rFonts w:ascii="Arial" w:eastAsia="Arial" w:hAnsi="Arial" w:cs="Arial"/>
+                <w:b/>
+              </w:rPr>
+              <w:t>AHMAD MUSLIMIN</w:t>
             </w:r>
           </w:p>
         </w:tc>
@@ -1382,127 +1246,117 @@
     </w:tbl>
     <w:p>
       <w:pPr>
-        <w:spacing w:line="240" w:lineRule="auto"/>
         <w:rPr>
-          <w:rFonts w:ascii="Arial" w:cs="Arial" w:eastAsia="Arial" w:hAnsi="Arial"/>
+          <w:rFonts w:ascii="Arial" w:eastAsia="Arial" w:hAnsi="Arial" w:cs="Arial"/>
         </w:rPr>
       </w:pPr>
-      <w:r>
-        <w:rPr>
-          <w:rtl w:val="0"/>
-        </w:rPr>
-      </w:r>
     </w:p>
     <w:sectPr>
-      <w:headerReference r:id="rId7" w:type="default"/>
-      <w:footerReference r:id="rId8" w:type="default"/>
-      <w:pgSz w:h="16838" w:w="11906" w:orient="portrait"/>
-      <w:pgMar w:bottom="97.91338582677326" w:top="1440.0000000000002" w:left="1440.0000000000002" w:right="1440.0000000000002" w:header="567" w:footer="0"/>
+      <w:headerReference w:type="default" r:id="rId7"/>
+      <w:footerReference w:type="default" r:id="rId8"/>
+      <w:pgSz w:w="11906" w:h="16838"/>
+      <w:pgMar w:top="1440" w:right="1440" w:bottom="97" w:left="1440" w:header="567" w:footer="0" w:gutter="0"/>
       <w:pgNumType w:start="1"/>
+      <w:cols w:space="720"/>
     </w:sectPr>
   </w:body>
 </w:document>
 </file>
 
+<file path=word/endnotes.xml><?xml version="1.0" encoding="utf-8"?>
+<w:endnotes xmlns:wpc="http://schemas.microsoft.com/office/word/2010/wordprocessingCanvas" xmlns:cx="http://schemas.microsoft.com/office/drawing/2014/chartex" xmlns:cx1="http://schemas.microsoft.com/office/drawing/2015/9/8/chartex" xmlns:cx2="http://schemas.microsoft.com/office/drawing/2015/10/21/chartex" xmlns:cx3="http://schemas.microsoft.com/office/drawing/2016/5/9/chartex" xmlns:cx4="http://schemas.microsoft.com/office/drawing/2016/5/10/chartex" xmlns:cx5="http://schemas.microsoft.com/office/drawing/2016/5/11/chartex" xmlns:cx6="http://schemas.microsoft.com/office/drawing/2016/5/12/chartex" xmlns:cx7="http://schemas.microsoft.com/office/drawing/2016/5/13/chartex" xmlns:cx8="http://schemas.microsoft.com/office/drawing/2016/5/14/chartex" xmlns:mc="http://schemas.openxmlformats.org/markup-compatibility/2006" xmlns:aink="http://schemas.microsoft.com/office/drawing/2016/ink" xmlns:am3d="http://schemas.microsoft.com/office/drawing/2017/model3d" xmlns:o="urn:schemas-microsoft-com:office:office" xmlns:oel="http://schemas.microsoft.com/office/2019/extlst" xmlns:r="http://schemas.openxmlformats.org/officeDocument/2006/relationships" xmlns:m="http://schemas.openxmlformats.org/officeDocument/2006/math" xmlns:v="urn:schemas-microsoft-com:vml" xmlns:wp14="http://schemas.microsoft.com/office/word/2010/wordprocessingDrawing" xmlns:wp="http://schemas.openxmlformats.org/drawingml/2006/wordprocessingDrawing" xmlns:w10="urn:schemas-microsoft-com:office:word" xmlns:w="http://schemas.openxmlformats.org/wordprocessingml/2006/main" xmlns:w14="http://schemas.microsoft.com/office/word/2010/wordml" xmlns:w15="http://schemas.microsoft.com/office/word/2012/wordml" xmlns:w16cex="http://schemas.microsoft.com/office/word/2018/wordml/cex" xmlns:w16cid="http://schemas.microsoft.com/office/word/2016/wordml/cid" xmlns:w16="http://schemas.microsoft.com/office/word/2018/wordml" xmlns:w16du="http://schemas.microsoft.com/office/word/2023/wordml/word16du" xmlns:w16sdtdh="http://schemas.microsoft.com/office/word/2020/wordml/sdtdatahash" xmlns:w16sdtfl="http://schemas.microsoft.com/office/word/2024/wordml/sdtformatlock" xmlns:w16se="http://schemas.microsoft.com/office/word/2015/wordml/symex" xmlns:wpg="http://schemas.microsoft.com/office/word/2010/wordprocessingGroup" xmlns:wpi="http://schemas.microsoft.com/office/word/2010/wordprocessingInk" xmlns:wne="http://schemas.microsoft.com/office/word/2006/wordml" xmlns:wps="http://schemas.microsoft.com/office/word/2010/wordprocessingShape" mc:Ignorable="w14 w15 w16se w16cid w16 w16cex w16sdtdh w16sdtfl w16du wp14">
+  <w:endnote w:type="separator" w:id="-1">
+    <w:p>
+      <w:r>
+        <w:separator/>
+      </w:r>
+    </w:p>
+  </w:endnote>
+  <w:endnote w:type="continuationSeparator" w:id="0">
+    <w:p>
+      <w:r>
+        <w:continuationSeparator/>
+      </w:r>
+    </w:p>
+  </w:endnote>
+</w:endnotes>
+</file>
+
 <file path=word/footer1.xml><?xml version="1.0" encoding="utf-8"?>
-<w:ftr xmlns:mc="http://schemas.openxmlformats.org/markup-compatibility/2006" xmlns:o="urn:schemas-microsoft-com:office:office" xmlns:r="http://schemas.openxmlformats.org/officeDocument/2006/relationships" xmlns:m="http://schemas.openxmlformats.org/officeDocument/2006/math" xmlns:v="urn:schemas-microsoft-com:vml" xmlns:wp="http://schemas.openxmlformats.org/drawingml/2006/wordprocessingDrawing" xmlns:w10="urn:schemas-microsoft-com:office:word" xmlns:w="http://schemas.openxmlformats.org/wordprocessingml/2006/main" xmlns:wne="http://schemas.microsoft.com/office/word/2006/wordml" xmlns:sl="http://schemas.openxmlformats.org/schemaLibrary/2006/main" xmlns:a="http://schemas.openxmlformats.org/drawingml/2006/main" xmlns:pic="http://schemas.openxmlformats.org/drawingml/2006/picture" xmlns:c="http://schemas.openxmlformats.org/drawingml/2006/chart" xmlns:lc="http://schemas.openxmlformats.org/drawingml/2006/lockedCanvas" xmlns:dgm="http://schemas.openxmlformats.org/drawingml/2006/diagram" xmlns:wps="http://schemas.microsoft.com/office/word/2010/wordprocessingShape" xmlns:wpg="http://schemas.microsoft.com/office/word/2010/wordprocessingGroup" xmlns:w14="http://schemas.microsoft.com/office/word/2010/wordml" xmlns:w15="http://schemas.microsoft.com/office/word/2012/wordml" xmlns:w16="http://schemas.microsoft.com/office/word/2018/wordml" xmlns:w16cex="http://schemas.microsoft.com/office/word/2018/wordml/cex" xmlns:w16cid="http://schemas.microsoft.com/office/word/2016/wordml/cid" xmlns="http://schemas.microsoft.com/office/tasks/2019/documenttasks" xmlns:cr="http://schemas.microsoft.com/office/comments/2020/reactions">
+<w:ftr xmlns:wpc="http://schemas.microsoft.com/office/word/2010/wordprocessingCanvas" xmlns:cx="http://schemas.microsoft.com/office/drawing/2014/chartex" xmlns:cx1="http://schemas.microsoft.com/office/drawing/2015/9/8/chartex" xmlns:cx2="http://schemas.microsoft.com/office/drawing/2015/10/21/chartex" xmlns:cx3="http://schemas.microsoft.com/office/drawing/2016/5/9/chartex" xmlns:cx4="http://schemas.microsoft.com/office/drawing/2016/5/10/chartex" xmlns:cx5="http://schemas.microsoft.com/office/drawing/2016/5/11/chartex" xmlns:cx6="http://schemas.microsoft.com/office/drawing/2016/5/12/chartex" xmlns:cx7="http://schemas.microsoft.com/office/drawing/2016/5/13/chartex" xmlns:cx8="http://schemas.microsoft.com/office/drawing/2016/5/14/chartex" xmlns:mc="http://schemas.openxmlformats.org/markup-compatibility/2006" xmlns:aink="http://schemas.microsoft.com/office/drawing/2016/ink" xmlns:am3d="http://schemas.microsoft.com/office/drawing/2017/model3d" xmlns:o="urn:schemas-microsoft-com:office:office" xmlns:oel="http://schemas.microsoft.com/office/2019/extlst" xmlns:r="http://schemas.openxmlformats.org/officeDocument/2006/relationships" xmlns:m="http://schemas.openxmlformats.org/officeDocument/2006/math" xmlns:v="urn:schemas-microsoft-com:vml" xmlns:wp14="http://schemas.microsoft.com/office/word/2010/wordprocessingDrawing" xmlns:wp="http://schemas.openxmlformats.org/drawingml/2006/wordprocessingDrawing" xmlns:w10="urn:schemas-microsoft-com:office:word" xmlns:w="http://schemas.openxmlformats.org/wordprocessingml/2006/main" xmlns:w14="http://schemas.microsoft.com/office/word/2010/wordml" xmlns:w15="http://schemas.microsoft.com/office/word/2012/wordml" xmlns:w16cex="http://schemas.microsoft.com/office/word/2018/wordml/cex" xmlns:w16cid="http://schemas.microsoft.com/office/word/2016/wordml/cid" xmlns:w16="http://schemas.microsoft.com/office/word/2018/wordml" xmlns:w16du="http://schemas.microsoft.com/office/word/2023/wordml/word16du" xmlns:w16sdtdh="http://schemas.microsoft.com/office/word/2020/wordml/sdtdatahash" xmlns:w16sdtfl="http://schemas.microsoft.com/office/word/2024/wordml/sdtformatlock" xmlns:w16se="http://schemas.microsoft.com/office/word/2015/wordml/symex" xmlns:wpg="http://schemas.microsoft.com/office/word/2010/wordprocessingGroup" xmlns:wpi="http://schemas.microsoft.com/office/word/2010/wordprocessingInk" xmlns:wne="http://schemas.microsoft.com/office/word/2006/wordml" xmlns:wps="http://schemas.microsoft.com/office/word/2010/wordprocessingShape" mc:Ignorable="w14 w15 w16se w16cid w16 w16cex w16sdtdh w16sdtfl w16du wp14">
   <w:p>
     <w:pPr>
-      <w:keepNext w:val="0"/>
-      <w:keepLines w:val="0"/>
-      <w:pageBreakBefore w:val="0"/>
       <w:widowControl w:val="0"/>
       <w:pBdr>
-        <w:top w:space="0" w:sz="0" w:val="nil"/>
-        <w:left w:space="0" w:sz="0" w:val="nil"/>
-        <w:bottom w:space="0" w:sz="0" w:val="nil"/>
-        <w:right w:space="0" w:sz="0" w:val="nil"/>
-        <w:between w:space="0" w:sz="0" w:val="nil"/>
+        <w:top w:val="nil"/>
+        <w:left w:val="nil"/>
+        <w:bottom w:val="nil"/>
+        <w:right w:val="nil"/>
+        <w:between w:val="nil"/>
       </w:pBdr>
-      <w:shd w:fill="auto" w:val="clear"/>
-      <w:spacing w:after="0" w:before="0" w:line="276" w:lineRule="auto"/>
-      <w:ind w:left="0" w:right="0" w:firstLine="0"/>
-      <w:jc w:val="left"/>
+      <w:spacing w:line="276" w:lineRule="auto"/>
       <w:rPr>
-        <w:rFonts w:ascii="Calibri" w:cs="Calibri" w:eastAsia="Calibri" w:hAnsi="Calibri"/>
-        <w:b w:val="0"/>
-        <w:i w:val="0"/>
-        <w:smallCaps w:val="0"/>
-        <w:strike w:val="0"/>
+        <w:rFonts w:ascii="Calibri" w:eastAsia="Calibri" w:hAnsi="Calibri" w:cs="Calibri"/>
         <w:color w:val="000000"/>
-        <w:sz w:val="24"/>
-        <w:szCs w:val="24"/>
-        <w:u w:val="none"/>
-        <w:shd w:fill="auto" w:val="clear"/>
-        <w:vertAlign w:val="baseline"/>
       </w:rPr>
     </w:pPr>
-    <w:r>
-      <w:rPr>
-        <w:rtl w:val="0"/>
-      </w:rPr>
-    </w:r>
   </w:p>
   <w:tbl>
     <w:tblPr>
-      <w:tblStyle w:val="Table5"/>
-      <w:tblW w:w="9016.0" w:type="dxa"/>
-      <w:jc w:val="left"/>
-      <w:tblInd w:w="-1333.0" w:type="dxa"/>
+      <w:tblStyle w:val="a3"/>
+      <w:tblW w:w="9016" w:type="dxa"/>
+      <w:tblInd w:w="-1333" w:type="dxa"/>
       <w:tblBorders>
-        <w:top w:color="000000" w:space="0" w:sz="0" w:val="nil"/>
-        <w:left w:color="000000" w:space="0" w:sz="0" w:val="nil"/>
-        <w:bottom w:color="000000" w:space="0" w:sz="0" w:val="nil"/>
-        <w:right w:color="000000" w:space="0" w:sz="0" w:val="nil"/>
-        <w:insideH w:color="000000" w:space="0" w:sz="0" w:val="nil"/>
-        <w:insideV w:color="000000" w:space="0" w:sz="0" w:val="nil"/>
+        <w:top w:val="nil"/>
+        <w:left w:val="nil"/>
+        <w:bottom w:val="nil"/>
+        <w:right w:val="nil"/>
+        <w:insideH w:val="nil"/>
+        <w:insideV w:val="nil"/>
       </w:tblBorders>
       <w:tblLayout w:type="fixed"/>
-      <w:tblLook w:val="0400"/>
+      <w:tblLook w:val="0400" w:firstRow="0" w:lastRow="0" w:firstColumn="0" w:lastColumn="0" w:noHBand="0" w:noVBand="1"/>
     </w:tblPr>
     <w:tblGrid>
       <w:gridCol w:w="863"/>
       <w:gridCol w:w="8153"/>
-      <w:tblGridChange w:id="0">
-        <w:tblGrid>
-          <w:gridCol w:w="863"/>
-          <w:gridCol w:w="8153"/>
-        </w:tblGrid>
-      </w:tblGridChange>
     </w:tblGrid>
     <w:tr>
       <w:trPr>
-        <w:cantSplit w:val="1"/>
-        <w:tblHeader w:val="0"/>
+        <w:cantSplit/>
       </w:trPr>
       <w:tc>
         <w:tcPr>
+          <w:tcW w:w="863" w:type="dxa"/>
           <w:vAlign w:val="center"/>
         </w:tcPr>
         <w:p>
           <w:pPr>
             <w:jc w:val="center"/>
             <w:rPr>
-              <w:b w:val="1"/>
+              <w:b/>
             </w:rPr>
           </w:pPr>
           <w:r>
-            <w:rPr/>
+            <w:rPr>
+              <w:noProof/>
+            </w:rPr>
             <w:drawing>
-              <wp:inline distB="114300" distT="114300" distL="114300" distR="114300">
+              <wp:inline distT="114300" distB="114300" distL="114300" distR="114300" wp14:anchorId="2FEF083E" wp14:editId="001C0C38">
                 <wp:extent cx="419100" cy="508000"/>
-                <wp:effectExtent b="0" l="0" r="0" t="0"/>
+                <wp:effectExtent l="0" t="0" r="0" b="0"/>
                 <wp:docPr id="641768124" name="image2.png"/>
-                <a:graphic>
+                <wp:cNvGraphicFramePr/>
+                <a:graphic xmlns:a="http://schemas.openxmlformats.org/drawingml/2006/main">
                   <a:graphicData uri="http://schemas.openxmlformats.org/drawingml/2006/picture">
-                    <pic:pic>
+                    <pic:pic xmlns:pic="http://schemas.openxmlformats.org/drawingml/2006/picture">
                       <pic:nvPicPr>
                         <pic:cNvPr id="0" name="image2.png"/>
                         <pic:cNvPicPr preferRelativeResize="0"/>
                       </pic:nvPicPr>
                       <pic:blipFill>
                         <a:blip r:embed="rId1"/>
-                        <a:srcRect b="0" l="0" r="0" t="0"/>
+                        <a:srcRect/>
                         <a:stretch>
                           <a:fillRect/>
                         </a:stretch>
@@ -1512,7 +1366,9 @@
                           <a:off x="0" y="0"/>
                           <a:ext cx="419100" cy="508000"/>
                         </a:xfrm>
-                        <a:prstGeom prst="rect"/>
+                        <a:prstGeom prst="rect">
+                          <a:avLst/>
+                        </a:prstGeom>
                         <a:ln/>
                       </pic:spPr>
                     </pic:pic>
@@ -1521,29 +1377,30 @@
               </wp:inline>
             </w:drawing>
           </w:r>
-          <w:r>
-            <w:rPr>
-              <w:rtl w:val="0"/>
-            </w:rPr>
-          </w:r>
         </w:p>
       </w:tc>
       <w:tc>
         <w:tcPr>
+          <w:tcW w:w="8153" w:type="dxa"/>
           <w:vAlign w:val="center"/>
         </w:tcPr>
         <w:p>
           <w:pPr>
             <w:rPr>
-              <w:b w:val="1"/>
+              <w:b/>
             </w:rPr>
           </w:pPr>
           <w:r>
             <w:rPr>
-              <w:b w:val="1"/>
-              <w:rtl w:val="0"/>
+              <w:b/>
             </w:rPr>
-            <w:t xml:space="preserve">PEMERINTAH DESA WRINGINANOM</w:t>
+            <w:t xml:space="preserve">PEMERINTAH </w:t>
+          </w:r>
+          <w:r>
+            <w:rPr>
+              <w:b/>
+            </w:rPr>
+            <w:t>DESA WRINGINANOM</w:t>
           </w:r>
         </w:p>
       </w:tc>
@@ -1551,131 +1408,111 @@
   </w:tbl>
   <w:p>
     <w:pPr>
-      <w:keepNext w:val="0"/>
-      <w:keepLines w:val="0"/>
-      <w:pageBreakBefore w:val="0"/>
-      <w:widowControl w:val="1"/>
       <w:pBdr>
-        <w:top w:space="0" w:sz="0" w:val="nil"/>
-        <w:left w:space="0" w:sz="0" w:val="nil"/>
-        <w:bottom w:space="0" w:sz="0" w:val="nil"/>
-        <w:right w:space="0" w:sz="0" w:val="nil"/>
-        <w:between w:space="0" w:sz="0" w:val="nil"/>
+        <w:top w:val="nil"/>
+        <w:left w:val="nil"/>
+        <w:bottom w:val="nil"/>
+        <w:right w:val="nil"/>
+        <w:between w:val="nil"/>
       </w:pBdr>
-      <w:shd w:fill="auto" w:val="clear"/>
       <w:tabs>
-        <w:tab w:val="center" w:leader="none" w:pos="4513"/>
-        <w:tab w:val="right" w:leader="none" w:pos="9026"/>
+        <w:tab w:val="center" w:pos="4513"/>
+        <w:tab w:val="right" w:pos="9026"/>
       </w:tabs>
-      <w:spacing w:after="0" w:before="0" w:line="240" w:lineRule="auto"/>
-      <w:ind w:left="0" w:right="0" w:firstLine="0"/>
-      <w:jc w:val="left"/>
       <w:rPr>
-        <w:rFonts w:ascii="Calibri" w:cs="Calibri" w:eastAsia="Calibri" w:hAnsi="Calibri"/>
-        <w:b w:val="0"/>
-        <w:i w:val="0"/>
-        <w:smallCaps w:val="0"/>
-        <w:strike w:val="0"/>
+        <w:rFonts w:ascii="Calibri" w:eastAsia="Calibri" w:hAnsi="Calibri" w:cs="Calibri"/>
         <w:color w:val="000000"/>
-        <w:sz w:val="24"/>
-        <w:szCs w:val="24"/>
-        <w:u w:val="none"/>
-        <w:shd w:fill="auto" w:val="clear"/>
-        <w:vertAlign w:val="baseline"/>
       </w:rPr>
     </w:pPr>
-    <w:r>
-      <w:rPr>
-        <w:rtl w:val="0"/>
-      </w:rPr>
-    </w:r>
   </w:p>
 </w:ftr>
 </file>
 
+<file path=word/footnotes.xml><?xml version="1.0" encoding="utf-8"?>
+<w:footnotes xmlns:wpc="http://schemas.microsoft.com/office/word/2010/wordprocessingCanvas" xmlns:cx="http://schemas.microsoft.com/office/drawing/2014/chartex" xmlns:cx1="http://schemas.microsoft.com/office/drawing/2015/9/8/chartex" xmlns:cx2="http://schemas.microsoft.com/office/drawing/2015/10/21/chartex" xmlns:cx3="http://schemas.microsoft.com/office/drawing/2016/5/9/chartex" xmlns:cx4="http://schemas.microsoft.com/office/drawing/2016/5/10/chartex" xmlns:cx5="http://schemas.microsoft.com/office/drawing/2016/5/11/chartex" xmlns:cx6="http://schemas.microsoft.com/office/drawing/2016/5/12/chartex" xmlns:cx7="http://schemas.microsoft.com/office/drawing/2016/5/13/chartex" xmlns:cx8="http://schemas.microsoft.com/office/drawing/2016/5/14/chartex" xmlns:mc="http://schemas.openxmlformats.org/markup-compatibility/2006" xmlns:aink="http://schemas.microsoft.com/office/drawing/2016/ink" xmlns:am3d="http://schemas.microsoft.com/office/drawing/2017/model3d" xmlns:o="urn:schemas-microsoft-com:office:office" xmlns:oel="http://schemas.microsoft.com/office/2019/extlst" xmlns:r="http://schemas.openxmlformats.org/officeDocument/2006/relationships" xmlns:m="http://schemas.openxmlformats.org/officeDocument/2006/math" xmlns:v="urn:schemas-microsoft-com:vml" xmlns:wp14="http://schemas.microsoft.com/office/word/2010/wordprocessingDrawing" xmlns:wp="http://schemas.openxmlformats.org/drawingml/2006/wordprocessingDrawing" xmlns:w10="urn:schemas-microsoft-com:office:word" xmlns:w="http://schemas.openxmlformats.org/wordprocessingml/2006/main" xmlns:w14="http://schemas.microsoft.com/office/word/2010/wordml" xmlns:w15="http://schemas.microsoft.com/office/word/2012/wordml" xmlns:w16cex="http://schemas.microsoft.com/office/word/2018/wordml/cex" xmlns:w16cid="http://schemas.microsoft.com/office/word/2016/wordml/cid" xmlns:w16="http://schemas.microsoft.com/office/word/2018/wordml" xmlns:w16du="http://schemas.microsoft.com/office/word/2023/wordml/word16du" xmlns:w16sdtdh="http://schemas.microsoft.com/office/word/2020/wordml/sdtdatahash" xmlns:w16sdtfl="http://schemas.microsoft.com/office/word/2024/wordml/sdtformatlock" xmlns:w16se="http://schemas.microsoft.com/office/word/2015/wordml/symex" xmlns:wpg="http://schemas.microsoft.com/office/word/2010/wordprocessingGroup" xmlns:wpi="http://schemas.microsoft.com/office/word/2010/wordprocessingInk" xmlns:wne="http://schemas.microsoft.com/office/word/2006/wordml" xmlns:wps="http://schemas.microsoft.com/office/word/2010/wordprocessingShape" mc:Ignorable="w14 w15 w16se w16cid w16 w16cex w16sdtdh w16sdtfl w16du wp14">
+  <w:footnote w:type="separator" w:id="-1">
+    <w:p>
+      <w:r>
+        <w:separator/>
+      </w:r>
+    </w:p>
+  </w:footnote>
+  <w:footnote w:type="continuationSeparator" w:id="0">
+    <w:p>
+      <w:r>
+        <w:continuationSeparator/>
+      </w:r>
+    </w:p>
+  </w:footnote>
+</w:footnotes>
+</file>
+
 <file path=word/header1.xml><?xml version="1.0" encoding="utf-8"?>
-<w:hdr xmlns:mc="http://schemas.openxmlformats.org/markup-compatibility/2006" xmlns:o="urn:schemas-microsoft-com:office:office" xmlns:r="http://schemas.openxmlformats.org/officeDocument/2006/relationships" xmlns:m="http://schemas.openxmlformats.org/officeDocument/2006/math" xmlns:v="urn:schemas-microsoft-com:vml" xmlns:wp="http://schemas.openxmlformats.org/drawingml/2006/wordprocessingDrawing" xmlns:w10="urn:schemas-microsoft-com:office:word" xmlns:w="http://schemas.openxmlformats.org/wordprocessingml/2006/main" xmlns:wne="http://schemas.microsoft.com/office/word/2006/wordml" xmlns:sl="http://schemas.openxmlformats.org/schemaLibrary/2006/main" xmlns:a="http://schemas.openxmlformats.org/drawingml/2006/main" xmlns:pic="http://schemas.openxmlformats.org/drawingml/2006/picture" xmlns:c="http://schemas.openxmlformats.org/drawingml/2006/chart" xmlns:lc="http://schemas.openxmlformats.org/drawingml/2006/lockedCanvas" xmlns:dgm="http://schemas.openxmlformats.org/drawingml/2006/diagram" xmlns:wps="http://schemas.microsoft.com/office/word/2010/wordprocessingShape" xmlns:wpg="http://schemas.microsoft.com/office/word/2010/wordprocessingGroup" xmlns:w14="http://schemas.microsoft.com/office/word/2010/wordml" xmlns:w15="http://schemas.microsoft.com/office/word/2012/wordml" xmlns:w16="http://schemas.microsoft.com/office/word/2018/wordml" xmlns:w16cex="http://schemas.microsoft.com/office/word/2018/wordml/cex" xmlns:w16cid="http://schemas.microsoft.com/office/word/2016/wordml/cid" xmlns="http://schemas.microsoft.com/office/tasks/2019/documenttasks" xmlns:cr="http://schemas.microsoft.com/office/comments/2020/reactions">
+<w:hdr xmlns:wpc="http://schemas.microsoft.com/office/word/2010/wordprocessingCanvas" xmlns:cx="http://schemas.microsoft.com/office/drawing/2014/chartex" xmlns:cx1="http://schemas.microsoft.com/office/drawing/2015/9/8/chartex" xmlns:cx2="http://schemas.microsoft.com/office/drawing/2015/10/21/chartex" xmlns:cx3="http://schemas.microsoft.com/office/drawing/2016/5/9/chartex" xmlns:cx4="http://schemas.microsoft.com/office/drawing/2016/5/10/chartex" xmlns:cx5="http://schemas.microsoft.com/office/drawing/2016/5/11/chartex" xmlns:cx6="http://schemas.microsoft.com/office/drawing/2016/5/12/chartex" xmlns:cx7="http://schemas.microsoft.com/office/drawing/2016/5/13/chartex" xmlns:cx8="http://schemas.microsoft.com/office/drawing/2016/5/14/chartex" xmlns:mc="http://schemas.openxmlformats.org/markup-compatibility/2006" xmlns:aink="http://schemas.microsoft.com/office/drawing/2016/ink" xmlns:am3d="http://schemas.microsoft.com/office/drawing/2017/model3d" xmlns:o="urn:schemas-microsoft-com:office:office" xmlns:oel="http://schemas.microsoft.com/office/2019/extlst" xmlns:r="http://schemas.openxmlformats.org/officeDocument/2006/relationships" xmlns:m="http://schemas.openxmlformats.org/officeDocument/2006/math" xmlns:v="urn:schemas-microsoft-com:vml" xmlns:wp14="http://schemas.microsoft.com/office/word/2010/wordprocessingDrawing" xmlns:wp="http://schemas.openxmlformats.org/drawingml/2006/wordprocessingDrawing" xmlns:w10="urn:schemas-microsoft-com:office:word" xmlns:w="http://schemas.openxmlformats.org/wordprocessingml/2006/main" xmlns:w14="http://schemas.microsoft.com/office/word/2010/wordml" xmlns:w15="http://schemas.microsoft.com/office/word/2012/wordml" xmlns:w16cex="http://schemas.microsoft.com/office/word/2018/wordml/cex" xmlns:w16cid="http://schemas.microsoft.com/office/word/2016/wordml/cid" xmlns:w16="http://schemas.microsoft.com/office/word/2018/wordml" xmlns:w16du="http://schemas.microsoft.com/office/word/2023/wordml/word16du" xmlns:w16sdtdh="http://schemas.microsoft.com/office/word/2020/wordml/sdtdatahash" xmlns:w16sdtfl="http://schemas.microsoft.com/office/word/2024/wordml/sdtformatlock" xmlns:w16se="http://schemas.microsoft.com/office/word/2015/wordml/symex" xmlns:wpg="http://schemas.microsoft.com/office/word/2010/wordprocessingGroup" xmlns:wpi="http://schemas.microsoft.com/office/word/2010/wordprocessingInk" xmlns:wne="http://schemas.microsoft.com/office/word/2006/wordml" xmlns:wps="http://schemas.microsoft.com/office/word/2010/wordprocessingShape" mc:Ignorable="w14 w15 w16se w16cid w16 w16cex w16sdtdh w16sdtfl w16du wp14">
   <w:p>
     <w:pPr>
-      <w:keepNext w:val="0"/>
-      <w:keepLines w:val="0"/>
-      <w:pageBreakBefore w:val="0"/>
       <w:widowControl w:val="0"/>
       <w:pBdr>
-        <w:top w:space="0" w:sz="0" w:val="nil"/>
-        <w:left w:space="0" w:sz="0" w:val="nil"/>
-        <w:bottom w:space="0" w:sz="0" w:val="nil"/>
-        <w:right w:space="0" w:sz="0" w:val="nil"/>
-        <w:between w:space="0" w:sz="0" w:val="nil"/>
+        <w:top w:val="nil"/>
+        <w:left w:val="nil"/>
+        <w:bottom w:val="nil"/>
+        <w:right w:val="nil"/>
+        <w:between w:val="nil"/>
       </w:pBdr>
-      <w:shd w:fill="auto" w:val="clear"/>
-      <w:spacing w:after="0" w:before="0" w:line="276" w:lineRule="auto"/>
-      <w:ind w:left="0" w:right="0" w:firstLine="0"/>
-      <w:jc w:val="left"/>
-      <w:rPr/>
+      <w:spacing w:line="276" w:lineRule="auto"/>
     </w:pPr>
-    <w:r>
-      <w:rPr>
-        <w:rtl w:val="0"/>
-      </w:rPr>
-    </w:r>
   </w:p>
   <w:tbl>
     <w:tblPr>
-      <w:tblStyle w:val="Table4"/>
-      <w:tblW w:w="9356.0" w:type="dxa"/>
-      <w:jc w:val="left"/>
+      <w:tblStyle w:val="a2"/>
+      <w:tblW w:w="9356" w:type="dxa"/>
       <w:tblBorders>
-        <w:bottom w:color="000000" w:space="0" w:sz="24" w:val="single"/>
+        <w:bottom w:val="single" w:sz="24" w:space="0" w:color="000000"/>
       </w:tblBorders>
       <w:tblLayout w:type="fixed"/>
-      <w:tblLook w:val="0000"/>
+      <w:tblLook w:val="0000" w:firstRow="0" w:lastRow="0" w:firstColumn="0" w:lastColumn="0" w:noHBand="0" w:noVBand="0"/>
     </w:tblPr>
     <w:tblGrid>
       <w:gridCol w:w="1540"/>
       <w:gridCol w:w="7816"/>
-      <w:tblGridChange w:id="0">
-        <w:tblGrid>
-          <w:gridCol w:w="1540"/>
-          <w:gridCol w:w="7816"/>
-        </w:tblGrid>
-      </w:tblGridChange>
     </w:tblGrid>
     <w:tr>
       <w:trPr>
-        <w:cantSplit w:val="0"/>
-        <w:trHeight w:val="1392" w:hRule="atLeast"/>
-        <w:tblHeader w:val="0"/>
+        <w:trHeight w:val="1392"/>
       </w:trPr>
       <w:tc>
-        <w:tcPr/>
+        <w:tcPr>
+          <w:tcW w:w="1540" w:type="dxa"/>
+        </w:tcPr>
         <w:p>
           <w:pPr>
             <w:jc w:val="center"/>
             <w:rPr>
-              <w:b w:val="1"/>
+              <w:b/>
             </w:rPr>
           </w:pPr>
           <w:r>
             <w:rPr>
+              <w:noProof/>
               <w:sz w:val="22"/>
               <w:szCs w:val="22"/>
             </w:rPr>
             <w:drawing>
-              <wp:inline distB="114300" distT="114300" distL="114300" distR="114300">
+              <wp:inline distT="114300" distB="114300" distL="114300" distR="114300" wp14:anchorId="71BD04B2" wp14:editId="7B6A1686">
                 <wp:extent cx="662489" cy="814786"/>
-                <wp:effectExtent b="0" l="0" r="0" t="0"/>
+                <wp:effectExtent l="0" t="0" r="0" b="0"/>
                 <wp:docPr id="641768123" name="image1.png"/>
-                <a:graphic>
+                <wp:cNvGraphicFramePr/>
+                <a:graphic xmlns:a="http://schemas.openxmlformats.org/drawingml/2006/main">
                   <a:graphicData uri="http://schemas.openxmlformats.org/drawingml/2006/picture">
-                    <pic:pic>
+                    <pic:pic xmlns:pic="http://schemas.openxmlformats.org/drawingml/2006/picture">
                       <pic:nvPicPr>
                         <pic:cNvPr id="0" name="image1.png"/>
                         <pic:cNvPicPr preferRelativeResize="0"/>
                       </pic:nvPicPr>
                       <pic:blipFill>
                         <a:blip r:embed="rId1"/>
-                        <a:srcRect b="0" l="0" r="0" t="0"/>
+                        <a:srcRect/>
                         <a:stretch>
                           <a:fillRect/>
                         </a:stretch>
@@ -1685,7 +1522,9 @@
                           <a:off x="0" y="0"/>
                           <a:ext cx="662489" cy="814786"/>
                         </a:xfrm>
-                        <a:prstGeom prst="rect"/>
+                        <a:prstGeom prst="rect">
+                          <a:avLst/>
+                        </a:prstGeom>
                         <a:ln/>
                       </pic:spPr>
                     </pic:pic>
@@ -1694,85 +1533,78 @@
               </wp:inline>
             </w:drawing>
           </w:r>
-          <w:r>
-            <w:rPr>
-              <w:rtl w:val="0"/>
-            </w:rPr>
-          </w:r>
         </w:p>
       </w:tc>
       <w:tc>
-        <w:tcPr/>
+        <w:tcPr>
+          <w:tcW w:w="7816" w:type="dxa"/>
+        </w:tcPr>
         <w:p>
           <w:pPr>
             <w:jc w:val="center"/>
             <w:rPr>
-              <w:b w:val="1"/>
+              <w:b/>
               <w:sz w:val="28"/>
               <w:szCs w:val="28"/>
             </w:rPr>
           </w:pPr>
           <w:r>
             <w:rPr>
-              <w:b w:val="1"/>
+              <w:b/>
               <w:sz w:val="28"/>
               <w:szCs w:val="28"/>
-              <w:rtl w:val="0"/>
             </w:rPr>
-            <w:t xml:space="preserve">PEMERINTAH KABUPATEN MALANG</w:t>
+            <w:t>PEMERINTAH KABUPATEN MALANG</w:t>
           </w:r>
         </w:p>
         <w:p>
           <w:pPr>
             <w:jc w:val="center"/>
             <w:rPr>
-              <w:b w:val="1"/>
+              <w:b/>
               <w:sz w:val="28"/>
               <w:szCs w:val="28"/>
             </w:rPr>
           </w:pPr>
           <w:r>
             <w:rPr>
-              <w:b w:val="1"/>
+              <w:b/>
               <w:sz w:val="28"/>
               <w:szCs w:val="28"/>
-              <w:rtl w:val="0"/>
             </w:rPr>
-            <w:t xml:space="preserve">KECAMATAN PONCOKUSUMO</w:t>
+            <w:t>KECAMATAN PONCOKUSUMO</w:t>
           </w:r>
         </w:p>
         <w:p>
           <w:pPr>
             <w:jc w:val="center"/>
             <w:rPr>
-              <w:b w:val="1"/>
+              <w:b/>
               <w:sz w:val="28"/>
               <w:szCs w:val="28"/>
             </w:rPr>
           </w:pPr>
           <w:r>
             <w:rPr>
-              <w:b w:val="1"/>
+              <w:b/>
               <w:sz w:val="28"/>
               <w:szCs w:val="28"/>
-              <w:rtl w:val="0"/>
             </w:rPr>
-            <w:t xml:space="preserve">DESA WRINGINANOM</w:t>
+            <w:t>DESA WRINGINANOM</w:t>
           </w:r>
         </w:p>
         <w:p>
           <w:pPr>
             <w:jc w:val="center"/>
             <w:rPr>
-              <w:b w:val="1"/>
+              <w:b/>
             </w:rPr>
           </w:pPr>
           <w:r>
             <w:rPr>
-              <w:b w:val="1"/>
-              <w:rtl w:val="0"/>
+              <w:b/>
             </w:rPr>
-            <w:t xml:space="preserve">Jalan Raya Wringinanom Nomor 12, Kode Pos 65157</w:t>
+            <w:t>Jalan Raya Wringinanom Nomor 12, Kode Pos 65157</w:t>
           </w:r>
         </w:p>
       </w:tc>
@@ -1780,84 +1612,437 @@
   </w:tbl>
   <w:p>
     <w:pPr>
-      <w:keepNext w:val="0"/>
-      <w:keepLines w:val="0"/>
-      <w:pageBreakBefore w:val="0"/>
-      <w:widowControl w:val="1"/>
       <w:pBdr>
-        <w:top w:space="0" w:sz="0" w:val="nil"/>
-        <w:left w:space="0" w:sz="0" w:val="nil"/>
-        <w:bottom w:space="0" w:sz="0" w:val="nil"/>
-        <w:right w:space="0" w:sz="0" w:val="nil"/>
-        <w:between w:space="0" w:sz="0" w:val="nil"/>
+        <w:top w:val="nil"/>
+        <w:left w:val="nil"/>
+        <w:bottom w:val="nil"/>
+        <w:right w:val="nil"/>
+        <w:between w:val="nil"/>
       </w:pBdr>
-      <w:shd w:fill="auto" w:val="clear"/>
       <w:tabs>
-        <w:tab w:val="center" w:leader="none" w:pos="4513"/>
-        <w:tab w:val="right" w:leader="none" w:pos="9026"/>
+        <w:tab w:val="center" w:pos="4513"/>
+        <w:tab w:val="right" w:pos="9026"/>
       </w:tabs>
-      <w:spacing w:after="0" w:before="0" w:line="240" w:lineRule="auto"/>
-      <w:ind w:left="0" w:right="0" w:firstLine="0"/>
-      <w:jc w:val="left"/>
       <w:rPr>
-        <w:rFonts w:ascii="Calibri" w:cs="Calibri" w:eastAsia="Calibri" w:hAnsi="Calibri"/>
-        <w:b w:val="0"/>
-        <w:i w:val="0"/>
-        <w:smallCaps w:val="0"/>
-        <w:strike w:val="0"/>
+        <w:rFonts w:ascii="Calibri" w:eastAsia="Calibri" w:hAnsi="Calibri" w:cs="Calibri"/>
         <w:color w:val="000000"/>
-        <w:sz w:val="24"/>
-        <w:szCs w:val="24"/>
-        <w:u w:val="none"/>
-        <w:shd w:fill="auto" w:val="clear"/>
-        <w:vertAlign w:val="baseline"/>
       </w:rPr>
     </w:pPr>
-    <w:r>
-      <w:rPr>
-        <w:rtl w:val="0"/>
-      </w:rPr>
-    </w:r>
   </w:p>
 </w:hdr>
 </file>
 
-<file path=word/numbering.xml><?xml version="1.0" encoding="utf-8"?>
-<w:numbering xmlns:mc="http://schemas.openxmlformats.org/markup-compatibility/2006" xmlns:o="urn:schemas-microsoft-com:office:office" xmlns:r="http://schemas.openxmlformats.org/officeDocument/2006/relationships" xmlns:m="http://schemas.openxmlformats.org/officeDocument/2006/math" xmlns:v="urn:schemas-microsoft-com:vml" xmlns:wp="http://schemas.openxmlformats.org/drawingml/2006/wordprocessingDrawing" xmlns:w10="urn:schemas-microsoft-com:office:word" xmlns:w="http://schemas.openxmlformats.org/wordprocessingml/2006/main" xmlns:wne="http://schemas.microsoft.com/office/word/2006/wordml" xmlns:sl="http://schemas.openxmlformats.org/schemaLibrary/2006/main" xmlns:a="http://schemas.openxmlformats.org/drawingml/2006/main" xmlns:pic="http://schemas.openxmlformats.org/drawingml/2006/picture" xmlns:c="http://schemas.openxmlformats.org/drawingml/2006/chart" xmlns:lc="http://schemas.openxmlformats.org/drawingml/2006/lockedCanvas" xmlns:dgm="http://schemas.openxmlformats.org/drawingml/2006/diagram" xmlns:wps="http://schemas.microsoft.com/office/word/2010/wordprocessingShape" xmlns:wpg="http://schemas.microsoft.com/office/word/2010/wordprocessingGroup" xmlns:w14="http://schemas.microsoft.com/office/word/2010/wordml" xmlns:w15="http://schemas.microsoft.com/office/word/2012/wordml" xmlns:w16="http://schemas.microsoft.com/office/word/2018/wordml" xmlns:w16cex="http://schemas.microsoft.com/office/word/2018/wordml/cex" xmlns:w16cid="http://schemas.microsoft.com/office/word/2016/wordml/cid" xmlns="http://schemas.microsoft.com/office/tasks/2019/documenttasks" xmlns:cr="http://schemas.microsoft.com/office/comments/2020/reactions"/>
-</file>
-
 <file path=word/styles.xml><?xml version="1.0" encoding="utf-8"?>
-<w:styles xmlns:mc="http://schemas.openxmlformats.org/markup-compatibility/2006" xmlns:o="urn:schemas-microsoft-com:office:office" xmlns:r="http://schemas.openxmlformats.org/officeDocument/2006/relationships" xmlns:m="http://schemas.openxmlformats.org/officeDocument/2006/math" xmlns:v="urn:schemas-microsoft-com:vml" xmlns:wp="http://schemas.openxmlformats.org/drawingml/2006/wordprocessingDrawing" xmlns:w10="urn:schemas-microsoft-com:office:word" xmlns:w="http://schemas.openxmlformats.org/wordprocessingml/2006/main" xmlns:wne="http://schemas.microsoft.com/office/word/2006/wordml" xmlns:sl="http://schemas.openxmlformats.org/schemaLibrary/2006/main" xmlns:a="http://schemas.openxmlformats.org/drawingml/2006/main" xmlns:pic="http://schemas.openxmlformats.org/drawingml/2006/picture" xmlns:c="http://schemas.openxmlformats.org/drawingml/2006/chart" xmlns:lc="http://schemas.openxmlformats.org/drawingml/2006/lockedCanvas" xmlns:dgm="http://schemas.openxmlformats.org/drawingml/2006/diagram" xmlns:wps="http://schemas.microsoft.com/office/word/2010/wordprocessingShape" xmlns:wpg="http://schemas.microsoft.com/office/word/2010/wordprocessingGroup" xmlns:w14="http://schemas.microsoft.com/office/word/2010/wordml" xmlns:w15="http://schemas.microsoft.com/office/word/2012/wordml" xmlns:w16="http://schemas.microsoft.com/office/word/2018/wordml" xmlns:w16cex="http://schemas.microsoft.com/office/word/2018/wordml/cex" xmlns:w16cid="http://schemas.microsoft.com/office/word/2016/wordml/cid" xmlns="http://schemas.microsoft.com/office/tasks/2019/documenttasks" xmlns:cr="http://schemas.microsoft.com/office/comments/2020/reactions">
+<w:styles xmlns:mc="http://schemas.openxmlformats.org/markup-compatibility/2006" xmlns:r="http://schemas.openxmlformats.org/officeDocument/2006/relationships" xmlns:w="http://schemas.openxmlformats.org/wordprocessingml/2006/main" xmlns:w14="http://schemas.microsoft.com/office/word/2010/wordml" xmlns:w15="http://schemas.microsoft.com/office/word/2012/wordml" xmlns:w16cex="http://schemas.microsoft.com/office/word/2018/wordml/cex" xmlns:w16cid="http://schemas.microsoft.com/office/word/2016/wordml/cid" xmlns:w16="http://schemas.microsoft.com/office/word/2018/wordml" xmlns:w16du="http://schemas.microsoft.com/office/word/2023/wordml/word16du" xmlns:w16sdtdh="http://schemas.microsoft.com/office/word/2020/wordml/sdtdatahash" xmlns:w16sdtfl="http://schemas.microsoft.com/office/word/2024/wordml/sdtformatlock" xmlns:w16se="http://schemas.microsoft.com/office/word/2015/wordml/symex" mc:Ignorable="w14 w15 w16se w16cid w16 w16cex w16sdtdh w16sdtfl w16du">
   <w:docDefaults>
     <w:rPrDefault>
       <w:rPr>
+        <w:rFonts w:ascii="Times New Roman" w:eastAsia="Times New Roman" w:hAnsi="Times New Roman" w:cs="Times New Roman"/>
         <w:sz w:val="24"/>
         <w:szCs w:val="24"/>
-        <w:lang w:val="sv"/>
+        <w:lang w:val="sv" w:eastAsia="en-US" w:bidi="ar-SA"/>
       </w:rPr>
     </w:rPrDefault>
-    <w:pPrDefault>
-      <w:pPr/>
-    </w:pPrDefault>
+    <w:pPrDefault/>
   </w:docDefaults>
-  <w:style w:type="paragraph" w:styleId="Normal" w:default="1">
-    <w:name w:val="normal"/>
-  </w:style>
-  <w:style w:type="table" w:styleId="TableNormal" w:default="1">
-    <w:name w:val="TableNormal"/>
+  <w:latentStyles w:defLockedState="0" w:defUIPriority="99" w:defSemiHidden="0" w:defUnhideWhenUsed="0" w:defQFormat="0" w:count="376">
+    <w:lsdException w:name="Normal" w:uiPriority="0" w:qFormat="1"/>
+    <w:lsdException w:name="heading 1" w:uiPriority="9" w:qFormat="1"/>
+    <w:lsdException w:name="heading 2" w:semiHidden="1" w:uiPriority="9" w:unhideWhenUsed="1" w:qFormat="1"/>
+    <w:lsdException w:name="heading 3" w:semiHidden="1" w:uiPriority="9" w:unhideWhenUsed="1" w:qFormat="1"/>
+    <w:lsdException w:name="heading 4" w:semiHidden="1" w:uiPriority="9" w:unhideWhenUsed="1" w:qFormat="1"/>
+    <w:lsdException w:name="heading 5" w:semiHidden="1" w:uiPriority="9" w:unhideWhenUsed="1" w:qFormat="1"/>
+    <w:lsdException w:name="heading 6" w:semiHidden="1" w:uiPriority="9" w:unhideWhenUsed="1" w:qFormat="1"/>
+    <w:lsdException w:name="heading 7" w:semiHidden="1" w:uiPriority="9" w:unhideWhenUsed="1" w:qFormat="1"/>
+    <w:lsdException w:name="heading 8" w:semiHidden="1" w:uiPriority="9" w:unhideWhenUsed="1" w:qFormat="1"/>
+    <w:lsdException w:name="heading 9" w:semiHidden="1" w:uiPriority="9" w:unhideWhenUsed="1" w:qFormat="1"/>
+    <w:lsdException w:name="index 1" w:semiHidden="1" w:unhideWhenUsed="1"/>
+    <w:lsdException w:name="index 2" w:semiHidden="1" w:unhideWhenUsed="1"/>
+    <w:lsdException w:name="index 3" w:semiHidden="1" w:unhideWhenUsed="1"/>
+    <w:lsdException w:name="index 4" w:semiHidden="1" w:unhideWhenUsed="1"/>
+    <w:lsdException w:name="index 5" w:semiHidden="1" w:unhideWhenUsed="1"/>
+    <w:lsdException w:name="index 6" w:semiHidden="1" w:unhideWhenUsed="1"/>
+    <w:lsdException w:name="index 7" w:semiHidden="1" w:unhideWhenUsed="1"/>
+    <w:lsdException w:name="index 8" w:semiHidden="1" w:unhideWhenUsed="1"/>
+    <w:lsdException w:name="index 9" w:semiHidden="1" w:unhideWhenUsed="1"/>
+    <w:lsdException w:name="toc 1" w:semiHidden="1" w:uiPriority="39" w:unhideWhenUsed="1"/>
+    <w:lsdException w:name="toc 2" w:semiHidden="1" w:uiPriority="39" w:unhideWhenUsed="1"/>
+    <w:lsdException w:name="toc 3" w:semiHidden="1" w:uiPriority="39" w:unhideWhenUsed="1"/>
+    <w:lsdException w:name="toc 4" w:semiHidden="1" w:uiPriority="39" w:unhideWhenUsed="1"/>
+    <w:lsdException w:name="toc 5" w:semiHidden="1" w:uiPriority="39" w:unhideWhenUsed="1"/>
+    <w:lsdException w:name="toc 6" w:semiHidden="1" w:uiPriority="39" w:unhideWhenUsed="1"/>
+    <w:lsdException w:name="toc 7" w:semiHidden="1" w:uiPriority="39" w:unhideWhenUsed="1"/>
+    <w:lsdException w:name="toc 8" w:semiHidden="1" w:uiPriority="39" w:unhideWhenUsed="1"/>
+    <w:lsdException w:name="toc 9" w:semiHidden="1" w:uiPriority="39" w:unhideWhenUsed="1"/>
+    <w:lsdException w:name="Normal Indent" w:semiHidden="1" w:unhideWhenUsed="1"/>
+    <w:lsdException w:name="footnote text" w:semiHidden="1" w:unhideWhenUsed="1"/>
+    <w:lsdException w:name="annotation text" w:semiHidden="1" w:unhideWhenUsed="1"/>
+    <w:lsdException w:name="header" w:semiHidden="1" w:unhideWhenUsed="1"/>
+    <w:lsdException w:name="footer" w:semiHidden="1" w:unhideWhenUsed="1"/>
+    <w:lsdException w:name="index heading" w:semiHidden="1" w:unhideWhenUsed="1"/>
+    <w:lsdException w:name="caption" w:semiHidden="1" w:uiPriority="35" w:unhideWhenUsed="1" w:qFormat="1"/>
+    <w:lsdException w:name="table of figures" w:semiHidden="1" w:unhideWhenUsed="1"/>
+    <w:lsdException w:name="envelope address" w:semiHidden="1" w:unhideWhenUsed="1"/>
+    <w:lsdException w:name="envelope return" w:semiHidden="1" w:unhideWhenUsed="1"/>
+    <w:lsdException w:name="footnote reference" w:semiHidden="1" w:unhideWhenUsed="1"/>
+    <w:lsdException w:name="annotation reference" w:semiHidden="1" w:unhideWhenUsed="1"/>
+    <w:lsdException w:name="line number" w:semiHidden="1" w:unhideWhenUsed="1"/>
+    <w:lsdException w:name="page number" w:semiHidden="1" w:unhideWhenUsed="1"/>
+    <w:lsdException w:name="endnote reference" w:semiHidden="1" w:unhideWhenUsed="1"/>
+    <w:lsdException w:name="endnote text" w:semiHidden="1" w:unhideWhenUsed="1"/>
+    <w:lsdException w:name="table of authorities" w:semiHidden="1" w:unhideWhenUsed="1"/>
+    <w:lsdException w:name="macro" w:semiHidden="1" w:unhideWhenUsed="1"/>
+    <w:lsdException w:name="toa heading" w:semiHidden="1" w:unhideWhenUsed="1"/>
+    <w:lsdException w:name="List" w:semiHidden="1" w:unhideWhenUsed="1"/>
+    <w:lsdException w:name="List Bullet" w:semiHidden="1" w:unhideWhenUsed="1"/>
+    <w:lsdException w:name="List Number" w:semiHidden="1" w:unhideWhenUsed="1"/>
+    <w:lsdException w:name="List 2" w:semiHidden="1" w:unhideWhenUsed="1"/>
+    <w:lsdException w:name="List 3" w:semiHidden="1" w:unhideWhenUsed="1"/>
+    <w:lsdException w:name="List 4" w:semiHidden="1" w:unhideWhenUsed="1"/>
+    <w:lsdException w:name="List 5" w:semiHidden="1" w:unhideWhenUsed="1"/>
+    <w:lsdException w:name="List Bullet 2" w:semiHidden="1" w:unhideWhenUsed="1"/>
+    <w:lsdException w:name="List Bullet 3" w:semiHidden="1" w:unhideWhenUsed="1"/>
+    <w:lsdException w:name="List Bullet 4" w:semiHidden="1" w:unhideWhenUsed="1"/>
+    <w:lsdException w:name="List Bullet 5" w:semiHidden="1" w:unhideWhenUsed="1"/>
+    <w:lsdException w:name="List Number 2" w:semiHidden="1" w:unhideWhenUsed="1"/>
+    <w:lsdException w:name="List Number 3" w:semiHidden="1" w:unhideWhenUsed="1"/>
+    <w:lsdException w:name="List Number 4" w:semiHidden="1" w:unhideWhenUsed="1"/>
+    <w:lsdException w:name="List Number 5" w:semiHidden="1" w:unhideWhenUsed="1"/>
+    <w:lsdException w:name="Title" w:uiPriority="10" w:qFormat="1"/>
+    <w:lsdException w:name="Closing" w:semiHidden="1" w:unhideWhenUsed="1"/>
+    <w:lsdException w:name="Signature" w:semiHidden="1" w:unhideWhenUsed="1"/>
+    <w:lsdException w:name="Default Paragraph Font" w:semiHidden="1" w:uiPriority="1" w:unhideWhenUsed="1"/>
+    <w:lsdException w:name="Body Text" w:semiHidden="1" w:unhideWhenUsed="1"/>
+    <w:lsdException w:name="Body Text Indent" w:semiHidden="1" w:unhideWhenUsed="1"/>
+    <w:lsdException w:name="List Continue" w:semiHidden="1" w:unhideWhenUsed="1"/>
+    <w:lsdException w:name="List Continue 2" w:semiHidden="1" w:unhideWhenUsed="1"/>
+    <w:lsdException w:name="List Continue 3" w:semiHidden="1" w:unhideWhenUsed="1"/>
+    <w:lsdException w:name="List Continue 4" w:semiHidden="1" w:unhideWhenUsed="1"/>
+    <w:lsdException w:name="List Continue 5" w:semiHidden="1" w:unhideWhenUsed="1"/>
+    <w:lsdException w:name="Message Header" w:semiHidden="1" w:unhideWhenUsed="1"/>
+    <w:lsdException w:name="Subtitle" w:uiPriority="11" w:qFormat="1"/>
+    <w:lsdException w:name="Salutation" w:semiHidden="1" w:unhideWhenUsed="1"/>
+    <w:lsdException w:name="Date" w:semiHidden="1" w:unhideWhenUsed="1"/>
+    <w:lsdException w:name="Body Text First Indent" w:semiHidden="1" w:unhideWhenUsed="1"/>
+    <w:lsdException w:name="Body Text First Indent 2" w:semiHidden="1" w:unhideWhenUsed="1"/>
+    <w:lsdException w:name="Note Heading" w:semiHidden="1" w:unhideWhenUsed="1"/>
+    <w:lsdException w:name="Body Text 2" w:semiHidden="1" w:unhideWhenUsed="1"/>
+    <w:lsdException w:name="Body Text 3" w:semiHidden="1" w:unhideWhenUsed="1"/>
+    <w:lsdException w:name="Body Text Indent 2" w:semiHidden="1" w:unhideWhenUsed="1"/>
+    <w:lsdException w:name="Body Text Indent 3" w:semiHidden="1" w:unhideWhenUsed="1"/>
+    <w:lsdException w:name="Block Text" w:semiHidden="1" w:unhideWhenUsed="1"/>
+    <w:lsdException w:name="Hyperlink" w:semiHidden="1" w:unhideWhenUsed="1"/>
+    <w:lsdException w:name="FollowedHyperlink" w:semiHidden="1" w:unhideWhenUsed="1"/>
+    <w:lsdException w:name="Strong" w:uiPriority="22" w:qFormat="1"/>
+    <w:lsdException w:name="Emphasis" w:uiPriority="20" w:qFormat="1"/>
+    <w:lsdException w:name="Document Map" w:semiHidden="1" w:unhideWhenUsed="1"/>
+    <w:lsdException w:name="Plain Text" w:semiHidden="1" w:unhideWhenUsed="1"/>
+    <w:lsdException w:name="E-mail Signature" w:semiHidden="1" w:unhideWhenUsed="1"/>
+    <w:lsdException w:name="HTML Top of Form" w:semiHidden="1" w:unhideWhenUsed="1"/>
+    <w:lsdException w:name="HTML Bottom of Form" w:semiHidden="1" w:unhideWhenUsed="1"/>
+    <w:lsdException w:name="Normal (Web)" w:semiHidden="1" w:unhideWhenUsed="1"/>
+    <w:lsdException w:name="HTML Acronym" w:semiHidden="1" w:unhideWhenUsed="1"/>
+    <w:lsdException w:name="HTML Address" w:semiHidden="1" w:unhideWhenUsed="1"/>
+    <w:lsdException w:name="HTML Cite" w:semiHidden="1" w:unhideWhenUsed="1"/>
+    <w:lsdException w:name="HTML Code" w:semiHidden="1" w:unhideWhenUsed="1"/>
+    <w:lsdException w:name="HTML Definition" w:semiHidden="1" w:unhideWhenUsed="1"/>
+    <w:lsdException w:name="HTML Keyboard" w:semiHidden="1" w:unhideWhenUsed="1"/>
+    <w:lsdException w:name="HTML Preformatted" w:semiHidden="1" w:unhideWhenUsed="1"/>
+    <w:lsdException w:name="HTML Sample" w:semiHidden="1" w:unhideWhenUsed="1"/>
+    <w:lsdException w:name="HTML Typewriter" w:semiHidden="1" w:unhideWhenUsed="1"/>
+    <w:lsdException w:name="HTML Variable" w:semiHidden="1" w:unhideWhenUsed="1"/>
+    <w:lsdException w:name="Normal Table" w:semiHidden="1" w:unhideWhenUsed="1"/>
+    <w:lsdException w:name="annotation subject" w:semiHidden="1" w:unhideWhenUsed="1"/>
+    <w:lsdException w:name="No List" w:semiHidden="1" w:unhideWhenUsed="1"/>
+    <w:lsdException w:name="Outline List 1" w:semiHidden="1" w:unhideWhenUsed="1"/>
+    <w:lsdException w:name="Outline List 2" w:semiHidden="1" w:unhideWhenUsed="1"/>
+    <w:lsdException w:name="Outline List 3" w:semiHidden="1" w:unhideWhenUsed="1"/>
+    <w:lsdException w:name="Table Simple 1" w:semiHidden="1" w:unhideWhenUsed="1"/>
+    <w:lsdException w:name="Table Simple 2" w:semiHidden="1" w:unhideWhenUsed="1"/>
+    <w:lsdException w:name="Table Simple 3" w:semiHidden="1" w:unhideWhenUsed="1"/>
+    <w:lsdException w:name="Table Classic 1" w:semiHidden="1" w:unhideWhenUsed="1"/>
+    <w:lsdException w:name="Table Classic 2" w:semiHidden="1" w:unhideWhenUsed="1"/>
+    <w:lsdException w:name="Table Classic 3" w:semiHidden="1" w:unhideWhenUsed="1"/>
+    <w:lsdException w:name="Table Classic 4" w:semiHidden="1" w:unhideWhenUsed="1"/>
+    <w:lsdException w:name="Table Colorful 1" w:semiHidden="1" w:unhideWhenUsed="1"/>
+    <w:lsdException w:name="Table Colorful 2" w:semiHidden="1" w:unhideWhenUsed="1"/>
+    <w:lsdException w:name="Table Colorful 3" w:semiHidden="1" w:unhideWhenUsed="1"/>
+    <w:lsdException w:name="Table Columns 1" w:semiHidden="1" w:unhideWhenUsed="1"/>
+    <w:lsdException w:name="Table Columns 2" w:semiHidden="1" w:unhideWhenUsed="1"/>
+    <w:lsdException w:name="Table Columns 3" w:semiHidden="1" w:unhideWhenUsed="1"/>
+    <w:lsdException w:name="Table Columns 4" w:semiHidden="1" w:unhideWhenUsed="1"/>
+    <w:lsdException w:name="Table Columns 5" w:semiHidden="1" w:unhideWhenUsed="1"/>
+    <w:lsdException w:name="Table Grid 1" w:semiHidden="1" w:unhideWhenUsed="1"/>
+    <w:lsdException w:name="Table Grid 2" w:semiHidden="1" w:unhideWhenUsed="1"/>
+    <w:lsdException w:name="Table Grid 3" w:semiHidden="1" w:unhideWhenUsed="1"/>
+    <w:lsdException w:name="Table Grid 4" w:semiHidden="1" w:unhideWhenUsed="1"/>
+    <w:lsdException w:name="Table Grid 5" w:semiHidden="1" w:unhideWhenUsed="1"/>
+    <w:lsdException w:name="Table Grid 6" w:semiHidden="1" w:unhideWhenUsed="1"/>
+    <w:lsdException w:name="Table Grid 7" w:semiHidden="1" w:unhideWhenUsed="1"/>
+    <w:lsdException w:name="Table Grid 8" w:semiHidden="1" w:unhideWhenUsed="1"/>
+    <w:lsdException w:name="Table List 1" w:semiHidden="1" w:unhideWhenUsed="1"/>
+    <w:lsdException w:name="Table List 2" w:semiHidden="1" w:unhideWhenUsed="1"/>
+    <w:lsdException w:name="Table List 3" w:semiHidden="1" w:unhideWhenUsed="1"/>
+    <w:lsdException w:name="Table List 4" w:semiHidden="1" w:unhideWhenUsed="1"/>
+    <w:lsdException w:name="Table List 5" w:semiHidden="1" w:unhideWhenUsed="1"/>
+    <w:lsdException w:name="Table List 6" w:semiHidden="1" w:unhideWhenUsed="1"/>
+    <w:lsdException w:name="Table List 7" w:semiHidden="1" w:unhideWhenUsed="1"/>
+    <w:lsdException w:name="Table List 8" w:semiHidden="1" w:unhideWhenUsed="1"/>
+    <w:lsdException w:name="Table 3D effects 1" w:semiHidden="1" w:unhideWhenUsed="1"/>
+    <w:lsdException w:name="Table 3D effects 2" w:semiHidden="1" w:unhideWhenUsed="1"/>
+    <w:lsdException w:name="Table 3D effects 3" w:semiHidden="1" w:unhideWhenUsed="1"/>
+    <w:lsdException w:name="Table Contemporary" w:semiHidden="1" w:unhideWhenUsed="1"/>
+    <w:lsdException w:name="Table Elegant" w:semiHidden="1" w:unhideWhenUsed="1"/>
+    <w:lsdException w:name="Table Professional" w:semiHidden="1" w:unhideWhenUsed="1"/>
+    <w:lsdException w:name="Table Subtle 1" w:semiHidden="1" w:unhideWhenUsed="1"/>
+    <w:lsdException w:name="Table Subtle 2" w:semiHidden="1" w:unhideWhenUsed="1"/>
+    <w:lsdException w:name="Table Web 1" w:semiHidden="1" w:unhideWhenUsed="1"/>
+    <w:lsdException w:name="Table Web 2" w:semiHidden="1" w:unhideWhenUsed="1"/>
+    <w:lsdException w:name="Table Web 3" w:semiHidden="1" w:unhideWhenUsed="1"/>
+    <w:lsdException w:name="Balloon Text" w:semiHidden="1" w:unhideWhenUsed="1"/>
+    <w:lsdException w:name="Table Grid" w:uiPriority="39"/>
+    <w:lsdException w:name="Table Theme" w:semiHidden="1" w:unhideWhenUsed="1"/>
+    <w:lsdException w:name="Placeholder Text" w:semiHidden="1"/>
+    <w:lsdException w:name="No Spacing" w:uiPriority="1" w:qFormat="1"/>
+    <w:lsdException w:name="Light Shading" w:uiPriority="60"/>
+    <w:lsdException w:name="Light List" w:uiPriority="61"/>
+    <w:lsdException w:name="Light Grid" w:uiPriority="62"/>
+    <w:lsdException w:name="Medium Shading 1" w:uiPriority="63"/>
+    <w:lsdException w:name="Medium Shading 2" w:uiPriority="64"/>
+    <w:lsdException w:name="Medium List 1" w:uiPriority="65"/>
+    <w:lsdException w:name="Medium List 2" w:uiPriority="66"/>
+    <w:lsdException w:name="Medium Grid 1" w:uiPriority="67"/>
+    <w:lsdException w:name="Medium Grid 2" w:uiPriority="68"/>
+    <w:lsdException w:name="Medium Grid 3" w:uiPriority="69"/>
+    <w:lsdException w:name="Dark List" w:uiPriority="70"/>
+    <w:lsdException w:name="Colorful Shading" w:uiPriority="71"/>
+    <w:lsdException w:name="Colorful List" w:uiPriority="72"/>
+    <w:lsdException w:name="Colorful Grid" w:uiPriority="73"/>
+    <w:lsdException w:name="Light Shading Accent 1" w:uiPriority="60"/>
+    <w:lsdException w:name="Light List Accent 1" w:uiPriority="61"/>
+    <w:lsdException w:name="Light Grid Accent 1" w:uiPriority="62"/>
+    <w:lsdException w:name="Medium Shading 1 Accent 1" w:uiPriority="63"/>
+    <w:lsdException w:name="Medium Shading 2 Accent 1" w:uiPriority="64"/>
+    <w:lsdException w:name="Medium List 1 Accent 1" w:uiPriority="65"/>
+    <w:lsdException w:name="Revision" w:semiHidden="1"/>
+    <w:lsdException w:name="List Paragraph" w:uiPriority="34" w:qFormat="1"/>
+    <w:lsdException w:name="Quote" w:uiPriority="29" w:qFormat="1"/>
+    <w:lsdException w:name="Intense Quote" w:uiPriority="30" w:qFormat="1"/>
+    <w:lsdException w:name="Medium List 2 Accent 1" w:uiPriority="66"/>
+    <w:lsdException w:name="Medium Grid 1 Accent 1" w:uiPriority="67"/>
+    <w:lsdException w:name="Medium Grid 2 Accent 1" w:uiPriority="68"/>
+    <w:lsdException w:name="Medium Grid 3 Accent 1" w:uiPriority="69"/>
+    <w:lsdException w:name="Dark List Accent 1" w:uiPriority="70"/>
+    <w:lsdException w:name="Colorful Shading Accent 1" w:uiPriority="71"/>
+    <w:lsdException w:name="Colorful List Accent 1" w:uiPriority="72"/>
+    <w:lsdException w:name="Colorful Grid Accent 1" w:uiPriority="73"/>
+    <w:lsdException w:name="Light Shading Accent 2" w:uiPriority="60"/>
+    <w:lsdException w:name="Light List Accent 2" w:uiPriority="61"/>
+    <w:lsdException w:name="Light Grid Accent 2" w:uiPriority="62"/>
+    <w:lsdException w:name="Medium Shading 1 Accent 2" w:uiPriority="63"/>
+    <w:lsdException w:name="Medium Shading 2 Accent 2" w:uiPriority="64"/>
+    <w:lsdException w:name="Medium List 1 Accent 2" w:uiPriority="65"/>
+    <w:lsdException w:name="Medium List 2 Accent 2" w:uiPriority="66"/>
+    <w:lsdException w:name="Medium Grid 1 Accent 2" w:uiPriority="67"/>
+    <w:lsdException w:name="Medium Grid 2 Accent 2" w:uiPriority="68"/>
+    <w:lsdException w:name="Medium Grid 3 Accent 2" w:uiPriority="69"/>
+    <w:lsdException w:name="Dark List Accent 2" w:uiPriority="70"/>
+    <w:lsdException w:name="Colorful Shading Accent 2" w:uiPriority="71"/>
+    <w:lsdException w:name="Colorful List Accent 2" w:uiPriority="72"/>
+    <w:lsdException w:name="Colorful Grid Accent 2" w:uiPriority="73"/>
+    <w:lsdException w:name="Light Shading Accent 3" w:uiPriority="60"/>
+    <w:lsdException w:name="Light List Accent 3" w:uiPriority="61"/>
+    <w:lsdException w:name="Light Grid Accent 3" w:uiPriority="62"/>
+    <w:lsdException w:name="Medium Shading 1 Accent 3" w:uiPriority="63"/>
+    <w:lsdException w:name="Medium Shading 2 Accent 3" w:uiPriority="64"/>
+    <w:lsdException w:name="Medium List 1 Accent 3" w:uiPriority="65"/>
+    <w:lsdException w:name="Medium List 2 Accent 3" w:uiPriority="66"/>
+    <w:lsdException w:name="Medium Grid 1 Accent 3" w:uiPriority="67"/>
+    <w:lsdException w:name="Medium Grid 2 Accent 3" w:uiPriority="68"/>
+    <w:lsdException w:name="Medium Grid 3 Accent 3" w:uiPriority="69"/>
+    <w:lsdException w:name="Dark List Accent 3" w:uiPriority="70"/>
+    <w:lsdException w:name="Colorful Shading Accent 3" w:uiPriority="71"/>
+    <w:lsdException w:name="Colorful List Accent 3" w:uiPriority="72"/>
+    <w:lsdException w:name="Colorful Grid Accent 3" w:uiPriority="73"/>
+    <w:lsdException w:name="Light Shading Accent 4" w:uiPriority="60"/>
+    <w:lsdException w:name="Light List Accent 4" w:uiPriority="61"/>
+    <w:lsdException w:name="Light Grid Accent 4" w:uiPriority="62"/>
+    <w:lsdException w:name="Medium Shading 1 Accent 4" w:uiPriority="63"/>
+    <w:lsdException w:name="Medium Shading 2 Accent 4" w:uiPriority="64"/>
+    <w:lsdException w:name="Medium List 1 Accent 4" w:uiPriority="65"/>
+    <w:lsdException w:name="Medium List 2 Accent 4" w:uiPriority="66"/>
+    <w:lsdException w:name="Medium Grid 1 Accent 4" w:uiPriority="67"/>
+    <w:lsdException w:name="Medium Grid 2 Accent 4" w:uiPriority="68"/>
+    <w:lsdException w:name="Medium Grid 3 Accent 4" w:uiPriority="69"/>
+    <w:lsdException w:name="Dark List Accent 4" w:uiPriority="70"/>
+    <w:lsdException w:name="Colorful Shading Accent 4" w:uiPriority="71"/>
+    <w:lsdException w:name="Colorful List Accent 4" w:uiPriority="72"/>
+    <w:lsdException w:name="Colorful Grid Accent 4" w:uiPriority="73"/>
+    <w:lsdException w:name="Light Shading Accent 5" w:uiPriority="60"/>
+    <w:lsdException w:name="Light List Accent 5" w:uiPriority="61"/>
+    <w:lsdException w:name="Light Grid Accent 5" w:uiPriority="62"/>
+    <w:lsdException w:name="Medium Shading 1 Accent 5" w:uiPriority="63"/>
+    <w:lsdException w:name="Medium Shading 2 Accent 5" w:uiPriority="64"/>
+    <w:lsdException w:name="Medium List 1 Accent 5" w:uiPriority="65"/>
+    <w:lsdException w:name="Medium List 2 Accent 5" w:uiPriority="66"/>
+    <w:lsdException w:name="Medium Grid 1 Accent 5" w:uiPriority="67"/>
+    <w:lsdException w:name="Medium Grid 2 Accent 5" w:uiPriority="68"/>
+    <w:lsdException w:name="Medium Grid 3 Accent 5" w:uiPriority="69"/>
+    <w:lsdException w:name="Dark List Accent 5" w:uiPriority="70"/>
+    <w:lsdException w:name="Colorful Shading Accent 5" w:uiPriority="71"/>
+    <w:lsdException w:name="Colorful List Accent 5" w:uiPriority="72"/>
+    <w:lsdException w:name="Colorful Grid Accent 5" w:uiPriority="73"/>
+    <w:lsdException w:name="Light Shading Accent 6" w:uiPriority="60"/>
+    <w:lsdException w:name="Light List Accent 6" w:uiPriority="61"/>
+    <w:lsdException w:name="Light Grid Accent 6" w:uiPriority="62"/>
+    <w:lsdException w:name="Medium Shading 1 Accent 6" w:uiPriority="63"/>
+    <w:lsdException w:name="Medium Shading 2 Accent 6" w:uiPriority="64"/>
+    <w:lsdException w:name="Medium List 1 Accent 6" w:uiPriority="65"/>
+    <w:lsdException w:name="Medium List 2 Accent 6" w:uiPriority="66"/>
+    <w:lsdException w:name="Medium Grid 1 Accent 6" w:uiPriority="67"/>
+    <w:lsdException w:name="Medium Grid 2 Accent 6" w:uiPriority="68"/>
+    <w:lsdException w:name="Medium Grid 3 Accent 6" w:uiPriority="69"/>
+    <w:lsdException w:name="Dark List Accent 6" w:uiPriority="70"/>
+    <w:lsdException w:name="Colorful Shading Accent 6" w:uiPriority="71"/>
+    <w:lsdException w:name="Colorful List Accent 6" w:uiPriority="72"/>
+    <w:lsdException w:name="Colorful Grid Accent 6" w:uiPriority="73"/>
+    <w:lsdException w:name="Subtle Emphasis" w:uiPriority="19" w:qFormat="1"/>
+    <w:lsdException w:name="Intense Emphasis" w:uiPriority="21" w:qFormat="1"/>
+    <w:lsdException w:name="Subtle Reference" w:uiPriority="31" w:qFormat="1"/>
+    <w:lsdException w:name="Intense Reference" w:uiPriority="32" w:qFormat="1"/>
+    <w:lsdException w:name="Book Title" w:uiPriority="33" w:qFormat="1"/>
+    <w:lsdException w:name="Bibliography" w:semiHidden="1" w:uiPriority="37" w:unhideWhenUsed="1"/>
+    <w:lsdException w:name="TOC Heading" w:semiHidden="1" w:uiPriority="39" w:unhideWhenUsed="1" w:qFormat="1"/>
+    <w:lsdException w:name="Plain Table 1" w:uiPriority="41"/>
+    <w:lsdException w:name="Plain Table 2" w:uiPriority="42"/>
+    <w:lsdException w:name="Plain Table 3" w:uiPriority="43"/>
+    <w:lsdException w:name="Plain Table 4" w:uiPriority="44"/>
+    <w:lsdException w:name="Plain Table 5" w:uiPriority="45"/>
+    <w:lsdException w:name="Grid Table Light" w:uiPriority="40"/>
+    <w:lsdException w:name="Grid Table 1 Light" w:uiPriority="46"/>
+    <w:lsdException w:name="Grid Table 2" w:uiPriority="47"/>
+    <w:lsdException w:name="Grid Table 3" w:uiPriority="48"/>
+    <w:lsdException w:name="Grid Table 4" w:uiPriority="49"/>
+    <w:lsdException w:name="Grid Table 5 Dark" w:uiPriority="50"/>
+    <w:lsdException w:name="Grid Table 6 Colorful" w:uiPriority="51"/>
+    <w:lsdException w:name="Grid Table 7 Colorful" w:uiPriority="52"/>
+    <w:lsdException w:name="Grid Table 1 Light Accent 1" w:uiPriority="46"/>
+    <w:lsdException w:name="Grid Table 2 Accent 1" w:uiPriority="47"/>
+    <w:lsdException w:name="Grid Table 3 Accent 1" w:uiPriority="48"/>
+    <w:lsdException w:name="Grid Table 4 Accent 1" w:uiPriority="49"/>
+    <w:lsdException w:name="Grid Table 5 Dark Accent 1" w:uiPriority="50"/>
+    <w:lsdException w:name="Grid Table 6 Colorful Accent 1" w:uiPriority="51"/>
+    <w:lsdException w:name="Grid Table 7 Colorful Accent 1" w:uiPriority="52"/>
+    <w:lsdException w:name="Grid Table 1 Light Accent 2" w:uiPriority="46"/>
+    <w:lsdException w:name="Grid Table 2 Accent 2" w:uiPriority="47"/>
+    <w:lsdException w:name="Grid Table 3 Accent 2" w:uiPriority="48"/>
+    <w:lsdException w:name="Grid Table 4 Accent 2" w:uiPriority="49"/>
+    <w:lsdException w:name="Grid Table 5 Dark Accent 2" w:uiPriority="50"/>
+    <w:lsdException w:name="Grid Table 6 Colorful Accent 2" w:uiPriority="51"/>
+    <w:lsdException w:name="Grid Table 7 Colorful Accent 2" w:uiPriority="52"/>
+    <w:lsdException w:name="Grid Table 1 Light Accent 3" w:uiPriority="46"/>
+    <w:lsdException w:name="Grid Table 2 Accent 3" w:uiPriority="47"/>
+    <w:lsdException w:name="Grid Table 3 Accent 3" w:uiPriority="48"/>
+    <w:lsdException w:name="Grid Table 4 Accent 3" w:uiPriority="49"/>
+    <w:lsdException w:name="Grid Table 5 Dark Accent 3" w:uiPriority="50"/>
+    <w:lsdException w:name="Grid Table 6 Colorful Accent 3" w:uiPriority="51"/>
+    <w:lsdException w:name="Grid Table 7 Colorful Accent 3" w:uiPriority="52"/>
+    <w:lsdException w:name="Grid Table 1 Light Accent 4" w:uiPriority="46"/>
+    <w:lsdException w:name="Grid Table 2 Accent 4" w:uiPriority="47"/>
+    <w:lsdException w:name="Grid Table 3 Accent 4" w:uiPriority="48"/>
+    <w:lsdException w:name="Grid Table 4 Accent 4" w:uiPriority="49"/>
+    <w:lsdException w:name="Grid Table 5 Dark Accent 4" w:uiPriority="50"/>
+    <w:lsdException w:name="Grid Table 6 Colorful Accent 4" w:uiPriority="51"/>
+    <w:lsdException w:name="Grid Table 7 Colorful Accent 4" w:uiPriority="52"/>
+    <w:lsdException w:name="Grid Table 1 Light Accent 5" w:uiPriority="46"/>
+    <w:lsdException w:name="Grid Table 2 Accent 5" w:uiPriority="47"/>
+    <w:lsdException w:name="Grid Table 3 Accent 5" w:uiPriority="48"/>
+    <w:lsdException w:name="Grid Table 4 Accent 5" w:uiPriority="49"/>
+    <w:lsdException w:name="Grid Table 5 Dark Accent 5" w:uiPriority="50"/>
+    <w:lsdException w:name="Grid Table 6 Colorful Accent 5" w:uiPriority="51"/>
+    <w:lsdException w:name="Grid Table 7 Colorful Accent 5" w:uiPriority="52"/>
+    <w:lsdException w:name="Grid Table 1 Light Accent 6" w:uiPriority="46"/>
+    <w:lsdException w:name="Grid Table 2 Accent 6" w:uiPriority="47"/>
+    <w:lsdException w:name="Grid Table 3 Accent 6" w:uiPriority="48"/>
+    <w:lsdException w:name="Grid Table 4 Accent 6" w:uiPriority="49"/>
+    <w:lsdException w:name="Grid Table 5 Dark Accent 6" w:uiPriority="50"/>
+    <w:lsdException w:name="Grid Table 6 Colorful Accent 6" w:uiPriority="51"/>
+    <w:lsdException w:name="Grid Table 7 Colorful Accent 6" w:uiPriority="52"/>
+    <w:lsdException w:name="List Table 1 Light" w:uiPriority="46"/>
+    <w:lsdException w:name="List Table 2" w:uiPriority="47"/>
+    <w:lsdException w:name="List Table 3" w:uiPriority="48"/>
+    <w:lsdException w:name="List Table 4" w:uiPriority="49"/>
+    <w:lsdException w:name="List Table 5 Dark" w:uiPriority="50"/>
+    <w:lsdException w:name="List Table 6 Colorful" w:uiPriority="51"/>
+    <w:lsdException w:name="List Table 7 Colorful" w:uiPriority="52"/>
+    <w:lsdException w:name="List Table 1 Light Accent 1" w:uiPriority="46"/>
+    <w:lsdException w:name="List Table 2 Accent 1" w:uiPriority="47"/>
+    <w:lsdException w:name="List Table 3 Accent 1" w:uiPriority="48"/>
+    <w:lsdException w:name="List Table 4 Accent 1" w:uiPriority="49"/>
+    <w:lsdException w:name="List Table 5 Dark Accent 1" w:uiPriority="50"/>
+    <w:lsdException w:name="List Table 6 Colorful Accent 1" w:uiPriority="51"/>
+    <w:lsdException w:name="List Table 7 Colorful Accent 1" w:uiPriority="52"/>
+    <w:lsdException w:name="List Table 1 Light Accent 2" w:uiPriority="46"/>
+    <w:lsdException w:name="List Table 2 Accent 2" w:uiPriority="47"/>
+    <w:lsdException w:name="List Table 3 Accent 2" w:uiPriority="48"/>
+    <w:lsdException w:name="List Table 4 Accent 2" w:uiPriority="49"/>
+    <w:lsdException w:name="List Table 5 Dark Accent 2" w:uiPriority="50"/>
+    <w:lsdException w:name="List Table 6 Colorful Accent 2" w:uiPriority="51"/>
+    <w:lsdException w:name="List Table 7 Colorful Accent 2" w:uiPriority="52"/>
+    <w:lsdException w:name="List Table 1 Light Accent 3" w:uiPriority="46"/>
+    <w:lsdException w:name="List Table 2 Accent 3" w:uiPriority="47"/>
+    <w:lsdException w:name="List Table 3 Accent 3" w:uiPriority="48"/>
+    <w:lsdException w:name="List Table 4 Accent 3" w:uiPriority="49"/>
+    <w:lsdException w:name="List Table 5 Dark Accent 3" w:uiPriority="50"/>
+    <w:lsdException w:name="List Table 6 Colorful Accent 3" w:uiPriority="51"/>
+    <w:lsdException w:name="List Table 7 Colorful Accent 3" w:uiPriority="52"/>
+    <w:lsdException w:name="List Table 1 Light Accent 4" w:uiPriority="46"/>
+    <w:lsdException w:name="List Table 2 Accent 4" w:uiPriority="47"/>
+    <w:lsdException w:name="List Table 3 Accent 4" w:uiPriority="48"/>
+    <w:lsdException w:name="List Table 4 Accent 4" w:uiPriority="49"/>
+    <w:lsdException w:name="List Table 5 Dark Accent 4" w:uiPriority="50"/>
+    <w:lsdException w:name="List Table 6 Colorful Accent 4" w:uiPriority="51"/>
+    <w:lsdException w:name="List Table 7 Colorful Accent 4" w:uiPriority="52"/>
+    <w:lsdException w:name="List Table 1 Light Accent 5" w:uiPriority="46"/>
+    <w:lsdException w:name="List Table 2 Accent 5" w:uiPriority="47"/>
+    <w:lsdException w:name="List Table 3 Accent 5" w:uiPriority="48"/>
+    <w:lsdException w:name="List Table 4 Accent 5" w:uiPriority="49"/>
+    <w:lsdException w:name="List Table 5 Dark Accent 5" w:uiPriority="50"/>
+    <w:lsdException w:name="List Table 6 Colorful Accent 5" w:uiPriority="51"/>
+    <w:lsdException w:name="List Table 7 Colorful Accent 5" w:uiPriority="52"/>
+    <w:lsdException w:name="List Table 1 Light Accent 6" w:uiPriority="46"/>
+    <w:lsdException w:name="List Table 2 Accent 6" w:uiPriority="47"/>
+    <w:lsdException w:name="List Table 3 Accent 6" w:uiPriority="48"/>
+    <w:lsdException w:name="List Table 4 Accent 6" w:uiPriority="49"/>
+    <w:lsdException w:name="List Table 5 Dark Accent 6" w:uiPriority="50"/>
+    <w:lsdException w:name="List Table 6 Colorful Accent 6" w:uiPriority="51"/>
+    <w:lsdException w:name="List Table 7 Colorful Accent 6" w:uiPriority="52"/>
+    <w:lsdException w:name="Mention" w:semiHidden="1" w:unhideWhenUsed="1"/>
+    <w:lsdException w:name="Smart Hyperlink" w:semiHidden="1" w:unhideWhenUsed="1"/>
+    <w:lsdException w:name="Hashtag" w:semiHidden="1" w:unhideWhenUsed="1"/>
+    <w:lsdException w:name="Unresolved Mention" w:semiHidden="1" w:unhideWhenUsed="1"/>
+    <w:lsdException w:name="Smart Link" w:semiHidden="1" w:unhideWhenUsed="1"/>
+  </w:latentStyles>
+  <w:style w:type="paragraph" w:default="1" w:styleId="Normal">
+    <w:name w:val="Normal"/>
+    <w:qFormat/>
   </w:style>
   <w:style w:type="paragraph" w:styleId="Heading1">
     <w:name w:val="heading 1"/>
     <w:basedOn w:val="Normal"/>
     <w:next w:val="Normal"/>
+    <w:link w:val="Heading1Char"/>
+    <w:uiPriority w:val="9"/>
+    <w:qFormat/>
     <w:pPr>
-      <w:keepNext w:val="1"/>
-      <w:keepLines w:val="1"/>
-      <w:spacing w:after="80" w:before="360" w:line="278.00000000000006" w:lineRule="auto"/>
+      <w:keepNext/>
+      <w:keepLines/>
+      <w:spacing w:before="360" w:after="80" w:line="278" w:lineRule="auto"/>
+      <w:outlineLvl w:val="0"/>
     </w:pPr>
     <w:rPr>
-      <w:rFonts w:ascii="Calibri" w:cs="Calibri" w:eastAsia="Calibri" w:hAnsi="Calibri"/>
-      <w:color w:val="2f5496"/>
+      <w:rFonts w:ascii="Calibri" w:eastAsia="Calibri" w:hAnsi="Calibri" w:cs="Calibri"/>
+      <w:color w:val="2F5496"/>
       <w:sz w:val="40"/>
       <w:szCs w:val="40"/>
     </w:rPr>
@@ -1866,14 +2051,20 @@
     <w:name w:val="heading 2"/>
     <w:basedOn w:val="Normal"/>
     <w:next w:val="Normal"/>
+    <w:link w:val="Heading2Char"/>
+    <w:uiPriority w:val="9"/>
+    <w:semiHidden/>
+    <w:unhideWhenUsed/>
+    <w:qFormat/>
     <w:pPr>
-      <w:keepNext w:val="1"/>
-      <w:keepLines w:val="1"/>
-      <w:spacing w:after="80" w:before="160" w:line="278.00000000000006" w:lineRule="auto"/>
+      <w:keepNext/>
+      <w:keepLines/>
+      <w:spacing w:before="160" w:after="80" w:line="278" w:lineRule="auto"/>
+      <w:outlineLvl w:val="1"/>
     </w:pPr>
     <w:rPr>
-      <w:rFonts w:ascii="Calibri" w:cs="Calibri" w:eastAsia="Calibri" w:hAnsi="Calibri"/>
-      <w:color w:val="2f5496"/>
+      <w:rFonts w:ascii="Calibri" w:eastAsia="Calibri" w:hAnsi="Calibri" w:cs="Calibri"/>
+      <w:color w:val="2F5496"/>
       <w:sz w:val="32"/>
       <w:szCs w:val="32"/>
     </w:rPr>
@@ -1882,14 +2073,20 @@
     <w:name w:val="heading 3"/>
     <w:basedOn w:val="Normal"/>
     <w:next w:val="Normal"/>
+    <w:link w:val="Heading3Char"/>
+    <w:uiPriority w:val="9"/>
+    <w:semiHidden/>
+    <w:unhideWhenUsed/>
+    <w:qFormat/>
     <w:pPr>
-      <w:keepNext w:val="1"/>
-      <w:keepLines w:val="1"/>
-      <w:spacing w:after="80" w:before="160" w:line="278.00000000000006" w:lineRule="auto"/>
+      <w:keepNext/>
+      <w:keepLines/>
+      <w:spacing w:before="160" w:after="80" w:line="278" w:lineRule="auto"/>
+      <w:outlineLvl w:val="2"/>
     </w:pPr>
     <w:rPr>
-      <w:rFonts w:ascii="Calibri" w:cs="Calibri" w:eastAsia="Calibri" w:hAnsi="Calibri"/>
-      <w:color w:val="2f5496"/>
+      <w:rFonts w:ascii="Calibri" w:eastAsia="Calibri" w:hAnsi="Calibri" w:cs="Calibri"/>
+      <w:color w:val="2F5496"/>
       <w:sz w:val="28"/>
       <w:szCs w:val="28"/>
     </w:rPr>
@@ -1898,57 +2095,62 @@
     <w:name w:val="heading 4"/>
     <w:basedOn w:val="Normal"/>
     <w:next w:val="Normal"/>
+    <w:link w:val="Heading4Char"/>
+    <w:uiPriority w:val="9"/>
+    <w:semiHidden/>
+    <w:unhideWhenUsed/>
+    <w:qFormat/>
     <w:pPr>
-      <w:keepNext w:val="1"/>
-      <w:keepLines w:val="1"/>
-      <w:spacing w:after="40" w:before="80" w:line="278.00000000000006" w:lineRule="auto"/>
+      <w:keepNext/>
+      <w:keepLines/>
+      <w:spacing w:before="80" w:after="40" w:line="278" w:lineRule="auto"/>
+      <w:outlineLvl w:val="3"/>
     </w:pPr>
     <w:rPr>
-      <w:rFonts w:ascii="Calibri" w:cs="Calibri" w:eastAsia="Calibri" w:hAnsi="Calibri"/>
-      <w:i w:val="1"/>
-      <w:color w:val="2f5496"/>
+      <w:rFonts w:ascii="Calibri" w:eastAsia="Calibri" w:hAnsi="Calibri" w:cs="Calibri"/>
+      <w:i/>
+      <w:color w:val="2F5496"/>
     </w:rPr>
   </w:style>
   <w:style w:type="paragraph" w:styleId="Heading5">
     <w:name w:val="heading 5"/>
     <w:basedOn w:val="Normal"/>
     <w:next w:val="Normal"/>
+    <w:link w:val="Heading5Char"/>
+    <w:uiPriority w:val="9"/>
+    <w:semiHidden/>
+    <w:unhideWhenUsed/>
+    <w:qFormat/>
     <w:pPr>
-      <w:keepNext w:val="1"/>
-      <w:keepLines w:val="1"/>
-      <w:spacing w:after="40" w:before="80" w:line="278.00000000000006" w:lineRule="auto"/>
+      <w:keepNext/>
+      <w:keepLines/>
+      <w:spacing w:before="80" w:after="40" w:line="278" w:lineRule="auto"/>
+      <w:outlineLvl w:val="4"/>
     </w:pPr>
     <w:rPr>
-      <w:rFonts w:ascii="Calibri" w:cs="Calibri" w:eastAsia="Calibri" w:hAnsi="Calibri"/>
-      <w:color w:val="2f5496"/>
+      <w:rFonts w:ascii="Calibri" w:eastAsia="Calibri" w:hAnsi="Calibri" w:cs="Calibri"/>
+      <w:color w:val="2F5496"/>
     </w:rPr>
   </w:style>
   <w:style w:type="paragraph" w:styleId="Heading6">
     <w:name w:val="heading 6"/>
     <w:basedOn w:val="Normal"/>
     <w:next w:val="Normal"/>
+    <w:link w:val="Heading6Char"/>
+    <w:uiPriority w:val="9"/>
+    <w:semiHidden/>
+    <w:unhideWhenUsed/>
+    <w:qFormat/>
     <w:pPr>
-      <w:keepNext w:val="1"/>
-      <w:keepLines w:val="1"/>
-      <w:spacing w:before="40" w:line="278.00000000000006" w:lineRule="auto"/>
+      <w:keepNext/>
+      <w:keepLines/>
+      <w:spacing w:before="40" w:line="278" w:lineRule="auto"/>
+      <w:outlineLvl w:val="5"/>
     </w:pPr>
     <w:rPr>
-      <w:rFonts w:ascii="Calibri" w:cs="Calibri" w:eastAsia="Calibri" w:hAnsi="Calibri"/>
-      <w:i w:val="1"/>
+      <w:rFonts w:ascii="Calibri" w:eastAsia="Calibri" w:hAnsi="Calibri" w:cs="Calibri"/>
+      <w:i/>
       <w:color w:val="595959"/>
-    </w:rPr>
-  </w:style>
-  <w:style w:type="paragraph" w:styleId="Title">
-    <w:name w:val="Title"/>
-    <w:basedOn w:val="Normal"/>
-    <w:next w:val="Normal"/>
-    <w:pPr>
-      <w:spacing w:after="80" w:lineRule="auto"/>
-    </w:pPr>
-    <w:rPr>
-      <w:rFonts w:ascii="Calibri" w:cs="Calibri" w:eastAsia="Calibri" w:hAnsi="Calibri"/>
-      <w:sz w:val="56"/>
-      <w:szCs w:val="56"/>
     </w:rPr>
   </w:style>
   <w:style w:type="paragraph" w:styleId="Heading7">
@@ -1957,19 +2159,19 @@
     <w:next w:val="Normal"/>
     <w:link w:val="Heading7Char"/>
     <w:uiPriority w:val="9"/>
-    <w:semiHidden w:val="1"/>
-    <w:unhideWhenUsed w:val="1"/>
-    <w:qFormat w:val="1"/>
+    <w:semiHidden/>
+    <w:unhideWhenUsed/>
+    <w:qFormat/>
     <w:rsid w:val="00925F21"/>
     <w:pPr>
-      <w:keepNext w:val="1"/>
-      <w:keepLines w:val="1"/>
+      <w:keepNext/>
+      <w:keepLines/>
       <w:spacing w:before="40" w:line="278" w:lineRule="auto"/>
       <w:outlineLvl w:val="6"/>
     </w:pPr>
     <w:rPr>
-      <w:rFonts w:asciiTheme="minorHAnsi" w:cstheme="majorBidi" w:eastAsiaTheme="majorEastAsia" w:hAnsiTheme="minorHAnsi"/>
-      <w:color w:val="595959" w:themeColor="text1" w:themeTint="0000A6"/>
+      <w:rFonts w:asciiTheme="minorHAnsi" w:eastAsiaTheme="majorEastAsia" w:hAnsiTheme="minorHAnsi" w:cstheme="majorBidi"/>
+      <w:color w:val="595959" w:themeColor="text1" w:themeTint="A6"/>
       <w:kern w:val="2"/>
       <w:lang w:val="en-ID"/>
     </w:rPr>
@@ -1980,21 +2182,21 @@
     <w:next w:val="Normal"/>
     <w:link w:val="Heading8Char"/>
     <w:uiPriority w:val="9"/>
-    <w:semiHidden w:val="1"/>
-    <w:unhideWhenUsed w:val="1"/>
-    <w:qFormat w:val="1"/>
+    <w:semiHidden/>
+    <w:unhideWhenUsed/>
+    <w:qFormat/>
     <w:rsid w:val="00925F21"/>
     <w:pPr>
-      <w:keepNext w:val="1"/>
-      <w:keepLines w:val="1"/>
+      <w:keepNext/>
+      <w:keepLines/>
       <w:spacing w:line="278" w:lineRule="auto"/>
       <w:outlineLvl w:val="7"/>
     </w:pPr>
     <w:rPr>
-      <w:rFonts w:asciiTheme="minorHAnsi" w:cstheme="majorBidi" w:eastAsiaTheme="majorEastAsia" w:hAnsiTheme="minorHAnsi"/>
-      <w:i w:val="1"/>
-      <w:iCs w:val="1"/>
-      <w:color w:val="272727" w:themeColor="text1" w:themeTint="0000D8"/>
+      <w:rFonts w:asciiTheme="minorHAnsi" w:eastAsiaTheme="majorEastAsia" w:hAnsiTheme="minorHAnsi" w:cstheme="majorBidi"/>
+      <w:i/>
+      <w:iCs/>
+      <w:color w:val="272727" w:themeColor="text1" w:themeTint="D8"/>
       <w:kern w:val="2"/>
       <w:lang w:val="en-ID"/>
     </w:rPr>
@@ -2005,192 +2207,219 @@
     <w:next w:val="Normal"/>
     <w:link w:val="Heading9Char"/>
     <w:uiPriority w:val="9"/>
-    <w:semiHidden w:val="1"/>
-    <w:unhideWhenUsed w:val="1"/>
-    <w:qFormat w:val="1"/>
+    <w:semiHidden/>
+    <w:unhideWhenUsed/>
+    <w:qFormat/>
     <w:rsid w:val="00925F21"/>
     <w:pPr>
-      <w:keepNext w:val="1"/>
-      <w:keepLines w:val="1"/>
+      <w:keepNext/>
+      <w:keepLines/>
       <w:spacing w:line="278" w:lineRule="auto"/>
       <w:outlineLvl w:val="8"/>
     </w:pPr>
     <w:rPr>
-      <w:rFonts w:asciiTheme="minorHAnsi" w:cstheme="majorBidi" w:eastAsiaTheme="majorEastAsia" w:hAnsiTheme="minorHAnsi"/>
-      <w:color w:val="272727" w:themeColor="text1" w:themeTint="0000D8"/>
+      <w:rFonts w:asciiTheme="minorHAnsi" w:eastAsiaTheme="majorEastAsia" w:hAnsiTheme="minorHAnsi" w:cstheme="majorBidi"/>
+      <w:color w:val="272727" w:themeColor="text1" w:themeTint="D8"/>
       <w:kern w:val="2"/>
       <w:lang w:val="en-ID"/>
     </w:rPr>
   </w:style>
-  <w:style w:type="character" w:styleId="DefaultParagraphFont" w:default="1">
+  <w:style w:type="character" w:default="1" w:styleId="DefaultParagraphFont">
     <w:name w:val="Default Paragraph Font"/>
     <w:uiPriority w:val="1"/>
-    <w:semiHidden w:val="1"/>
-    <w:unhideWhenUsed w:val="1"/>
-  </w:style>
-  <w:style w:type="table" w:styleId="TableNormal" w:default="1">
+    <w:semiHidden/>
+    <w:unhideWhenUsed/>
+  </w:style>
+  <w:style w:type="table" w:default="1" w:styleId="TableNormal">
     <w:name w:val="Normal Table"/>
     <w:uiPriority w:val="99"/>
-    <w:semiHidden w:val="1"/>
-    <w:unhideWhenUsed w:val="1"/>
+    <w:semiHidden/>
+    <w:unhideWhenUsed/>
     <w:tblPr>
-      <w:tblInd w:w="0.0" w:type="dxa"/>
+      <w:tblInd w:w="0" w:type="dxa"/>
       <w:tblCellMar>
-        <w:top w:w="0.0" w:type="dxa"/>
-        <w:left w:w="108.0" w:type="dxa"/>
-        <w:bottom w:w="0.0" w:type="dxa"/>
-        <w:right w:w="108.0" w:type="dxa"/>
+        <w:top w:w="0" w:type="dxa"/>
+        <w:left w:w="108" w:type="dxa"/>
+        <w:bottom w:w="0" w:type="dxa"/>
+        <w:right w:w="108" w:type="dxa"/>
       </w:tblCellMar>
     </w:tblPr>
   </w:style>
-  <w:style w:type="numbering" w:styleId="NoList" w:default="1">
+  <w:style w:type="numbering" w:default="1" w:styleId="NoList">
     <w:name w:val="No List"/>
     <w:uiPriority w:val="99"/>
-    <w:semiHidden w:val="1"/>
-    <w:unhideWhenUsed w:val="1"/>
-  </w:style>
-  <w:style w:type="character" w:styleId="Heading1Char" w:customStyle="1">
+    <w:semiHidden/>
+    <w:unhideWhenUsed/>
+  </w:style>
+  <w:style w:type="table" w:customStyle="1" w:styleId="TableNormal0">
+    <w:name w:val="TableNormal"/>
+    <w:tblPr>
+      <w:tblCellMar>
+        <w:top w:w="0" w:type="dxa"/>
+        <w:left w:w="0" w:type="dxa"/>
+        <w:bottom w:w="0" w:type="dxa"/>
+        <w:right w:w="0" w:type="dxa"/>
+      </w:tblCellMar>
+    </w:tblPr>
+  </w:style>
+  <w:style w:type="paragraph" w:styleId="Title">
+    <w:name w:val="Title"/>
+    <w:basedOn w:val="Normal"/>
+    <w:next w:val="Normal"/>
+    <w:link w:val="TitleChar"/>
+    <w:uiPriority w:val="10"/>
+    <w:qFormat/>
+    <w:pPr>
+      <w:spacing w:after="80"/>
+    </w:pPr>
+    <w:rPr>
+      <w:rFonts w:ascii="Calibri" w:eastAsia="Calibri" w:hAnsi="Calibri" w:cs="Calibri"/>
+      <w:sz w:val="56"/>
+      <w:szCs w:val="56"/>
+    </w:rPr>
+  </w:style>
+  <w:style w:type="character" w:customStyle="1" w:styleId="Heading1Char">
     <w:name w:val="Heading 1 Char"/>
     <w:basedOn w:val="DefaultParagraphFont"/>
     <w:link w:val="Heading1"/>
     <w:uiPriority w:val="9"/>
     <w:rsid w:val="00925F21"/>
     <w:rPr>
-      <w:rFonts w:asciiTheme="majorHAnsi" w:cstheme="majorBidi" w:eastAsiaTheme="majorEastAsia" w:hAnsiTheme="majorHAnsi"/>
-      <w:color w:val="2f5496" w:themeColor="accent1" w:themeShade="0000BF"/>
+      <w:rFonts w:asciiTheme="majorHAnsi" w:eastAsiaTheme="majorEastAsia" w:hAnsiTheme="majorHAnsi" w:cstheme="majorBidi"/>
+      <w:color w:val="2F5496" w:themeColor="accent1" w:themeShade="BF"/>
       <w:sz w:val="40"/>
       <w:szCs w:val="40"/>
     </w:rPr>
   </w:style>
-  <w:style w:type="character" w:styleId="Heading2Char" w:customStyle="1">
+  <w:style w:type="character" w:customStyle="1" w:styleId="Heading2Char">
     <w:name w:val="Heading 2 Char"/>
     <w:basedOn w:val="DefaultParagraphFont"/>
     <w:link w:val="Heading2"/>
     <w:uiPriority w:val="9"/>
-    <w:semiHidden w:val="1"/>
+    <w:semiHidden/>
     <w:rsid w:val="00925F21"/>
     <w:rPr>
-      <w:rFonts w:asciiTheme="majorHAnsi" w:cstheme="majorBidi" w:eastAsiaTheme="majorEastAsia" w:hAnsiTheme="majorHAnsi"/>
-      <w:color w:val="2f5496" w:themeColor="accent1" w:themeShade="0000BF"/>
+      <w:rFonts w:asciiTheme="majorHAnsi" w:eastAsiaTheme="majorEastAsia" w:hAnsiTheme="majorHAnsi" w:cstheme="majorBidi"/>
+      <w:color w:val="2F5496" w:themeColor="accent1" w:themeShade="BF"/>
       <w:sz w:val="32"/>
       <w:szCs w:val="32"/>
     </w:rPr>
   </w:style>
-  <w:style w:type="character" w:styleId="Heading3Char" w:customStyle="1">
+  <w:style w:type="character" w:customStyle="1" w:styleId="Heading3Char">
     <w:name w:val="Heading 3 Char"/>
     <w:basedOn w:val="DefaultParagraphFont"/>
     <w:link w:val="Heading3"/>
     <w:uiPriority w:val="9"/>
-    <w:semiHidden w:val="1"/>
+    <w:semiHidden/>
     <w:rsid w:val="00925F21"/>
     <w:rPr>
-      <w:rFonts w:cstheme="majorBidi" w:eastAsiaTheme="majorEastAsia"/>
-      <w:color w:val="2f5496" w:themeColor="accent1" w:themeShade="0000BF"/>
+      <w:rFonts w:eastAsiaTheme="majorEastAsia" w:cstheme="majorBidi"/>
+      <w:color w:val="2F5496" w:themeColor="accent1" w:themeShade="BF"/>
       <w:sz w:val="28"/>
       <w:szCs w:val="28"/>
     </w:rPr>
   </w:style>
-  <w:style w:type="character" w:styleId="Heading4Char" w:customStyle="1">
+  <w:style w:type="character" w:customStyle="1" w:styleId="Heading4Char">
     <w:name w:val="Heading 4 Char"/>
     <w:basedOn w:val="DefaultParagraphFont"/>
     <w:link w:val="Heading4"/>
     <w:uiPriority w:val="9"/>
-    <w:semiHidden w:val="1"/>
+    <w:semiHidden/>
     <w:rsid w:val="00925F21"/>
     <w:rPr>
-      <w:rFonts w:cstheme="majorBidi" w:eastAsiaTheme="majorEastAsia"/>
-      <w:i w:val="1"/>
-      <w:iCs w:val="1"/>
-      <w:color w:val="2f5496" w:themeColor="accent1" w:themeShade="0000BF"/>
-    </w:rPr>
-  </w:style>
-  <w:style w:type="character" w:styleId="Heading5Char" w:customStyle="1">
+      <w:rFonts w:eastAsiaTheme="majorEastAsia" w:cstheme="majorBidi"/>
+      <w:i/>
+      <w:iCs/>
+      <w:color w:val="2F5496" w:themeColor="accent1" w:themeShade="BF"/>
+    </w:rPr>
+  </w:style>
+  <w:style w:type="character" w:customStyle="1" w:styleId="Heading5Char">
     <w:name w:val="Heading 5 Char"/>
     <w:basedOn w:val="DefaultParagraphFont"/>
     <w:link w:val="Heading5"/>
     <w:uiPriority w:val="9"/>
-    <w:semiHidden w:val="1"/>
+    <w:semiHidden/>
     <w:rsid w:val="00925F21"/>
     <w:rPr>
-      <w:rFonts w:cstheme="majorBidi" w:eastAsiaTheme="majorEastAsia"/>
-      <w:color w:val="2f5496" w:themeColor="accent1" w:themeShade="0000BF"/>
-    </w:rPr>
-  </w:style>
-  <w:style w:type="character" w:styleId="Heading6Char" w:customStyle="1">
+      <w:rFonts w:eastAsiaTheme="majorEastAsia" w:cstheme="majorBidi"/>
+      <w:color w:val="2F5496" w:themeColor="accent1" w:themeShade="BF"/>
+    </w:rPr>
+  </w:style>
+  <w:style w:type="character" w:customStyle="1" w:styleId="Heading6Char">
     <w:name w:val="Heading 6 Char"/>
     <w:basedOn w:val="DefaultParagraphFont"/>
     <w:link w:val="Heading6"/>
     <w:uiPriority w:val="9"/>
-    <w:semiHidden w:val="1"/>
+    <w:semiHidden/>
     <w:rsid w:val="00925F21"/>
     <w:rPr>
-      <w:rFonts w:cstheme="majorBidi" w:eastAsiaTheme="majorEastAsia"/>
-      <w:i w:val="1"/>
-      <w:iCs w:val="1"/>
-      <w:color w:val="595959" w:themeColor="text1" w:themeTint="0000A6"/>
-    </w:rPr>
-  </w:style>
-  <w:style w:type="character" w:styleId="Heading7Char" w:customStyle="1">
+      <w:rFonts w:eastAsiaTheme="majorEastAsia" w:cstheme="majorBidi"/>
+      <w:i/>
+      <w:iCs/>
+      <w:color w:val="595959" w:themeColor="text1" w:themeTint="A6"/>
+    </w:rPr>
+  </w:style>
+  <w:style w:type="character" w:customStyle="1" w:styleId="Heading7Char">
     <w:name w:val="Heading 7 Char"/>
     <w:basedOn w:val="DefaultParagraphFont"/>
     <w:link w:val="Heading7"/>
     <w:uiPriority w:val="9"/>
-    <w:semiHidden w:val="1"/>
+    <w:semiHidden/>
     <w:rsid w:val="00925F21"/>
     <w:rPr>
-      <w:rFonts w:cstheme="majorBidi" w:eastAsiaTheme="majorEastAsia"/>
-      <w:color w:val="595959" w:themeColor="text1" w:themeTint="0000A6"/>
-    </w:rPr>
-  </w:style>
-  <w:style w:type="character" w:styleId="Heading8Char" w:customStyle="1">
+      <w:rFonts w:eastAsiaTheme="majorEastAsia" w:cstheme="majorBidi"/>
+      <w:color w:val="595959" w:themeColor="text1" w:themeTint="A6"/>
+    </w:rPr>
+  </w:style>
+  <w:style w:type="character" w:customStyle="1" w:styleId="Heading8Char">
     <w:name w:val="Heading 8 Char"/>
     <w:basedOn w:val="DefaultParagraphFont"/>
     <w:link w:val="Heading8"/>
     <w:uiPriority w:val="9"/>
-    <w:semiHidden w:val="1"/>
+    <w:semiHidden/>
     <w:rsid w:val="00925F21"/>
     <w:rPr>
-      <w:rFonts w:cstheme="majorBidi" w:eastAsiaTheme="majorEastAsia"/>
-      <w:i w:val="1"/>
-      <w:iCs w:val="1"/>
-      <w:color w:val="272727" w:themeColor="text1" w:themeTint="0000D8"/>
-    </w:rPr>
-  </w:style>
-  <w:style w:type="character" w:styleId="Heading9Char" w:customStyle="1">
+      <w:rFonts w:eastAsiaTheme="majorEastAsia" w:cstheme="majorBidi"/>
+      <w:i/>
+      <w:iCs/>
+      <w:color w:val="272727" w:themeColor="text1" w:themeTint="D8"/>
+    </w:rPr>
+  </w:style>
+  <w:style w:type="character" w:customStyle="1" w:styleId="Heading9Char">
     <w:name w:val="Heading 9 Char"/>
     <w:basedOn w:val="DefaultParagraphFont"/>
     <w:link w:val="Heading9"/>
     <w:uiPriority w:val="9"/>
-    <w:semiHidden w:val="1"/>
+    <w:semiHidden/>
     <w:rsid w:val="00925F21"/>
     <w:rPr>
-      <w:rFonts w:cstheme="majorBidi" w:eastAsiaTheme="majorEastAsia"/>
-      <w:color w:val="272727" w:themeColor="text1" w:themeTint="0000D8"/>
-    </w:rPr>
-  </w:style>
-  <w:style w:type="character" w:styleId="TitleChar" w:customStyle="1">
+      <w:rFonts w:eastAsiaTheme="majorEastAsia" w:cstheme="majorBidi"/>
+      <w:color w:val="272727" w:themeColor="text1" w:themeTint="D8"/>
+    </w:rPr>
+  </w:style>
+  <w:style w:type="character" w:customStyle="1" w:styleId="TitleChar">
     <w:name w:val="Title Char"/>
     <w:basedOn w:val="DefaultParagraphFont"/>
     <w:link w:val="Title"/>
     <w:uiPriority w:val="10"/>
     <w:rsid w:val="00925F21"/>
     <w:rPr>
-      <w:rFonts w:asciiTheme="majorHAnsi" w:cstheme="majorBidi" w:eastAsiaTheme="majorEastAsia" w:hAnsiTheme="majorHAnsi"/>
+      <w:rFonts w:asciiTheme="majorHAnsi" w:eastAsiaTheme="majorEastAsia" w:hAnsiTheme="majorHAnsi" w:cstheme="majorBidi"/>
       <w:spacing w:val="-10"/>
       <w:kern w:val="28"/>
       <w:sz w:val="56"/>
       <w:szCs w:val="56"/>
     </w:rPr>
   </w:style>
-  <w:style w:type="character" w:styleId="SubtitleChar" w:customStyle="1">
+  <w:style w:type="character" w:customStyle="1" w:styleId="SubtitleChar">
     <w:name w:val="Subtitle Char"/>
     <w:basedOn w:val="DefaultParagraphFont"/>
     <w:link w:val="Subtitle"/>
     <w:uiPriority w:val="11"/>
     <w:rsid w:val="00925F21"/>
     <w:rPr>
-      <w:rFonts w:cstheme="majorBidi" w:eastAsiaTheme="majorEastAsia"/>
-      <w:color w:val="595959" w:themeColor="text1" w:themeTint="0000A6"/>
+      <w:rFonts w:eastAsiaTheme="majorEastAsia" w:cstheme="majorBidi"/>
+      <w:color w:val="595959" w:themeColor="text1" w:themeTint="A6"/>
       <w:spacing w:val="15"/>
       <w:sz w:val="28"/>
       <w:szCs w:val="28"/>
@@ -2202,46 +2431,46 @@
     <w:next w:val="Normal"/>
     <w:link w:val="QuoteChar"/>
     <w:uiPriority w:val="29"/>
-    <w:qFormat w:val="1"/>
+    <w:qFormat/>
     <w:rsid w:val="00925F21"/>
     <w:pPr>
-      <w:spacing w:after="160" w:before="160" w:line="278" w:lineRule="auto"/>
+      <w:spacing w:before="160" w:after="160" w:line="278" w:lineRule="auto"/>
       <w:jc w:val="center"/>
     </w:pPr>
     <w:rPr>
-      <w:rFonts w:asciiTheme="minorHAnsi" w:cstheme="minorBidi" w:eastAsiaTheme="minorHAnsi" w:hAnsiTheme="minorHAnsi"/>
-      <w:i w:val="1"/>
-      <w:iCs w:val="1"/>
-      <w:color w:val="404040" w:themeColor="text1" w:themeTint="0000BF"/>
+      <w:rFonts w:asciiTheme="minorHAnsi" w:eastAsiaTheme="minorHAnsi" w:hAnsiTheme="minorHAnsi" w:cstheme="minorBidi"/>
+      <w:i/>
+      <w:iCs/>
+      <w:color w:val="404040" w:themeColor="text1" w:themeTint="BF"/>
       <w:kern w:val="2"/>
       <w:lang w:val="en-ID"/>
     </w:rPr>
   </w:style>
-  <w:style w:type="character" w:styleId="QuoteChar" w:customStyle="1">
+  <w:style w:type="character" w:customStyle="1" w:styleId="QuoteChar">
     <w:name w:val="Quote Char"/>
     <w:basedOn w:val="DefaultParagraphFont"/>
     <w:link w:val="Quote"/>
     <w:uiPriority w:val="29"/>
     <w:rsid w:val="00925F21"/>
     <w:rPr>
-      <w:i w:val="1"/>
-      <w:iCs w:val="1"/>
-      <w:color w:val="404040" w:themeColor="text1" w:themeTint="0000BF"/>
+      <w:i/>
+      <w:iCs/>
+      <w:color w:val="404040" w:themeColor="text1" w:themeTint="BF"/>
     </w:rPr>
   </w:style>
   <w:style w:type="paragraph" w:styleId="ListParagraph">
     <w:name w:val="List Paragraph"/>
     <w:basedOn w:val="Normal"/>
     <w:uiPriority w:val="34"/>
-    <w:qFormat w:val="1"/>
+    <w:qFormat/>
     <w:rsid w:val="00925F21"/>
     <w:pPr>
       <w:spacing w:after="160" w:line="278" w:lineRule="auto"/>
       <w:ind w:left="720"/>
-      <w:contextualSpacing w:val="1"/>
+      <w:contextualSpacing/>
     </w:pPr>
     <w:rPr>
-      <w:rFonts w:asciiTheme="minorHAnsi" w:cstheme="minorBidi" w:eastAsiaTheme="minorHAnsi" w:hAnsiTheme="minorHAnsi"/>
+      <w:rFonts w:asciiTheme="minorHAnsi" w:eastAsiaTheme="minorHAnsi" w:hAnsiTheme="minorHAnsi" w:cstheme="minorBidi"/>
       <w:kern w:val="2"/>
       <w:lang w:val="en-ID"/>
     </w:rPr>
@@ -2250,12 +2479,12 @@
     <w:name w:val="Intense Emphasis"/>
     <w:basedOn w:val="DefaultParagraphFont"/>
     <w:uiPriority w:val="21"/>
-    <w:qFormat w:val="1"/>
+    <w:qFormat/>
     <w:rsid w:val="00925F21"/>
     <w:rPr>
-      <w:i w:val="1"/>
-      <w:iCs w:val="1"/>
-      <w:color w:val="2f5496" w:themeColor="accent1" w:themeShade="0000BF"/>
+      <w:i/>
+      <w:iCs/>
+      <w:color w:val="2F5496" w:themeColor="accent1" w:themeShade="BF"/>
     </w:rPr>
   </w:style>
   <w:style w:type="paragraph" w:styleId="IntenseQuote">
@@ -2264,49 +2493,49 @@
     <w:next w:val="Normal"/>
     <w:link w:val="IntenseQuoteChar"/>
     <w:uiPriority w:val="30"/>
-    <w:qFormat w:val="1"/>
+    <w:qFormat/>
     <w:rsid w:val="00925F21"/>
     <w:pPr>
       <w:pBdr>
-        <w:top w:color="2f5496" w:space="10" w:sz="4" w:themeColor="accent1" w:themeShade="0000BF" w:val="single"/>
-        <w:bottom w:color="2f5496" w:space="10" w:sz="4" w:themeColor="accent1" w:themeShade="0000BF" w:val="single"/>
+        <w:top w:val="single" w:sz="4" w:space="10" w:color="2F5496" w:themeColor="accent1" w:themeShade="BF"/>
+        <w:bottom w:val="single" w:sz="4" w:space="10" w:color="2F5496" w:themeColor="accent1" w:themeShade="BF"/>
       </w:pBdr>
-      <w:spacing w:after="360" w:before="360" w:line="278" w:lineRule="auto"/>
+      <w:spacing w:before="360" w:after="360" w:line="278" w:lineRule="auto"/>
       <w:ind w:left="864" w:right="864"/>
       <w:jc w:val="center"/>
     </w:pPr>
     <w:rPr>
-      <w:rFonts w:asciiTheme="minorHAnsi" w:cstheme="minorBidi" w:eastAsiaTheme="minorHAnsi" w:hAnsiTheme="minorHAnsi"/>
-      <w:i w:val="1"/>
-      <w:iCs w:val="1"/>
-      <w:color w:val="2f5496" w:themeColor="accent1" w:themeShade="0000BF"/>
+      <w:rFonts w:asciiTheme="minorHAnsi" w:eastAsiaTheme="minorHAnsi" w:hAnsiTheme="minorHAnsi" w:cstheme="minorBidi"/>
+      <w:i/>
+      <w:iCs/>
+      <w:color w:val="2F5496" w:themeColor="accent1" w:themeShade="BF"/>
       <w:kern w:val="2"/>
       <w:lang w:val="en-ID"/>
     </w:rPr>
   </w:style>
-  <w:style w:type="character" w:styleId="IntenseQuoteChar" w:customStyle="1">
+  <w:style w:type="character" w:customStyle="1" w:styleId="IntenseQuoteChar">
     <w:name w:val="Intense Quote Char"/>
     <w:basedOn w:val="DefaultParagraphFont"/>
     <w:link w:val="IntenseQuote"/>
     <w:uiPriority w:val="30"/>
     <w:rsid w:val="00925F21"/>
     <w:rPr>
-      <w:i w:val="1"/>
-      <w:iCs w:val="1"/>
-      <w:color w:val="2f5496" w:themeColor="accent1" w:themeShade="0000BF"/>
+      <w:i/>
+      <w:iCs/>
+      <w:color w:val="2F5496" w:themeColor="accent1" w:themeShade="BF"/>
     </w:rPr>
   </w:style>
   <w:style w:type="character" w:styleId="IntenseReference">
     <w:name w:val="Intense Reference"/>
     <w:basedOn w:val="DefaultParagraphFont"/>
     <w:uiPriority w:val="32"/>
-    <w:qFormat w:val="1"/>
+    <w:qFormat/>
     <w:rsid w:val="00925F21"/>
     <w:rPr>
-      <w:b w:val="1"/>
-      <w:bCs w:val="1"/>
-      <w:smallCaps w:val="1"/>
-      <w:color w:val="2f5496" w:themeColor="accent1" w:themeShade="0000BF"/>
+      <w:b/>
+      <w:bCs/>
+      <w:smallCaps/>
+      <w:color w:val="2F5496" w:themeColor="accent1" w:themeShade="BF"/>
       <w:spacing w:val="5"/>
     </w:rPr>
   </w:style>
@@ -2315,7 +2544,7 @@
     <w:basedOn w:val="Normal"/>
     <w:link w:val="HeaderChar"/>
     <w:uiPriority w:val="99"/>
-    <w:unhideWhenUsed w:val="1"/>
+    <w:unhideWhenUsed/>
     <w:rsid w:val="0045750A"/>
     <w:pPr>
       <w:tabs>
@@ -2324,12 +2553,12 @@
       </w:tabs>
     </w:pPr>
     <w:rPr>
-      <w:rFonts w:asciiTheme="minorHAnsi" w:cstheme="minorBidi" w:eastAsiaTheme="minorHAnsi" w:hAnsiTheme="minorHAnsi"/>
+      <w:rFonts w:asciiTheme="minorHAnsi" w:eastAsiaTheme="minorHAnsi" w:hAnsiTheme="minorHAnsi" w:cstheme="minorBidi"/>
       <w:kern w:val="2"/>
       <w:lang w:val="en-ID"/>
     </w:rPr>
   </w:style>
-  <w:style w:type="character" w:styleId="HeaderChar" w:customStyle="1">
+  <w:style w:type="character" w:customStyle="1" w:styleId="HeaderChar">
     <w:name w:val="Header Char"/>
     <w:basedOn w:val="DefaultParagraphFont"/>
     <w:link w:val="Header"/>
@@ -2341,7 +2570,7 @@
     <w:basedOn w:val="Normal"/>
     <w:link w:val="FooterChar"/>
     <w:uiPriority w:val="99"/>
-    <w:unhideWhenUsed w:val="1"/>
+    <w:unhideWhenUsed/>
     <w:rsid w:val="0045750A"/>
     <w:pPr>
       <w:tabs>
@@ -2350,12 +2579,12 @@
       </w:tabs>
     </w:pPr>
     <w:rPr>
-      <w:rFonts w:asciiTheme="minorHAnsi" w:cstheme="minorBidi" w:eastAsiaTheme="minorHAnsi" w:hAnsiTheme="minorHAnsi"/>
+      <w:rFonts w:asciiTheme="minorHAnsi" w:eastAsiaTheme="minorHAnsi" w:hAnsiTheme="minorHAnsi" w:cstheme="minorBidi"/>
       <w:kern w:val="2"/>
       <w:lang w:val="en-ID"/>
     </w:rPr>
   </w:style>
-  <w:style w:type="character" w:styleId="FooterChar" w:customStyle="1">
+  <w:style w:type="character" w:customStyle="1" w:styleId="FooterChar">
     <w:name w:val="Footer Char"/>
     <w:basedOn w:val="DefaultParagraphFont"/>
     <w:link w:val="Footer"/>
@@ -2367,23 +2596,19 @@
     <w:basedOn w:val="TableNormal"/>
     <w:uiPriority w:val="39"/>
     <w:rsid w:val="00EE59B1"/>
-    <w:pPr>
-      <w:spacing w:after="0" w:line="240" w:lineRule="auto"/>
-    </w:pPr>
-    <w:rPr>
-      <w:kern w:val="0"/>
+    <w:rPr>
       <w:sz w:val="22"/>
       <w:szCs w:val="22"/>
       <w:lang w:val="id-ID"/>
     </w:rPr>
     <w:tblPr>
       <w:tblBorders>
-        <w:top w:color="auto" w:space="0" w:sz="4" w:val="single"/>
-        <w:left w:color="auto" w:space="0" w:sz="4" w:val="single"/>
-        <w:bottom w:color="auto" w:space="0" w:sz="4" w:val="single"/>
-        <w:right w:color="auto" w:space="0" w:sz="4" w:val="single"/>
-        <w:insideH w:color="auto" w:space="0" w:sz="4" w:val="single"/>
-        <w:insideV w:color="auto" w:space="0" w:sz="4" w:val="single"/>
+        <w:top w:val="single" w:sz="4" w:space="0" w:color="auto"/>
+        <w:left w:val="single" w:sz="4" w:space="0" w:color="auto"/>
+        <w:bottom w:val="single" w:sz="4" w:space="0" w:color="auto"/>
+        <w:right w:val="single" w:sz="4" w:space="0" w:color="auto"/>
+        <w:insideH w:val="single" w:sz="4" w:space="0" w:color="auto"/>
+        <w:insideV w:val="single" w:sz="4" w:space="0" w:color="auto"/>
       </w:tblBorders>
     </w:tblPr>
   </w:style>
@@ -2391,145 +2616,69 @@
     <w:name w:val="Subtitle"/>
     <w:basedOn w:val="Normal"/>
     <w:next w:val="Normal"/>
+    <w:link w:val="SubtitleChar"/>
+    <w:uiPriority w:val="11"/>
+    <w:qFormat/>
     <w:pPr>
-      <w:spacing w:after="160" w:line="278.00000000000006" w:lineRule="auto"/>
+      <w:spacing w:after="160" w:line="278" w:lineRule="auto"/>
     </w:pPr>
     <w:rPr>
-      <w:rFonts w:ascii="Calibri" w:cs="Calibri" w:eastAsia="Calibri" w:hAnsi="Calibri"/>
+      <w:rFonts w:ascii="Calibri" w:eastAsia="Calibri" w:hAnsi="Calibri" w:cs="Calibri"/>
       <w:color w:val="595959"/>
       <w:sz w:val="28"/>
       <w:szCs w:val="28"/>
     </w:rPr>
   </w:style>
-  <w:style w:type="table" w:styleId="Table1">
+  <w:style w:type="table" w:customStyle="1" w:styleId="a">
     <w:basedOn w:val="TableNormal"/>
     <w:tblPr>
       <w:tblStyleRowBandSize w:val="1"/>
       <w:tblStyleColBandSize w:val="1"/>
       <w:tblCellMar>
-        <w:top w:w="100.0" w:type="dxa"/>
-        <w:left w:w="100.0" w:type="dxa"/>
-        <w:bottom w:w="100.0" w:type="dxa"/>
-        <w:right w:w="100.0" w:type="dxa"/>
+        <w:top w:w="100" w:type="dxa"/>
+        <w:left w:w="100" w:type="dxa"/>
+        <w:bottom w:w="100" w:type="dxa"/>
+        <w:right w:w="100" w:type="dxa"/>
       </w:tblCellMar>
     </w:tblPr>
-    <w:tblStylePr w:type="band1Horz">
-      <w:tcPr/>
-    </w:tblStylePr>
-    <w:tblStylePr w:type="band1Vert">
-      <w:tcPr/>
-    </w:tblStylePr>
-    <w:tblStylePr w:type="band2Horz">
-      <w:tcPr/>
-    </w:tblStylePr>
-    <w:tblStylePr w:type="band2Vert">
-      <w:tcPr/>
-    </w:tblStylePr>
-    <w:tblStylePr w:type="firstCol">
-      <w:tcPr/>
-    </w:tblStylePr>
-    <w:tblStylePr w:type="firstRow">
-      <w:tcPr/>
-    </w:tblStylePr>
-    <w:tblStylePr w:type="lastCol">
-      <w:tcPr/>
-    </w:tblStylePr>
-    <w:tblStylePr w:type="lastRow">
-      <w:tcPr/>
-    </w:tblStylePr>
-    <w:tblStylePr w:type="neCell">
-      <w:tcPr/>
-    </w:tblStylePr>
-    <w:tblStylePr w:type="nwCell">
-      <w:tcPr/>
-    </w:tblStylePr>
-    <w:tblStylePr w:type="seCell">
-      <w:tcPr/>
-    </w:tblStylePr>
-    <w:tblStylePr w:type="swCell">
-      <w:tcPr/>
-    </w:tblStylePr>
-  </w:style>
-  <w:style w:type="table" w:styleId="Table2">
+  </w:style>
+  <w:style w:type="table" w:customStyle="1" w:styleId="a0">
     <w:basedOn w:val="TableNormal"/>
     <w:tblPr>
       <w:tblStyleRowBandSize w:val="1"/>
       <w:tblStyleColBandSize w:val="1"/>
       <w:tblCellMar>
-        <w:top w:w="100.0" w:type="dxa"/>
-        <w:left w:w="100.0" w:type="dxa"/>
-        <w:bottom w:w="100.0" w:type="dxa"/>
-        <w:right w:w="100.0" w:type="dxa"/>
+        <w:top w:w="100" w:type="dxa"/>
+        <w:left w:w="100" w:type="dxa"/>
+        <w:bottom w:w="100" w:type="dxa"/>
+        <w:right w:w="100" w:type="dxa"/>
       </w:tblCellMar>
     </w:tblPr>
-    <w:tblStylePr w:type="band1Horz">
-      <w:tcPr/>
-    </w:tblStylePr>
-    <w:tblStylePr w:type="band1Vert">
-      <w:tcPr/>
-    </w:tblStylePr>
-    <w:tblStylePr w:type="band2Horz">
-      <w:tcPr/>
-    </w:tblStylePr>
-    <w:tblStylePr w:type="band2Vert">
-      <w:tcPr/>
-    </w:tblStylePr>
-    <w:tblStylePr w:type="firstCol">
-      <w:tcPr/>
-    </w:tblStylePr>
-    <w:tblStylePr w:type="firstRow">
-      <w:tcPr/>
-    </w:tblStylePr>
-    <w:tblStylePr w:type="lastCol">
-      <w:tcPr/>
-    </w:tblStylePr>
-    <w:tblStylePr w:type="lastRow">
-      <w:tcPr/>
-    </w:tblStylePr>
-    <w:tblStylePr w:type="neCell">
-      <w:tcPr/>
-    </w:tblStylePr>
-    <w:tblStylePr w:type="nwCell">
-      <w:tcPr/>
-    </w:tblStylePr>
-    <w:tblStylePr w:type="seCell">
-      <w:tcPr/>
-    </w:tblStylePr>
-    <w:tblStylePr w:type="swCell">
-      <w:tcPr/>
-    </w:tblStylePr>
-  </w:style>
-  <w:style w:type="table" w:styleId="Table3">
+  </w:style>
+  <w:style w:type="table" w:customStyle="1" w:styleId="a1">
     <w:basedOn w:val="TableNormal"/>
     <w:tblPr>
       <w:tblStyleRowBandSize w:val="1"/>
       <w:tblStyleColBandSize w:val="1"/>
       <w:tblCellMar>
-        <w:top w:w="0.0" w:type="dxa"/>
-        <w:left w:w="115.0" w:type="dxa"/>
-        <w:bottom w:w="0.0" w:type="dxa"/>
-        <w:right w:w="115.0" w:type="dxa"/>
+        <w:left w:w="115" w:type="dxa"/>
+        <w:right w:w="115" w:type="dxa"/>
       </w:tblCellMar>
     </w:tblPr>
   </w:style>
-  <w:style w:type="table" w:styleId="Table4">
+  <w:style w:type="table" w:customStyle="1" w:styleId="a2">
     <w:basedOn w:val="TableNormal"/>
     <w:tblPr>
       <w:tblStyleRowBandSize w:val="1"/>
       <w:tblStyleColBandSize w:val="1"/>
       <w:tblCellMar>
-        <w:top w:w="0.0" w:type="dxa"/>
-        <w:left w:w="115.0" w:type="dxa"/>
-        <w:bottom w:w="0.0" w:type="dxa"/>
-        <w:right w:w="115.0" w:type="dxa"/>
+        <w:left w:w="115" w:type="dxa"/>
+        <w:right w:w="115" w:type="dxa"/>
       </w:tblCellMar>
     </w:tblPr>
   </w:style>
-  <w:style w:type="table" w:styleId="Table5">
+  <w:style w:type="table" w:customStyle="1" w:styleId="a3">
     <w:basedOn w:val="TableNormal"/>
-    <w:pPr>
-      <w:spacing w:after="0" w:line="240" w:lineRule="auto"/>
-    </w:pPr>
     <w:rPr>
       <w:sz w:val="22"/>
       <w:szCs w:val="22"/>
@@ -2537,12 +2686,6 @@
     <w:tblPr>
       <w:tblStyleRowBandSize w:val="1"/>
       <w:tblStyleColBandSize w:val="1"/>
-      <w:tblCellMar>
-        <w:top w:w="0.0" w:type="dxa"/>
-        <w:left w:w="108.0" w:type="dxa"/>
-        <w:bottom w:w="0.0" w:type="dxa"/>
-        <w:right w:w="108.0" w:type="dxa"/>
-      </w:tblCellMar>
     </w:tblPr>
   </w:style>
 </w:styles>
@@ -2843,17 +2986,17 @@
 </a:theme>
 </file>
 
-<file path=customXML/item1.xml><?xml version="1.0" encoding="utf-8"?>
+<file path=customXml/item1.xml><?xml version="1.0" encoding="utf-8"?>
 <go:gDocsCustomXmlDataStorage xmlns:go="http://customooxmlschemas.google.com/" xmlns:r="http://schemas.openxmlformats.org/officeDocument/2006/relationships" uri="GoogleDocsCustomDataVersion2">
   <go:docsCustomData xmlns:go="http://customooxmlschemas.google.com/" roundtripDataSignature="AMtx7mjhqk+2piBEqCLCs12qwNcOaGuvbA==">CgMxLjAaHwoBMBIaChgICVIUChJ0YWJsZS5weXZ6NnBybjRiNXUaHwoBMRIaChgICVIUChJ0YWJsZS5wN3FnYXg3aWhiNGw4AHIhMXVWbE1ydFpISVJ2SHoxSlVWR1ZRS2dIZVp0eWwwTlRU</go:docsCustomData>
 </go:gDocsCustomXmlDataStorage>
 </file>
 
-<file path=customXML/itemProps1.xml><?xml version="1.0" encoding="utf-8"?>
+<file path=customXml/itemProps1.xml><?xml version="1.0" encoding="utf-8"?>
 <ds:datastoreItem xmlns:ds="http://schemas.openxmlformats.org/officeDocument/2006/customXml" ds:itemID="{11111111-1234-1234-1234-123412341234}">
   <ds:schemaRefs>
+    <ds:schemaRef ds:uri="http://customooxmlschemas.google.com/"/>
     <ds:schemaRef ds:uri="http://schemas.openxmlformats.org/officeDocument/2006/relationships"/>
-    <ds:schemaRef ds:uri="http://customooxmlschemas.google.com/"/>
   </ds:schemaRefs>
 </ds:datastoreItem>
 </file>
</xml_diff>